<commit_message>
Did some of the exercises.
</commit_message>
<xml_diff>
--- a/computer_exercises/SJO750_Computer Excercises.docx
+++ b/computer_exercises/SJO750_Computer Excercises.docx
@@ -1,6 +1,6 @@
 
 <file path=word/document.xml><?xml version="1.0" encoding="utf-8"?>
-<w:document xmlns:wpc="http://schemas.microsoft.com/office/word/2010/wordprocessingCanvas" xmlns:cx="http://schemas.microsoft.com/office/drawing/2014/chartex" xmlns:cx1="http://schemas.microsoft.com/office/drawing/2015/9/8/chartex" xmlns:cx2="http://schemas.microsoft.com/office/drawing/2015/10/21/chartex" xmlns:cx3="http://schemas.microsoft.com/office/drawing/2016/5/9/chartex" xmlns:cx4="http://schemas.microsoft.com/office/drawing/2016/5/10/chartex" xmlns:cx5="http://schemas.microsoft.com/office/drawing/2016/5/11/chartex" xmlns:cx6="http://schemas.microsoft.com/office/drawing/2016/5/12/chartex" xmlns:cx7="http://schemas.microsoft.com/office/drawing/2016/5/13/chartex" xmlns:cx8="http://schemas.microsoft.com/office/drawing/2016/5/14/chartex" xmlns:mc="http://schemas.openxmlformats.org/markup-compatibility/2006" xmlns:aink="http://schemas.microsoft.com/office/drawing/2016/ink" xmlns:am3d="http://schemas.microsoft.com/office/drawing/2017/model3d" xmlns:o="urn:schemas-microsoft-com:office:office" xmlns:r="http://schemas.openxmlformats.org/officeDocument/2006/relationships" xmlns:m="http://schemas.openxmlformats.org/officeDocument/2006/math" xmlns:v="urn:schemas-microsoft-com:vml" xmlns:wp14="http://schemas.microsoft.com/office/word/2010/wordprocessingDrawing" xmlns:wp="http://schemas.openxmlformats.org/drawingml/2006/wordprocessingDrawing" xmlns:w10="urn:schemas-microsoft-com:office:word" xmlns:w="http://schemas.openxmlformats.org/wordprocessingml/2006/main" xmlns:w14="http://schemas.microsoft.com/office/word/2010/wordml" xmlns:w15="http://schemas.microsoft.com/office/word/2012/wordml" xmlns:w16cid="http://schemas.microsoft.com/office/word/2016/wordml/cid" xmlns:w16se="http://schemas.microsoft.com/office/word/2015/wordml/symex" xmlns:wpg="http://schemas.microsoft.com/office/word/2010/wordprocessingGroup" xmlns:wpi="http://schemas.microsoft.com/office/word/2010/wordprocessingInk" xmlns:wne="http://schemas.microsoft.com/office/word/2006/wordml" xmlns:wps="http://schemas.microsoft.com/office/word/2010/wordprocessingShape" mc:Ignorable="w14 w15 w16se w16cid wp14">
+<w:document xmlns:wpc="http://schemas.microsoft.com/office/word/2010/wordprocessingCanvas" xmlns:cx="http://schemas.microsoft.com/office/drawing/2014/chartex" xmlns:cx1="http://schemas.microsoft.com/office/drawing/2015/9/8/chartex" xmlns:mc="http://schemas.openxmlformats.org/markup-compatibility/2006" xmlns:o="urn:schemas-microsoft-com:office:office" xmlns:r="http://schemas.openxmlformats.org/officeDocument/2006/relationships" xmlns:m="http://schemas.openxmlformats.org/officeDocument/2006/math" xmlns:v="urn:schemas-microsoft-com:vml" xmlns:wp14="http://schemas.microsoft.com/office/word/2010/wordprocessingDrawing" xmlns:wp="http://schemas.openxmlformats.org/drawingml/2006/wordprocessingDrawing" xmlns:w10="urn:schemas-microsoft-com:office:word" xmlns:w="http://schemas.openxmlformats.org/wordprocessingml/2006/main" xmlns:w14="http://schemas.microsoft.com/office/word/2010/wordml" xmlns:w15="http://schemas.microsoft.com/office/word/2012/wordml" xmlns:w16se="http://schemas.microsoft.com/office/word/2015/wordml/symex" xmlns:wpg="http://schemas.microsoft.com/office/word/2010/wordprocessingGroup" xmlns:wpi="http://schemas.microsoft.com/office/word/2010/wordprocessingInk" xmlns:wne="http://schemas.microsoft.com/office/word/2006/wordml" xmlns:wps="http://schemas.microsoft.com/office/word/2010/wordprocessingShape" mc:Ignorable="w14 w15 w16se wp14">
   <w:body>
     <w:p>
       <w:pPr>
@@ -1002,13 +1002,8 @@
         <w:t xml:space="preserve"> with a sample generated by (note that y</w:t>
       </w:r>
       <w:r>
-        <w:t xml:space="preserve">ou will be taught </w:t>
-      </w:r>
-      <w:proofErr w:type="gramStart"/>
-      <w:r>
-        <w:t>later on</w:t>
-      </w:r>
-      <w:proofErr w:type="gramEnd"/>
+        <w:t>ou will be taught later on</w:t>
+      </w:r>
       <w:r>
         <w:t xml:space="preserve"> how to simulate random variables</w:t>
       </w:r>
@@ -1135,7 +1130,7 @@
           <w:sz w:val="20"/>
           <w:szCs w:val="20"/>
         </w:rPr>
-        <w:t>&gt;&gt;F1</w:t>
+        <w:t>&gt;&gt;</w:t>
       </w:r>
       <w:proofErr w:type="gramStart"/>
       <w:r>
@@ -1144,7 +1139,7 @@
           <w:sz w:val="20"/>
           <w:szCs w:val="20"/>
         </w:rPr>
-        <w:t>(:,</w:t>
+        <w:t>F1(</w:t>
       </w:r>
       <w:proofErr w:type="gramEnd"/>
       <w:r>
@@ -1153,7 +1148,7 @@
           <w:sz w:val="20"/>
           <w:szCs w:val="20"/>
         </w:rPr>
-        <w:t>1)=sort(x)</w:t>
+        <w:t>:,1)=sort(x)</w:t>
       </w:r>
       <w:r>
         <w:rPr>
@@ -1180,7 +1175,7 @@
           <w:sz w:val="20"/>
           <w:szCs w:val="20"/>
         </w:rPr>
-        <w:t>&gt;&gt;F1</w:t>
+        <w:t>&gt;&gt;</w:t>
       </w:r>
       <w:proofErr w:type="gramStart"/>
       <w:r>
@@ -1189,7 +1184,7 @@
           <w:sz w:val="20"/>
           <w:szCs w:val="20"/>
         </w:rPr>
-        <w:t>(:,</w:t>
+        <w:t>F1(</w:t>
       </w:r>
       <w:proofErr w:type="gramEnd"/>
       <w:r>
@@ -1198,7 +1193,7 @@
           <w:sz w:val="20"/>
           <w:szCs w:val="20"/>
         </w:rPr>
-        <w:t>2)=(1:10000)/10000;</w:t>
+        <w:t>:,2)=(1:10000)/10000;</w:t>
       </w:r>
     </w:p>
     <w:p>
@@ -1264,7 +1259,7 @@
           <w:sz w:val="20"/>
           <w:szCs w:val="20"/>
         </w:rPr>
-        <w:t>&gt;&gt;plot(F1</w:t>
+        <w:t>&gt;&gt;</w:t>
       </w:r>
       <w:proofErr w:type="gramStart"/>
       <w:r>
@@ -1273,7 +1268,7 @@
           <w:sz w:val="20"/>
           <w:szCs w:val="20"/>
         </w:rPr>
-        <w:t>(:,</w:t>
+        <w:t>plot(</w:t>
       </w:r>
       <w:proofErr w:type="gramEnd"/>
       <w:r>
@@ -1282,7 +1277,7 @@
           <w:sz w:val="20"/>
           <w:szCs w:val="20"/>
         </w:rPr>
-        <w:t>1),F1(:,2),'b.')</w:t>
+        <w:t>F1(:,1),F1(:,2),'b.')</w:t>
       </w:r>
     </w:p>
     <w:p>
@@ -1323,12 +1318,7 @@
         <w:t>,</w:t>
       </w:r>
       <w:r>
-        <w:t xml:space="preserve"> the calculation could be </w:t>
-      </w:r>
-      <w:bookmarkStart w:id="1" w:name="_GoBack"/>
-      <w:bookmarkEnd w:id="1"/>
-      <w:r>
-        <w:t xml:space="preserve">done by </w:t>
+        <w:t xml:space="preserve"> the calculation could be done by </w:t>
       </w:r>
       <w:proofErr w:type="spellStart"/>
       <w:r>
@@ -1397,7 +1387,7 @@
           <w:sz w:val="20"/>
           <w:szCs w:val="20"/>
         </w:rPr>
-        <w:t xml:space="preserve">[F </w:t>
+        <w:t>[F X</w:t>
       </w:r>
       <w:proofErr w:type="gramStart"/>
       <w:r>
@@ -1406,7 +1396,7 @@
           <w:sz w:val="20"/>
           <w:szCs w:val="20"/>
         </w:rPr>
-        <w:t>X]</w:t>
+        <w:t>]</w:t>
       </w:r>
       <w:r>
         <w:rPr>
@@ -1471,7 +1461,7 @@
           <w:sz w:val="20"/>
           <w:szCs w:val="20"/>
         </w:rPr>
-        <w:t>&gt;&gt;plot(F2(</w:t>
+        <w:t>&gt;&gt;</w:t>
       </w:r>
       <w:proofErr w:type="gramStart"/>
       <w:r>
@@ -1480,6 +1470,23 @@
           <w:sz w:val="20"/>
           <w:szCs w:val="20"/>
         </w:rPr>
+        <w:t>plot(</w:t>
+      </w:r>
+      <w:proofErr w:type="gramEnd"/>
+      <w:r>
+        <w:rPr>
+          <w:i/>
+          <w:sz w:val="20"/>
+          <w:szCs w:val="20"/>
+        </w:rPr>
+        <w:t>F2(</w:t>
+      </w:r>
+      <w:r>
+        <w:rPr>
+          <w:i/>
+          <w:sz w:val="20"/>
+          <w:szCs w:val="20"/>
+        </w:rPr>
         <w:t>1</w:t>
       </w:r>
       <w:r>
@@ -1498,7 +1505,6 @@
         </w:rPr>
         <w:t>50:end</w:t>
       </w:r>
-      <w:proofErr w:type="gramEnd"/>
       <w:r>
         <w:rPr>
           <w:i/>
@@ -1808,7 +1814,7 @@
           <w:sz w:val="20"/>
           <w:szCs w:val="20"/>
         </w:rPr>
-        <w:t>=1/(10000-</w:t>
+        <w:t>=1</w:t>
       </w:r>
       <w:proofErr w:type="gramStart"/>
       <w:r>
@@ -1817,7 +1823,7 @@
           <w:sz w:val="20"/>
           <w:szCs w:val="20"/>
         </w:rPr>
-        <w:t>1)*</w:t>
+        <w:t>/(</w:t>
       </w:r>
       <w:proofErr w:type="gramEnd"/>
       <w:r>
@@ -1826,7 +1832,7 @@
           <w:sz w:val="20"/>
           <w:szCs w:val="20"/>
         </w:rPr>
-        <w:t>sum((x-EX1).^2)</w:t>
+        <w:t>10000-1)*sum((x-EX1).^2)</w:t>
       </w:r>
     </w:p>
     <w:p>
@@ -1908,31 +1914,31 @@
         <w:t>X</w:t>
       </w:r>
       <w:r>
-        <w:t xml:space="preserve">, the quantile as </w:t>
+        <w:t xml:space="preserve">, the quantile as a number of </w:t>
+      </w:r>
+      <w:r>
+        <w:rPr>
+          <w:i/>
+        </w:rPr>
+        <w:t>x</w:t>
+      </w:r>
+      <w:r>
+        <w:rPr>
+          <w:i/>
+          <w:vertAlign w:val="subscript"/>
+        </w:rPr>
+        <w:sym w:font="Symbol" w:char="F061"/>
+      </w:r>
+      <w:r>
+        <w:t xml:space="preserve"> </w:t>
       </w:r>
       <w:proofErr w:type="gramStart"/>
       <w:r>
-        <w:t>a number of</w:t>
+        <w:t>is defined</w:t>
       </w:r>
       <w:proofErr w:type="gramEnd"/>
       <w:r>
-        <w:t xml:space="preserve"> </w:t>
-      </w:r>
-      <w:r>
-        <w:rPr>
-          <w:i/>
-        </w:rPr>
-        <w:t>x</w:t>
-      </w:r>
-      <w:r>
-        <w:rPr>
-          <w:i/>
-          <w:vertAlign w:val="subscript"/>
-        </w:rPr>
-        <w:sym w:font="Symbol" w:char="F061"/>
-      </w:r>
-      <w:r>
-        <w:t xml:space="preserve"> is defined as</w:t>
+        <w:t xml:space="preserve"> as</w:t>
       </w:r>
       <w:r>
         <w:t>,</w:t>
@@ -1943,16 +1949,17 @@
         <w:pStyle w:val="ListParagraph"/>
         <w:ind w:firstLine="720"/>
       </w:pPr>
+      <w:proofErr w:type="gramStart"/>
       <w:r>
         <w:t>F(</w:t>
       </w:r>
+      <w:proofErr w:type="gramEnd"/>
       <w:r>
         <w:rPr>
           <w:i/>
         </w:rPr>
         <w:t>x</w:t>
       </w:r>
-      <w:proofErr w:type="gramStart"/>
       <w:r>
         <w:rPr>
           <w:rFonts w:cstheme="minorHAnsi"/>
@@ -1962,11 +1969,7 @@
         <w:t>α</w:t>
       </w:r>
       <w:r>
-        <w:t>)=</w:t>
-      </w:r>
-      <w:proofErr w:type="gramEnd"/>
-      <w:r>
-        <w:t>P(X&lt;</w:t>
+        <w:t>)=P(X&lt;</w:t>
       </w:r>
       <w:r>
         <w:rPr>
@@ -2081,21 +2084,7 @@
         <w:rPr>
           <w:i/>
         </w:rPr>
-        <w:t xml:space="preserve">              </w:t>
-      </w:r>
-      <w:proofErr w:type="gramStart"/>
-      <w:r>
-        <w:rPr>
-          <w:i/>
-        </w:rPr>
-        <w:t xml:space="preserve">  ;</w:t>
-      </w:r>
-      <w:proofErr w:type="gramEnd"/>
-      <w:r>
-        <w:rPr>
-          <w:i/>
-        </w:rPr>
-        <w:t xml:space="preserve">        </w:t>
+        <w:t xml:space="preserve">                ;        </w:t>
       </w:r>
       <w:r>
         <w:rPr>
@@ -2431,19 +2420,26 @@
         <w:t xml:space="preserve"> are represented by </w:t>
       </w:r>
       <w:proofErr w:type="spellStart"/>
+      <w:r>
+        <w:rPr>
+          <w:i/>
+        </w:rPr>
+        <w:t>f</w:t>
+      </w:r>
+      <w:r>
+        <w:rPr>
+          <w:i/>
+          <w:vertAlign w:val="subscript"/>
+        </w:rPr>
+        <w:t>X</w:t>
+      </w:r>
       <w:proofErr w:type="gramStart"/>
       <w:r>
         <w:rPr>
           <w:i/>
-        </w:rPr>
-        <w:t>f</w:t>
-      </w:r>
-      <w:r>
-        <w:rPr>
-          <w:i/>
           <w:vertAlign w:val="subscript"/>
         </w:rPr>
-        <w:t>X,Y</w:t>
+        <w:t>,Y</w:t>
       </w:r>
       <w:proofErr w:type="spellEnd"/>
       <w:proofErr w:type="gramEnd"/>
@@ -2637,7 +2633,6 @@
         </w:rPr>
         <w:sym w:font="Symbol" w:char="F072"/>
       </w:r>
-      <w:proofErr w:type="gramStart"/>
       <w:r>
         <w:rPr>
           <w:i/>
@@ -2645,7 +2640,6 @@
         </w:rPr>
         <w:t>X,Y</w:t>
       </w:r>
-      <w:proofErr w:type="gramEnd"/>
       <w:r>
         <w:t xml:space="preserve"> denote the correlation coefficient</w:t>
       </w:r>
@@ -2728,18 +2722,25 @@
         </w:rPr>
         <w:sym w:font="Symbol" w:char="F072"/>
       </w:r>
+      <w:r>
+        <w:rPr>
+          <w:i/>
+          <w:vertAlign w:val="subscript"/>
+        </w:rPr>
+        <w:t>X</w:t>
+      </w:r>
       <w:proofErr w:type="gramStart"/>
       <w:r>
         <w:rPr>
           <w:i/>
           <w:vertAlign w:val="subscript"/>
         </w:rPr>
-        <w:t>X,Y</w:t>
-      </w:r>
+        <w:t>,Y</w:t>
+      </w:r>
+      <w:proofErr w:type="gramEnd"/>
       <w:r>
         <w:t>.</w:t>
       </w:r>
-      <w:proofErr w:type="gramEnd"/>
     </w:p>
     <w:p>
       <w:pPr>
@@ -2748,7 +2749,7 @@
       <w:r>
         <w:rPr>
           <w:noProof/>
-          <w:lang w:val="en-GB"/>
+          <w:lang w:eastAsia="en-US"/>
         </w:rPr>
         <w:drawing>
           <wp:inline distT="0" distB="0" distL="0" distR="0" wp14:anchorId="0E7AC678" wp14:editId="171CA23E">
@@ -2817,20 +2818,20 @@
         <w:t>If there are an observed sample for two random variables, i.e. (</w:t>
       </w:r>
       <w:proofErr w:type="spellStart"/>
+      <w:r>
+        <w:rPr>
+          <w:i/>
+        </w:rPr>
+        <w:t>x</w:t>
+      </w:r>
+      <w:r>
+        <w:rPr>
+          <w:i/>
+          <w:vertAlign w:val="subscript"/>
+        </w:rPr>
+        <w:t>i</w:t>
+      </w:r>
       <w:proofErr w:type="gramStart"/>
-      <w:r>
-        <w:rPr>
-          <w:i/>
-        </w:rPr>
-        <w:t>x</w:t>
-      </w:r>
-      <w:r>
-        <w:rPr>
-          <w:i/>
-          <w:vertAlign w:val="subscript"/>
-        </w:rPr>
-        <w:t>i</w:t>
-      </w:r>
       <w:r>
         <w:t>,</w:t>
       </w:r>
@@ -2891,20 +2892,20 @@
         <w:t xml:space="preserve"> in terms of (</w:t>
       </w:r>
       <w:proofErr w:type="spellStart"/>
+      <w:r>
+        <w:rPr>
+          <w:i/>
+        </w:rPr>
+        <w:t>x</w:t>
+      </w:r>
+      <w:r>
+        <w:rPr>
+          <w:i/>
+          <w:vertAlign w:val="subscript"/>
+        </w:rPr>
+        <w:t>i</w:t>
+      </w:r>
       <w:proofErr w:type="gramStart"/>
-      <w:r>
-        <w:rPr>
-          <w:i/>
-        </w:rPr>
-        <w:t>x</w:t>
-      </w:r>
-      <w:r>
-        <w:rPr>
-          <w:i/>
-          <w:vertAlign w:val="subscript"/>
-        </w:rPr>
-        <w:t>i</w:t>
-      </w:r>
       <w:r>
         <w:t>,</w:t>
       </w:r>
@@ -2934,7 +2935,7 @@
       <w:r>
         <w:rPr>
           <w:noProof/>
-          <w:lang w:val="en-GB"/>
+          <w:lang w:eastAsia="en-US"/>
         </w:rPr>
         <w:drawing>
           <wp:inline distT="0" distB="0" distL="0" distR="0" wp14:anchorId="4088E44A" wp14:editId="5EAAB476">
@@ -3014,93 +3015,99 @@
         </w:rPr>
         <w:t>X</w:t>
       </w:r>
+      <w:r>
+        <w:t>=[</w:t>
+      </w:r>
+      <w:r>
+        <w:rPr>
+          <w:i/>
+        </w:rPr>
+        <w:t>X</w:t>
+      </w:r>
+      <w:r>
+        <w:rPr>
+          <w:i/>
+          <w:vertAlign w:val="subscript"/>
+        </w:rPr>
+        <w:t>1</w:t>
+      </w:r>
+      <w:r>
+        <w:rPr>
+          <w:i/>
+        </w:rPr>
+        <w:t>, X</w:t>
+      </w:r>
+      <w:r>
+        <w:rPr>
+          <w:i/>
+          <w:vertAlign w:val="subscript"/>
+        </w:rPr>
+        <w:t>2</w:t>
+      </w:r>
+      <w:r>
+        <w:rPr>
+          <w:i/>
+        </w:rPr>
+        <w:t>, ….</w:t>
+      </w:r>
       <w:proofErr w:type="gramStart"/>
       <w:r>
-        <w:t>=[</w:t>
-      </w:r>
+        <w:rPr>
+          <w:i/>
+        </w:rPr>
+        <w:t>,</w:t>
+      </w:r>
+      <w:proofErr w:type="spellStart"/>
+      <w:r>
+        <w:rPr>
+          <w:i/>
+        </w:rPr>
+        <w:t>X</w:t>
+      </w:r>
+      <w:r>
+        <w:rPr>
+          <w:i/>
+          <w:vertAlign w:val="subscript"/>
+        </w:rPr>
+        <w:t>n</w:t>
+      </w:r>
+      <w:proofErr w:type="spellEnd"/>
       <w:proofErr w:type="gramEnd"/>
       <w:r>
-        <w:rPr>
+        <w:t xml:space="preserve">] denote a random vector. Please write down the correlation matrix and covariance matrix of the random vector </w:t>
+      </w:r>
+      <w:r>
+        <w:rPr>
+          <w:b/>
           <w:i/>
         </w:rPr>
         <w:t>X</w:t>
       </w:r>
       <w:r>
+        <w:t xml:space="preserve">, using </w:t>
+      </w:r>
+      <w:r>
+        <w:rPr>
+          <w:i/>
+        </w:rPr>
+        <w:sym w:font="Symbol" w:char="F072"/>
+      </w:r>
+      <w:proofErr w:type="spellStart"/>
+      <w:r>
         <w:rPr>
           <w:i/>
           <w:vertAlign w:val="subscript"/>
         </w:rPr>
-        <w:t>1</w:t>
-      </w:r>
-      <w:r>
-        <w:rPr>
-          <w:i/>
-        </w:rPr>
-        <w:t>, X</w:t>
+        <w:t>X</w:t>
       </w:r>
       <w:r>
         <w:rPr>
           <w:i/>
           <w:vertAlign w:val="subscript"/>
         </w:rPr>
-        <w:t>2</w:t>
-      </w:r>
-      <w:r>
-        <w:rPr>
-          <w:i/>
-        </w:rPr>
-        <w:t>, ….,</w:t>
-      </w:r>
-      <w:proofErr w:type="spellStart"/>
-      <w:r>
-        <w:rPr>
-          <w:i/>
-        </w:rPr>
-        <w:t>X</w:t>
-      </w:r>
-      <w:r>
-        <w:rPr>
-          <w:i/>
-          <w:vertAlign w:val="subscript"/>
-        </w:rPr>
-        <w:t>n</w:t>
-      </w:r>
-      <w:proofErr w:type="spellEnd"/>
-      <w:r>
-        <w:t xml:space="preserve">] denote a random vector. Please write down the correlation matrix and covariance matrix of the random vector </w:t>
-      </w:r>
-      <w:r>
-        <w:rPr>
-          <w:b/>
-          <w:i/>
-        </w:rPr>
-        <w:t>X</w:t>
-      </w:r>
-      <w:r>
-        <w:t xml:space="preserve">, using </w:t>
-      </w:r>
-      <w:r>
-        <w:rPr>
-          <w:i/>
-        </w:rPr>
-        <w:sym w:font="Symbol" w:char="F072"/>
-      </w:r>
-      <w:proofErr w:type="spellStart"/>
+        <w:t>i</w:t>
+      </w:r>
       <w:proofErr w:type="gramStart"/>
-      <w:r>
-        <w:rPr>
-          <w:i/>
-          <w:vertAlign w:val="subscript"/>
-        </w:rPr>
-        <w:t>X</w:t>
-      </w:r>
-      <w:r>
-        <w:rPr>
-          <w:i/>
-          <w:vertAlign w:val="subscript"/>
-        </w:rPr>
-        <w:t>i</w:t>
-      </w:r>
       <w:r>
         <w:rPr>
           <w:i/>
@@ -3695,6 +3702,7 @@
         <w:t>=</w:t>
       </w:r>
       <w:proofErr w:type="spellStart"/>
+      <w:proofErr w:type="gramStart"/>
       <w:r>
         <w:rPr>
           <w:i/>
@@ -3712,6 +3720,7 @@
         </w:rPr>
         <w:t>(</w:t>
       </w:r>
+      <w:proofErr w:type="gramEnd"/>
       <w:r>
         <w:rPr>
           <w:i/>
@@ -3720,23 +3729,13 @@
         </w:rPr>
         <w:t>[</w:t>
       </w:r>
-      <w:proofErr w:type="gramStart"/>
-      <w:r>
-        <w:rPr>
-          <w:i/>
-          <w:sz w:val="20"/>
-          <w:szCs w:val="20"/>
-        </w:rPr>
-        <w:t>X,Y</w:t>
-      </w:r>
-      <w:proofErr w:type="gramEnd"/>
-      <w:r>
-        <w:rPr>
-          <w:i/>
-          <w:sz w:val="20"/>
-          <w:szCs w:val="20"/>
-        </w:rPr>
-        <w:t>,Z</w:t>
+      <w:r>
+        <w:rPr>
+          <w:i/>
+          <w:sz w:val="20"/>
+          <w:szCs w:val="20"/>
+        </w:rPr>
+        <w:t>X,Y,Z</w:t>
       </w:r>
       <w:r>
         <w:rPr>
@@ -3814,15 +3813,7 @@
         <w:t xml:space="preserve"> the</w:t>
       </w:r>
       <w:r>
-        <w:t xml:space="preserve"> details, the normal distribution is </w:t>
-      </w:r>
-      <w:proofErr w:type="gramStart"/>
-      <w:r>
-        <w:t>definitely the</w:t>
-      </w:r>
-      <w:proofErr w:type="gramEnd"/>
-      <w:r>
-        <w:t xml:space="preserve"> most </w:t>
+        <w:t xml:space="preserve"> details, the normal distribution is definitely the most </w:t>
       </w:r>
       <w:r>
         <w:t>popular distribution</w:t>
@@ -3848,15 +3839,7 @@
         <w:t>After this course, y</w:t>
       </w:r>
       <w:r>
-        <w:t xml:space="preserve">ou are supposed to know the exact forms of some distributions, for example normal and lognormal. For others, you </w:t>
-      </w:r>
-      <w:proofErr w:type="gramStart"/>
-      <w:r>
-        <w:t>have to</w:t>
-      </w:r>
-      <w:proofErr w:type="gramEnd"/>
-      <w:r>
-        <w:t xml:space="preserve"> know at least how to compute the probability using the </w:t>
+        <w:t xml:space="preserve">ou are supposed to know the exact forms of some distributions, for example normal and lognormal. For others, you have to know at least how to compute the probability using the </w:t>
       </w:r>
       <w:proofErr w:type="spellStart"/>
       <w:r>
@@ -3988,15 +3971,7 @@
         <w:t>)of the</w:t>
       </w:r>
       <w:r>
-        <w:t xml:space="preserve"> two normal random variables, X ~ </w:t>
-      </w:r>
-      <w:proofErr w:type="gramStart"/>
-      <w:r>
-        <w:t>N(</w:t>
-      </w:r>
-      <w:proofErr w:type="gramEnd"/>
-      <w:r>
-        <w:t>0, 1), while Y ~N(</w:t>
+        <w:t xml:space="preserve"> two normal random variables, X ~ N(0, 1), while Y ~N(</w:t>
       </w:r>
       <w:r>
         <w:t>5, 100</w:t>
@@ -4296,7 +4271,7 @@
           <w:sz w:val="20"/>
           <w:szCs w:val="20"/>
         </w:rPr>
-        <w:t>(x,1,1</w:t>
+        <w:t>(x</w:t>
       </w:r>
       <w:proofErr w:type="gramStart"/>
       <w:r>
@@ -4305,7 +4280,7 @@
           <w:sz w:val="20"/>
           <w:szCs w:val="20"/>
         </w:rPr>
-        <w:t xml:space="preserve">);   </w:t>
+        <w:t>,1,1</w:t>
       </w:r>
       <w:proofErr w:type="gramEnd"/>
       <w:r>
@@ -4314,7 +4289,7 @@
           <w:sz w:val="20"/>
           <w:szCs w:val="20"/>
         </w:rPr>
-        <w:t xml:space="preserve">pdf2 = </w:t>
+        <w:t xml:space="preserve">);   pdf2 = </w:t>
       </w:r>
       <w:proofErr w:type="spellStart"/>
       <w:r>
@@ -4369,7 +4344,7 @@
           <w:sz w:val="20"/>
           <w:szCs w:val="20"/>
         </w:rPr>
-        <w:t>(x,1,1</w:t>
+        <w:t>(x</w:t>
       </w:r>
       <w:proofErr w:type="gramStart"/>
       <w:r>
@@ -4378,7 +4353,7 @@
           <w:sz w:val="20"/>
           <w:szCs w:val="20"/>
         </w:rPr>
-        <w:t xml:space="preserve">);   </w:t>
+        <w:t>,1,1</w:t>
       </w:r>
       <w:proofErr w:type="gramEnd"/>
       <w:r>
@@ -4387,7 +4362,7 @@
           <w:sz w:val="20"/>
           <w:szCs w:val="20"/>
         </w:rPr>
-        <w:t xml:space="preserve">cdf2 = </w:t>
+        <w:t xml:space="preserve">);   cdf2 = </w:t>
       </w:r>
       <w:proofErr w:type="spellStart"/>
       <w:r>
@@ -4461,7 +4436,7 @@
           <w:sz w:val="20"/>
           <w:szCs w:val="20"/>
         </w:rPr>
-        <w:t>&gt;&gt;plot(</w:t>
+        <w:t>&gt;&gt;</w:t>
       </w:r>
       <w:proofErr w:type="gramStart"/>
       <w:r>
@@ -4470,7 +4445,7 @@
           <w:sz w:val="20"/>
           <w:szCs w:val="20"/>
         </w:rPr>
-        <w:t>x,pdf</w:t>
+        <w:t>plot(</w:t>
       </w:r>
       <w:proofErr w:type="gramEnd"/>
       <w:r>
@@ -4479,7 +4454,7 @@
           <w:sz w:val="20"/>
           <w:szCs w:val="20"/>
         </w:rPr>
-        <w:t>1,’r’); hold on; plot(x,pdf2,’b’)</w:t>
+        <w:t>x,pdf1,’r’); hold on; plot(x,pdf2,’b’)</w:t>
       </w:r>
     </w:p>
     <w:p>
@@ -4535,7 +4510,7 @@
           <w:sz w:val="20"/>
           <w:szCs w:val="20"/>
         </w:rPr>
-        <w:t>&gt;&gt;plot(</w:t>
+        <w:t>&gt;&gt;</w:t>
       </w:r>
       <w:proofErr w:type="gramStart"/>
       <w:r>
@@ -4544,7 +4519,7 @@
           <w:sz w:val="20"/>
           <w:szCs w:val="20"/>
         </w:rPr>
-        <w:t>x,cdf</w:t>
+        <w:t>plot(</w:t>
       </w:r>
       <w:proofErr w:type="gramEnd"/>
       <w:r>
@@ -4553,7 +4528,7 @@
           <w:sz w:val="20"/>
           <w:szCs w:val="20"/>
         </w:rPr>
-        <w:t>1,’r’); hold on; plot(x,cdf2,’b’)</w:t>
+        <w:t>x,cdf1,’r’); hold on; plot(x,cdf2,’b’)</w:t>
       </w:r>
     </w:p>
     <w:p>
@@ -4778,7 +4753,7 @@
           <w:sz w:val="20"/>
           <w:szCs w:val="20"/>
         </w:rPr>
-        <w:t>&gt;&gt;stress=[(</w:t>
+        <w:t>&gt;&gt;stress</w:t>
       </w:r>
       <w:proofErr w:type="gramStart"/>
       <w:r>
@@ -4787,7 +4762,7 @@
           <w:sz w:val="20"/>
           <w:szCs w:val="20"/>
         </w:rPr>
-        <w:t>1:length</w:t>
+        <w:t>=[</w:t>
       </w:r>
       <w:proofErr w:type="gramEnd"/>
       <w:r>
@@ -4796,7 +4771,7 @@
           <w:sz w:val="20"/>
           <w:szCs w:val="20"/>
         </w:rPr>
-        <w:t>(stress))’*0.4 stress];</w:t>
+        <w:t>(1:length(stress))’*0.4 stress];</w:t>
       </w:r>
     </w:p>
     <w:p>
@@ -4888,7 +4863,17 @@
           <w:sz w:val="20"/>
           <w:szCs w:val="20"/>
         </w:rPr>
-        <w:t>(stress(:,2))</w:t>
+        <w:t>(</w:t>
+      </w:r>
+      <w:bookmarkStart w:id="1" w:name="_GoBack"/>
+      <w:bookmarkEnd w:id="1"/>
+      <w:r>
+        <w:rPr>
+          <w:i/>
+          <w:sz w:val="20"/>
+          <w:szCs w:val="20"/>
+        </w:rPr>
+        <w:t>stress(:,2))</w:t>
       </w:r>
     </w:p>
     <w:p>
@@ -5077,15 +5062,7 @@
         </w:numPr>
       </w:pPr>
       <w:r>
-        <w:t xml:space="preserve">Get the local maxima and minima of the </w:t>
-      </w:r>
-      <w:proofErr w:type="gramStart"/>
-      <w:r>
-        <w:t>signal, and</w:t>
-      </w:r>
-      <w:proofErr w:type="gramEnd"/>
-      <w:r>
-        <w:t xml:space="preserve"> check the distribution</w:t>
+        <w:t>Get the local maxima and minima of the signal, and check the distribution</w:t>
       </w:r>
       <w:r>
         <w:t>.</w:t>
@@ -5599,9 +5576,19 @@
           <w:sz w:val="20"/>
           <w:szCs w:val="20"/>
         </w:rPr>
-        <w:t>=abs(</w:t>
+        <w:t>=</w:t>
+      </w:r>
+      <w:proofErr w:type="gramStart"/>
+      <w:r>
+        <w:rPr>
+          <w:i/>
+          <w:sz w:val="20"/>
+          <w:szCs w:val="20"/>
+        </w:rPr>
+        <w:t>abs(</w:t>
       </w:r>
       <w:proofErr w:type="spellStart"/>
+      <w:proofErr w:type="gramEnd"/>
       <w:r>
         <w:rPr>
           <w:i/>
@@ -5611,23 +5598,13 @@
         <w:t>rfc</w:t>
       </w:r>
       <w:proofErr w:type="spellEnd"/>
-      <w:proofErr w:type="gramStart"/>
-      <w:r>
-        <w:rPr>
-          <w:i/>
-          <w:sz w:val="20"/>
-          <w:szCs w:val="20"/>
-        </w:rPr>
-        <w:t>(:,</w:t>
-      </w:r>
-      <w:proofErr w:type="gramEnd"/>
-      <w:r>
-        <w:rPr>
-          <w:i/>
-          <w:sz w:val="20"/>
-          <w:szCs w:val="20"/>
-        </w:rPr>
-        <w:t>2)-</w:t>
+      <w:r>
+        <w:rPr>
+          <w:i/>
+          <w:sz w:val="20"/>
+          <w:szCs w:val="20"/>
+        </w:rPr>
+        <w:t>(:,2)-</w:t>
       </w:r>
       <w:proofErr w:type="spellStart"/>
       <w:r>
@@ -6036,7 +6013,7 @@
           <w:sz w:val="20"/>
           <w:szCs w:val="20"/>
         </w:rPr>
-        <w:t>&gt;&gt; N=length(stress</w:t>
+        <w:t>&gt;&gt; N=</w:t>
       </w:r>
       <w:proofErr w:type="gramStart"/>
       <w:r>
@@ -6045,7 +6022,7 @@
           <w:sz w:val="20"/>
           <w:szCs w:val="20"/>
         </w:rPr>
-        <w:t>(:,</w:t>
+        <w:t>length(</w:t>
       </w:r>
       <w:proofErr w:type="gramEnd"/>
       <w:r>
@@ -6054,7 +6031,7 @@
           <w:sz w:val="20"/>
           <w:szCs w:val="20"/>
         </w:rPr>
-        <w:t>2));</w:t>
+        <w:t>stress(:,2));</w:t>
       </w:r>
     </w:p>
     <w:p>
@@ -6076,6 +6053,7 @@
         <w:t>&gt;&gt;index=</w:t>
       </w:r>
       <w:proofErr w:type="spellStart"/>
+      <w:proofErr w:type="gramStart"/>
       <w:r>
         <w:rPr>
           <w:i/>
@@ -6093,15 +6071,6 @@
         </w:rPr>
         <w:t>(</w:t>
       </w:r>
-      <w:proofErr w:type="gramStart"/>
-      <w:r>
-        <w:rPr>
-          <w:i/>
-          <w:sz w:val="20"/>
-          <w:szCs w:val="20"/>
-        </w:rPr>
-        <w:t>1,N</w:t>
-      </w:r>
       <w:proofErr w:type="gramEnd"/>
       <w:r>
         <w:rPr>
@@ -6109,7 +6078,7 @@
           <w:sz w:val="20"/>
           <w:szCs w:val="20"/>
         </w:rPr>
-        <w:t>,21);</w:t>
+        <w:t>1,N,21);</w:t>
       </w:r>
     </w:p>
     <w:p>
@@ -6651,11 +6620,11 @@
     </w:p>
     <w:p>
       <w:r>
-        <w:t xml:space="preserve">Standard normal distribution is the basis for the hypothesis test. The other distributions for the test are </w:t>
+        <w:t xml:space="preserve">Standard normal distribution is the basis for the hypothesis test. The other distributions for the test </w:t>
       </w:r>
       <w:proofErr w:type="gramStart"/>
       <w:r>
-        <w:t>actually related</w:t>
+        <w:t>are actually related</w:t>
       </w:r>
       <w:proofErr w:type="gramEnd"/>
       <w:r>
@@ -6677,13 +6646,16 @@
         <w:t>Standard normal distribution</w:t>
       </w:r>
       <w:r>
-        <w:t>, X~N(</w:t>
+        <w:t>, X~</w:t>
       </w:r>
       <w:proofErr w:type="gramStart"/>
       <w:r>
+        <w:t>N(</w:t>
+      </w:r>
+      <w:proofErr w:type="gramEnd"/>
+      <w:r>
         <w:t>mu,sigma</w:t>
       </w:r>
-      <w:proofErr w:type="gramEnd"/>
       <w:r>
         <w:rPr>
           <w:vertAlign w:val="superscript"/>
@@ -6733,9 +6705,19 @@
           <w:sz w:val="20"/>
           <w:szCs w:val="20"/>
         </w:rPr>
-        <w:t>CI=[</w:t>
+        <w:t>CI</w:t>
+      </w:r>
+      <w:proofErr w:type="gramStart"/>
+      <w:r>
+        <w:rPr>
+          <w:i/>
+          <w:sz w:val="20"/>
+          <w:szCs w:val="20"/>
+        </w:rPr>
+        <w:t>=[</w:t>
       </w:r>
       <w:proofErr w:type="spellStart"/>
+      <w:proofErr w:type="gramEnd"/>
       <w:r>
         <w:rPr>
           <w:i/>
@@ -6744,7 +6726,6 @@
         </w:rPr>
         <w:t>mu+</w:t>
       </w:r>
-      <w:proofErr w:type="gramStart"/>
       <w:r>
         <w:rPr>
           <w:i/>
@@ -6760,16 +6741,7 @@
           <w:sz w:val="20"/>
           <w:szCs w:val="20"/>
         </w:rPr>
-        <w:t>(</w:t>
-      </w:r>
-      <w:proofErr w:type="gramEnd"/>
-      <w:r>
-        <w:rPr>
-          <w:i/>
-          <w:sz w:val="20"/>
-          <w:szCs w:val="20"/>
-        </w:rPr>
-        <w:t>0.025)*sigma</w:t>
+        <w:t>(0.025)*sigma</w:t>
       </w:r>
       <w:r>
         <w:rPr>
@@ -6912,8 +6884,13 @@
         </w:rPr>
         <w:t>1</w:t>
       </w:r>
-      <w:r>
-        <w:t>, ..., </w:t>
+      <w:proofErr w:type="gramStart"/>
+      <w:r>
+        <w:t>, ...,</w:t>
+      </w:r>
+      <w:proofErr w:type="gramEnd"/>
+      <w:r>
+        <w:t> </w:t>
       </w:r>
       <w:proofErr w:type="spellStart"/>
       <w:r>
@@ -6963,10 +6940,10 @@
             <v:path o:extrusionok="f" gradientshapeok="t" o:connecttype="rect"/>
             <o:lock v:ext="edit" aspectratio="t"/>
           </v:shapetype>
-          <v:shape id="_x0000_i1025" type="#_x0000_t75" style="width:48.2pt;height:33.2pt" o:ole="">
+          <v:shape id="_x0000_i1025" type="#_x0000_t75" style="width:48pt;height:33pt" o:ole="">
             <v:imagedata r:id="rId11" o:title=""/>
           </v:shape>
-          <o:OLEObject Type="Embed" ProgID="Equation.3" ShapeID="_x0000_i1025" DrawAspect="Content" ObjectID="_1615297584" r:id="rId12"/>
+          <o:OLEObject Type="Embed" ProgID="Equation.3" ShapeID="_x0000_i1025" DrawAspect="Content" ObjectID="_1646826415" r:id="rId12"/>
         </w:object>
       </w:r>
       <w:r>
@@ -6995,24 +6972,26 @@
           <w:position w:val="-10"/>
         </w:rPr>
         <w:object w:dxaOrig="920" w:dyaOrig="340">
-          <v:shape id="_x0000_i1026" type="#_x0000_t75" style="width:46.35pt;height:18.15pt" o:ole="">
+          <v:shape id="_x0000_i1026" type="#_x0000_t75" style="width:46.5pt;height:18pt" o:ole="">
             <v:imagedata r:id="rId13" o:title=""/>
           </v:shape>
-          <o:OLEObject Type="Embed" ProgID="Equation.3" ShapeID="_x0000_i1026" DrawAspect="Content" ObjectID="_1615297585" r:id="rId14"/>
+          <o:OLEObject Type="Embed" ProgID="Equation.3" ShapeID="_x0000_i1026" DrawAspect="Content" ObjectID="_1646826416" r:id="rId14"/>
         </w:object>
       </w:r>
+      <w:proofErr w:type="gramStart"/>
       <w:r>
         <w:t xml:space="preserve">or </w:t>
       </w:r>
+      <w:proofErr w:type="gramEnd"/>
       <w:r>
         <w:rPr>
           <w:position w:val="-10"/>
         </w:rPr>
         <w:object w:dxaOrig="620" w:dyaOrig="340">
-          <v:shape id="_x0000_i1027" type="#_x0000_t75" style="width:31.3pt;height:18.15pt" o:ole="">
+          <v:shape id="_x0000_i1027" type="#_x0000_t75" style="width:31.5pt;height:18pt" o:ole="">
             <v:imagedata r:id="rId15" o:title=""/>
           </v:shape>
-          <o:OLEObject Type="Embed" ProgID="Equation.3" ShapeID="_x0000_i1027" DrawAspect="Content" ObjectID="_1615297586" r:id="rId16"/>
+          <o:OLEObject Type="Embed" ProgID="Equation.3" ShapeID="_x0000_i1027" DrawAspect="Content" ObjectID="_1646826417" r:id="rId16"/>
         </w:object>
       </w:r>
       <w:r>
@@ -7310,12 +7289,13 @@
           <w:lang w:eastAsia="en-US"/>
         </w:rPr>
         <w:object w:dxaOrig="1359" w:dyaOrig="540">
-          <v:shape id="_x0000_i1028" type="#_x0000_t75" style="width:67.6pt;height:26.9pt" o:ole="">
+          <v:shape id="_x0000_i1028" type="#_x0000_t75" style="width:67.5pt;height:27pt" o:ole="">
             <v:imagedata r:id="rId17" o:title=""/>
           </v:shape>
-          <o:OLEObject Type="Embed" ProgID="Equation.3" ShapeID="_x0000_i1028" DrawAspect="Content" ObjectID="_1615297587" r:id="rId18"/>
+          <o:OLEObject Type="Embed" ProgID="Equation.3" ShapeID="_x0000_i1028" DrawAspect="Content" ObjectID="_1646826418" r:id="rId18"/>
         </w:object>
       </w:r>
+      <w:proofErr w:type="gramStart"/>
       <w:r>
         <w:rPr>
           <w:rFonts w:eastAsia="Times New Roman" w:cstheme="minorHAnsi"/>
@@ -7326,6 +7306,7 @@
         </w:rPr>
         <w:t>and</w:t>
       </w:r>
+      <w:proofErr w:type="gramEnd"/>
       <w:r>
         <w:rPr>
           <w:rFonts w:ascii="Arial" w:hAnsi="Arial" w:cs="Arial"/>
@@ -7335,10 +7316,10 @@
           <w:szCs w:val="20"/>
         </w:rPr>
         <w:object w:dxaOrig="1860" w:dyaOrig="660">
-          <v:shape id="_x0000_i1029" type="#_x0000_t75" style="width:93.3pt;height:33.2pt" o:ole="">
+          <v:shape id="_x0000_i1029" type="#_x0000_t75" style="width:93.5pt;height:33pt" o:ole="">
             <v:imagedata r:id="rId19" o:title=""/>
           </v:shape>
-          <o:OLEObject Type="Embed" ProgID="Equation.3" ShapeID="_x0000_i1029" DrawAspect="Content" ObjectID="_1615297588" r:id="rId20"/>
+          <o:OLEObject Type="Embed" ProgID="Equation.3" ShapeID="_x0000_i1029" DrawAspect="Content" ObjectID="_1646826419" r:id="rId20"/>
         </w:object>
       </w:r>
       <w:r>
@@ -7396,6 +7377,7 @@
         </w:rPr>
         <w:t> is</w:t>
       </w:r>
+      <w:proofErr w:type="gramStart"/>
       <w:r>
         <w:rPr>
           <w:rFonts w:eastAsia="Times New Roman" w:cstheme="minorHAnsi"/>
@@ -7406,6 +7388,7 @@
         </w:rPr>
         <w:t xml:space="preserve">: </w:t>
       </w:r>
+      <w:proofErr w:type="gramEnd"/>
       <w:r>
         <w:rPr>
           <w:rFonts w:eastAsia="Times New Roman" w:cstheme="minorHAnsi"/>
@@ -7416,10 +7399,10 @@
           <w:lang w:eastAsia="en-US"/>
         </w:rPr>
         <w:object w:dxaOrig="840" w:dyaOrig="580">
-          <v:shape id="_x0000_i1030" type="#_x0000_t75" style="width:41.95pt;height:28.8pt" o:ole="">
+          <v:shape id="_x0000_i1030" type="#_x0000_t75" style="width:42pt;height:29pt" o:ole="">
             <v:imagedata r:id="rId21" o:title=""/>
           </v:shape>
-          <o:OLEObject Type="Embed" ProgID="Equation.3" ShapeID="_x0000_i1030" DrawAspect="Content" ObjectID="_1615297589" r:id="rId22"/>
+          <o:OLEObject Type="Embed" ProgID="Equation.3" ShapeID="_x0000_i1030" DrawAspect="Content" ObjectID="_1646826420" r:id="rId22"/>
         </w:object>
       </w:r>
       <w:r>
@@ -8771,10 +8754,10 @@
           <w:position w:val="-10"/>
         </w:rPr>
         <w:object w:dxaOrig="1960" w:dyaOrig="340">
-          <v:shape id="_x0000_i1031" type="#_x0000_t75" style="width:97.65pt;height:18.15pt" o:ole="">
+          <v:shape id="_x0000_i1031" type="#_x0000_t75" style="width:97.5pt;height:18pt" o:ole="">
             <v:imagedata r:id="rId26" o:title=""/>
           </v:shape>
-          <o:OLEObject Type="Embed" ProgID="Equation.3" ShapeID="_x0000_i1031" DrawAspect="Content" ObjectID="_1615297590" r:id="rId27"/>
+          <o:OLEObject Type="Embed" ProgID="Equation.3" ShapeID="_x0000_i1031" DrawAspect="Content" ObjectID="_1646826421" r:id="rId27"/>
         </w:object>
       </w:r>
       <w:r>
@@ -9042,10 +9025,10 @@
           <w:position w:val="-8"/>
         </w:rPr>
         <w:object w:dxaOrig="220" w:dyaOrig="279">
-          <v:shape id="_x0000_i1032" type="#_x0000_t75" style="width:10.65pt;height:13.75pt" o:ole="">
+          <v:shape id="_x0000_i1032" type="#_x0000_t75" style="width:10.5pt;height:14pt" o:ole="">
             <v:imagedata r:id="rId28" o:title=""/>
           </v:shape>
-          <o:OLEObject Type="Embed" ProgID="Equation.3" ShapeID="_x0000_i1032" DrawAspect="Content" ObjectID="_1615297591" r:id="rId29"/>
+          <o:OLEObject Type="Embed" ProgID="Equation.3" ShapeID="_x0000_i1032" DrawAspect="Content" ObjectID="_1646826422" r:id="rId29"/>
         </w:object>
       </w:r>
       <w:r>
@@ -9061,10 +9044,10 @@
           <w:position w:val="-10"/>
         </w:rPr>
         <w:object w:dxaOrig="220" w:dyaOrig="360">
-          <v:shape id="_x0000_i1033" type="#_x0000_t75" style="width:10.65pt;height:18.15pt" o:ole="">
+          <v:shape id="_x0000_i1033" type="#_x0000_t75" style="width:10.5pt;height:18pt" o:ole="">
             <v:imagedata r:id="rId30" o:title=""/>
           </v:shape>
-          <o:OLEObject Type="Embed" ProgID="Equation.3" ShapeID="_x0000_i1033" DrawAspect="Content" ObjectID="_1615297592" r:id="rId31"/>
+          <o:OLEObject Type="Embed" ProgID="Equation.3" ShapeID="_x0000_i1033" DrawAspect="Content" ObjectID="_1646826423" r:id="rId31"/>
         </w:object>
       </w:r>
       <w:r>
@@ -9353,10 +9336,10 @@
           <w:position w:val="-8"/>
         </w:rPr>
         <w:object w:dxaOrig="200" w:dyaOrig="320">
-          <v:shape id="_x0000_i1034" type="#_x0000_t75" style="width:10.65pt;height:15.65pt" o:ole="">
+          <v:shape id="_x0000_i1034" type="#_x0000_t75" style="width:10.5pt;height:15.5pt" o:ole="">
             <v:imagedata r:id="rId32" o:title=""/>
           </v:shape>
-          <o:OLEObject Type="Embed" ProgID="Equation.3" ShapeID="_x0000_i1034" DrawAspect="Content" ObjectID="_1615297593" r:id="rId33"/>
+          <o:OLEObject Type="Embed" ProgID="Equation.3" ShapeID="_x0000_i1034" DrawAspect="Content" ObjectID="_1646826424" r:id="rId33"/>
         </w:object>
       </w:r>
       <w:r>
@@ -9367,10 +9350,10 @@
           <w:position w:val="-8"/>
         </w:rPr>
         <w:object w:dxaOrig="200" w:dyaOrig="279">
-          <v:shape id="_x0000_i1035" type="#_x0000_t75" style="width:10.65pt;height:13.75pt" o:ole="">
+          <v:shape id="_x0000_i1035" type="#_x0000_t75" style="width:10.5pt;height:14pt" o:ole="">
             <v:imagedata r:id="rId34" o:title=""/>
           </v:shape>
-          <o:OLEObject Type="Embed" ProgID="Equation.3" ShapeID="_x0000_i1035" DrawAspect="Content" ObjectID="_1615297594" r:id="rId35"/>
+          <o:OLEObject Type="Embed" ProgID="Equation.3" ShapeID="_x0000_i1035" DrawAspect="Content" ObjectID="_1646826425" r:id="rId35"/>
         </w:object>
       </w:r>
       <w:r>
@@ -9403,10 +9386,10 @@
           <w:position w:val="-10"/>
         </w:rPr>
         <w:object w:dxaOrig="220" w:dyaOrig="360">
-          <v:shape id="_x0000_i1036" type="#_x0000_t75" style="width:10.65pt;height:18.15pt" o:ole="">
+          <v:shape id="_x0000_i1036" type="#_x0000_t75" style="width:10.5pt;height:18pt" o:ole="">
             <v:imagedata r:id="rId36" o:title=""/>
           </v:shape>
-          <o:OLEObject Type="Embed" ProgID="Equation.3" ShapeID="_x0000_i1036" DrawAspect="Content" ObjectID="_1615297595" r:id="rId37"/>
+          <o:OLEObject Type="Embed" ProgID="Equation.3" ShapeID="_x0000_i1036" DrawAspect="Content" ObjectID="_1646826426" r:id="rId37"/>
         </w:object>
       </w:r>
       <w:r>
@@ -9425,10 +9408,10 @@
           <w:position w:val="-10"/>
         </w:rPr>
         <w:object w:dxaOrig="220" w:dyaOrig="300">
-          <v:shape id="_x0000_i1037" type="#_x0000_t75" style="width:10.65pt;height:14.4pt" o:ole="">
+          <v:shape id="_x0000_i1037" type="#_x0000_t75" style="width:10.5pt;height:14.5pt" o:ole="">
             <v:imagedata r:id="rId38" o:title=""/>
           </v:shape>
-          <o:OLEObject Type="Embed" ProgID="Equation.3" ShapeID="_x0000_i1037" DrawAspect="Content" ObjectID="_1615297596" r:id="rId39"/>
+          <o:OLEObject Type="Embed" ProgID="Equation.3" ShapeID="_x0000_i1037" DrawAspect="Content" ObjectID="_1646826427" r:id="rId39"/>
         </w:object>
       </w:r>
       <w:r>
@@ -9466,10 +9449,10 @@
           <w:position w:val="-8"/>
         </w:rPr>
         <w:object w:dxaOrig="220" w:dyaOrig="279">
-          <v:shape id="_x0000_i1038" type="#_x0000_t75" style="width:10.65pt;height:13.75pt" o:ole="">
+          <v:shape id="_x0000_i1038" type="#_x0000_t75" style="width:10.5pt;height:14pt" o:ole="">
             <v:imagedata r:id="rId40" o:title=""/>
           </v:shape>
-          <o:OLEObject Type="Embed" ProgID="Equation.3" ShapeID="_x0000_i1038" DrawAspect="Content" ObjectID="_1615297597" r:id="rId41"/>
+          <o:OLEObject Type="Embed" ProgID="Equation.3" ShapeID="_x0000_i1038" DrawAspect="Content" ObjectID="_1646826428" r:id="rId41"/>
         </w:object>
       </w:r>
       <w:r>
@@ -9480,10 +9463,10 @@
           <w:position w:val="-10"/>
         </w:rPr>
         <w:object w:dxaOrig="220" w:dyaOrig="360">
-          <v:shape id="_x0000_i1039" type="#_x0000_t75" style="width:10.65pt;height:18.15pt" o:ole="">
+          <v:shape id="_x0000_i1039" type="#_x0000_t75" style="width:10.5pt;height:18pt" o:ole="">
             <v:imagedata r:id="rId36" o:title=""/>
           </v:shape>
-          <o:OLEObject Type="Embed" ProgID="Equation.3" ShapeID="_x0000_i1039" DrawAspect="Content" ObjectID="_1615297598" r:id="rId42"/>
+          <o:OLEObject Type="Embed" ProgID="Equation.3" ShapeID="_x0000_i1039" DrawAspect="Content" ObjectID="_1646826429" r:id="rId42"/>
         </w:object>
       </w:r>
       <w:r>
@@ -9551,10 +9534,10 @@
           <w:position w:val="-8"/>
         </w:rPr>
         <w:object w:dxaOrig="220" w:dyaOrig="279">
-          <v:shape id="_x0000_i1040" type="#_x0000_t75" style="width:10.65pt;height:13.75pt" o:ole="">
+          <v:shape id="_x0000_i1040" type="#_x0000_t75" style="width:10.5pt;height:14pt" o:ole="">
             <v:imagedata r:id="rId40" o:title=""/>
           </v:shape>
-          <o:OLEObject Type="Embed" ProgID="Equation.3" ShapeID="_x0000_i1040" DrawAspect="Content" ObjectID="_1615297599" r:id="rId43"/>
+          <o:OLEObject Type="Embed" ProgID="Equation.3" ShapeID="_x0000_i1040" DrawAspect="Content" ObjectID="_1646826430" r:id="rId43"/>
         </w:object>
       </w:r>
       <w:r>
@@ -9565,10 +9548,10 @@
           <w:position w:val="-10"/>
         </w:rPr>
         <w:object w:dxaOrig="220" w:dyaOrig="360">
-          <v:shape id="_x0000_i1041" type="#_x0000_t75" style="width:10.65pt;height:18.15pt" o:ole="">
+          <v:shape id="_x0000_i1041" type="#_x0000_t75" style="width:10.5pt;height:18pt" o:ole="">
             <v:imagedata r:id="rId36" o:title=""/>
           </v:shape>
-          <o:OLEObject Type="Embed" ProgID="Equation.3" ShapeID="_x0000_i1041" DrawAspect="Content" ObjectID="_1615297600" r:id="rId44"/>
+          <o:OLEObject Type="Embed" ProgID="Equation.3" ShapeID="_x0000_i1041" DrawAspect="Content" ObjectID="_1646826431" r:id="rId44"/>
         </w:object>
       </w:r>
       <w:r>
@@ -9603,10 +9586,10 @@
           <w:position w:val="-10"/>
         </w:rPr>
         <w:object w:dxaOrig="1500" w:dyaOrig="279">
-          <v:shape id="_x0000_i1042" type="#_x0000_t75" style="width:75.15pt;height:14.4pt" o:ole="">
+          <v:shape id="_x0000_i1042" type="#_x0000_t75" style="width:75pt;height:14.5pt" o:ole="">
             <v:imagedata r:id="rId45" o:title=""/>
           </v:shape>
-          <o:OLEObject Type="Embed" ProgID="Equation.3" ShapeID="_x0000_i1042" DrawAspect="Content" ObjectID="_1615297601" r:id="rId46"/>
+          <o:OLEObject Type="Embed" ProgID="Equation.3" ShapeID="_x0000_i1042" DrawAspect="Content" ObjectID="_1646826432" r:id="rId46"/>
         </w:object>
       </w:r>
       <w:r>
@@ -9620,10 +9603,10 @@
           <w:position w:val="-10"/>
         </w:rPr>
         <w:object w:dxaOrig="1400" w:dyaOrig="279">
-          <v:shape id="_x0000_i1043" type="#_x0000_t75" style="width:68.85pt;height:14.4pt" o:ole="">
+          <v:shape id="_x0000_i1043" type="#_x0000_t75" style="width:69pt;height:14.5pt" o:ole="">
             <v:imagedata r:id="rId47" o:title=""/>
           </v:shape>
-          <o:OLEObject Type="Embed" ProgID="Equation.3" ShapeID="_x0000_i1043" DrawAspect="Content" ObjectID="_1615297602" r:id="rId48"/>
+          <o:OLEObject Type="Embed" ProgID="Equation.3" ShapeID="_x0000_i1043" DrawAspect="Content" ObjectID="_1646826433" r:id="rId48"/>
         </w:object>
       </w:r>
       <w:r>
@@ -9660,10 +9643,10 @@
           <w:position w:val="-8"/>
         </w:rPr>
         <w:object w:dxaOrig="2200" w:dyaOrig="320">
-          <v:shape id="_x0000_i1044" type="#_x0000_t75" style="width:110.8pt;height:15.65pt" o:ole="">
+          <v:shape id="_x0000_i1044" type="#_x0000_t75" style="width:111pt;height:15.5pt" o:ole="">
             <v:imagedata r:id="rId49" o:title=""/>
           </v:shape>
-          <o:OLEObject Type="Embed" ProgID="Equation.3" ShapeID="_x0000_i1044" DrawAspect="Content" ObjectID="_1615297603" r:id="rId50"/>
+          <o:OLEObject Type="Embed" ProgID="Equation.3" ShapeID="_x0000_i1044" DrawAspect="Content" ObjectID="_1646826434" r:id="rId50"/>
         </w:object>
       </w:r>
       <w:r>
@@ -9674,10 +9657,10 @@
           <w:position w:val="-10"/>
         </w:rPr>
         <w:object w:dxaOrig="2240" w:dyaOrig="279">
-          <v:shape id="_x0000_i1045" type="#_x0000_t75" style="width:112.7pt;height:14.4pt" o:ole="">
+          <v:shape id="_x0000_i1045" type="#_x0000_t75" style="width:112.5pt;height:14.5pt" o:ole="">
             <v:imagedata r:id="rId51" o:title=""/>
           </v:shape>
-          <o:OLEObject Type="Embed" ProgID="Equation.3" ShapeID="_x0000_i1045" DrawAspect="Content" ObjectID="_1615297604" r:id="rId52"/>
+          <o:OLEObject Type="Embed" ProgID="Equation.3" ShapeID="_x0000_i1045" DrawAspect="Content" ObjectID="_1646826435" r:id="rId52"/>
         </w:object>
       </w:r>
       <w:r>
@@ -9693,10 +9676,10 @@
           <w:position w:val="-10"/>
         </w:rPr>
         <w:object w:dxaOrig="420" w:dyaOrig="300">
-          <v:shape id="_x0000_i1046" type="#_x0000_t75" style="width:21.3pt;height:15.05pt" o:ole="">
+          <v:shape id="_x0000_i1046" type="#_x0000_t75" style="width:21.5pt;height:15pt" o:ole="">
             <v:imagedata r:id="rId53" o:title=""/>
           </v:shape>
-          <o:OLEObject Type="Embed" ProgID="Equation.3" ShapeID="_x0000_i1046" DrawAspect="Content" ObjectID="_1615297605" r:id="rId54"/>
+          <o:OLEObject Type="Embed" ProgID="Equation.3" ShapeID="_x0000_i1046" DrawAspect="Content" ObjectID="_1646826436" r:id="rId54"/>
         </w:object>
       </w:r>
       <w:r>
@@ -9728,10 +9711,10 @@
           <w:position w:val="-10"/>
         </w:rPr>
         <w:object w:dxaOrig="2220" w:dyaOrig="340">
-          <v:shape id="_x0000_i1047" type="#_x0000_t75" style="width:110.8pt;height:18.15pt" o:ole="">
+          <v:shape id="_x0000_i1047" type="#_x0000_t75" style="width:111pt;height:18pt" o:ole="">
             <v:imagedata r:id="rId55" o:title=""/>
           </v:shape>
-          <o:OLEObject Type="Embed" ProgID="Equation.3" ShapeID="_x0000_i1047" DrawAspect="Content" ObjectID="_1615297606" r:id="rId56"/>
+          <o:OLEObject Type="Embed" ProgID="Equation.3" ShapeID="_x0000_i1047" DrawAspect="Content" ObjectID="_1646826437" r:id="rId56"/>
         </w:object>
       </w:r>
       <w:r>
@@ -9789,10 +9772,10 @@
           <w:position w:val="-8"/>
         </w:rPr>
         <w:object w:dxaOrig="220" w:dyaOrig="279">
-          <v:shape id="_x0000_i1048" type="#_x0000_t75" style="width:10.65pt;height:13.75pt" o:ole="">
+          <v:shape id="_x0000_i1048" type="#_x0000_t75" style="width:10.5pt;height:14pt" o:ole="">
             <v:imagedata r:id="rId40" o:title=""/>
           </v:shape>
-          <o:OLEObject Type="Embed" ProgID="Equation.3" ShapeID="_x0000_i1048" DrawAspect="Content" ObjectID="_1615297607" r:id="rId57"/>
+          <o:OLEObject Type="Embed" ProgID="Equation.3" ShapeID="_x0000_i1048" DrawAspect="Content" ObjectID="_1646826438" r:id="rId57"/>
         </w:object>
       </w:r>
       <w:r>
@@ -9803,10 +9786,10 @@
           <w:position w:val="-10"/>
         </w:rPr>
         <w:object w:dxaOrig="220" w:dyaOrig="360">
-          <v:shape id="_x0000_i1049" type="#_x0000_t75" style="width:10.65pt;height:18.15pt" o:ole="">
+          <v:shape id="_x0000_i1049" type="#_x0000_t75" style="width:10.5pt;height:18pt" o:ole="">
             <v:imagedata r:id="rId36" o:title=""/>
           </v:shape>
-          <o:OLEObject Type="Embed" ProgID="Equation.3" ShapeID="_x0000_i1049" DrawAspect="Content" ObjectID="_1615297608" r:id="rId58"/>
+          <o:OLEObject Type="Embed" ProgID="Equation.3" ShapeID="_x0000_i1049" DrawAspect="Content" ObjectID="_1646826439" r:id="rId58"/>
         </w:object>
       </w:r>
       <w:r>
@@ -9823,41 +9806,51 @@
           <w:position w:val="-10"/>
         </w:rPr>
         <w:object w:dxaOrig="420" w:dyaOrig="300">
-          <v:shape id="_x0000_i1050" type="#_x0000_t75" style="width:21.3pt;height:15.05pt" o:ole="">
+          <v:shape id="_x0000_i1050" type="#_x0000_t75" style="width:21.5pt;height:15pt" o:ole="">
             <v:imagedata r:id="rId53" o:title=""/>
           </v:shape>
-          <o:OLEObject Type="Embed" ProgID="Equation.3" ShapeID="_x0000_i1050" DrawAspect="Content" ObjectID="_1615297609" r:id="rId59"/>
+          <o:OLEObject Type="Embed" ProgID="Equation.3" ShapeID="_x0000_i1050" DrawAspect="Content" ObjectID="_1646826440" r:id="rId59"/>
         </w:object>
       </w:r>
       <w:r>
         <w:t xml:space="preserve"> according to above derivation.</w:t>
       </w:r>
       <w:r>
-        <w:t xml:space="preserve"> It is important to know the expectation and standard deviation of </w:t>
-      </w:r>
+        <w:t xml:space="preserve"> It is important to know the expectation and standard deviation </w:t>
+      </w:r>
+      <w:proofErr w:type="gramStart"/>
+      <w:r>
+        <w:t xml:space="preserve">of </w:t>
+      </w:r>
+      <w:proofErr w:type="gramEnd"/>
       <w:r>
         <w:rPr>
           <w:position w:val="-10"/>
         </w:rPr>
         <w:object w:dxaOrig="420" w:dyaOrig="300">
-          <v:shape id="_x0000_i1051" type="#_x0000_t75" style="width:21.3pt;height:15.05pt" o:ole="">
+          <v:shape id="_x0000_i1051" type="#_x0000_t75" style="width:21.5pt;height:15pt" o:ole="">
             <v:imagedata r:id="rId53" o:title=""/>
           </v:shape>
-          <o:OLEObject Type="Embed" ProgID="Equation.3" ShapeID="_x0000_i1051" DrawAspect="Content" ObjectID="_1615297610" r:id="rId60"/>
+          <o:OLEObject Type="Embed" ProgID="Equation.3" ShapeID="_x0000_i1051" DrawAspect="Content" ObjectID="_1646826441" r:id="rId60"/>
         </w:object>
       </w:r>
       <w:r>
-        <w:t xml:space="preserve">. The standard deviation indicates the dispersion of the estimate </w:t>
-      </w:r>
+        <w:t xml:space="preserve">. The standard deviation indicates the dispersion of the </w:t>
+      </w:r>
+      <w:proofErr w:type="gramStart"/>
+      <w:r>
+        <w:t xml:space="preserve">estimate </w:t>
+      </w:r>
+      <w:proofErr w:type="gramEnd"/>
       <w:r>
         <w:rPr>
           <w:position w:val="-10"/>
         </w:rPr>
         <w:object w:dxaOrig="420" w:dyaOrig="300">
-          <v:shape id="_x0000_i1052" type="#_x0000_t75" style="width:21.3pt;height:15.05pt" o:ole="">
+          <v:shape id="_x0000_i1052" type="#_x0000_t75" style="width:21.5pt;height:15pt" o:ole="">
             <v:imagedata r:id="rId53" o:title=""/>
           </v:shape>
-          <o:OLEObject Type="Embed" ProgID="Equation.3" ShapeID="_x0000_i1052" DrawAspect="Content" ObjectID="_1615297611" r:id="rId61"/>
+          <o:OLEObject Type="Embed" ProgID="Equation.3" ShapeID="_x0000_i1052" DrawAspect="Content" ObjectID="_1646826442" r:id="rId61"/>
         </w:object>
       </w:r>
       <w:r>
@@ -9877,10 +9870,10 @@
           <w:position w:val="-10"/>
         </w:rPr>
         <w:object w:dxaOrig="6500" w:dyaOrig="380">
-          <v:shape id="_x0000_i1053" type="#_x0000_t75" style="width:324.95pt;height:18.15pt" o:ole="">
+          <v:shape id="_x0000_i1053" type="#_x0000_t75" style="width:325pt;height:18pt" o:ole="">
             <v:imagedata r:id="rId62" o:title=""/>
           </v:shape>
-          <o:OLEObject Type="Embed" ProgID="Equation.3" ShapeID="_x0000_i1053" DrawAspect="Content" ObjectID="_1615297612" r:id="rId63"/>
+          <o:OLEObject Type="Embed" ProgID="Equation.3" ShapeID="_x0000_i1053" DrawAspect="Content" ObjectID="_1646826443" r:id="rId63"/>
         </w:object>
       </w:r>
       <w:r>
@@ -9888,33 +9881,54 @@
       </w:r>
     </w:p>
     <w:p>
+      <w:proofErr w:type="gramStart"/>
       <w:r>
         <w:lastRenderedPageBreak/>
-        <w:t>where the approximations of Var(</w:t>
+        <w:t>where</w:t>
+      </w:r>
+      <w:proofErr w:type="gramEnd"/>
+      <w:r>
+        <w:t xml:space="preserve"> the approximations of </w:t>
+      </w:r>
+      <w:proofErr w:type="spellStart"/>
+      <w:r>
+        <w:t>Var</w:t>
+      </w:r>
+      <w:proofErr w:type="spellEnd"/>
+      <w:r>
+        <w:t>(</w:t>
       </w:r>
       <w:r>
         <w:rPr>
           <w:position w:val="-8"/>
         </w:rPr>
         <w:object w:dxaOrig="220" w:dyaOrig="279">
-          <v:shape id="_x0000_i1054" type="#_x0000_t75" style="width:10.65pt;height:13.75pt" o:ole="">
+          <v:shape id="_x0000_i1054" type="#_x0000_t75" style="width:10.5pt;height:14pt" o:ole="">
             <v:imagedata r:id="rId40" o:title=""/>
           </v:shape>
-          <o:OLEObject Type="Embed" ProgID="Equation.3" ShapeID="_x0000_i1054" DrawAspect="Content" ObjectID="_1615297613" r:id="rId64"/>
+          <o:OLEObject Type="Embed" ProgID="Equation.3" ShapeID="_x0000_i1054" DrawAspect="Content" ObjectID="_1646826444" r:id="rId64"/>
         </w:object>
       </w:r>
       <w:r>
-        <w:t>), Var(</w:t>
+        <w:t xml:space="preserve">), </w:t>
+      </w:r>
+      <w:proofErr w:type="spellStart"/>
+      <w:r>
+        <w:t>Var</w:t>
+      </w:r>
+      <w:proofErr w:type="spellEnd"/>
+      <w:r>
+        <w:t>(</w:t>
       </w:r>
       <w:r>
         <w:rPr>
           <w:position w:val="-10"/>
         </w:rPr>
         <w:object w:dxaOrig="220" w:dyaOrig="360">
-          <v:shape id="_x0000_i1055" type="#_x0000_t75" style="width:10.65pt;height:18.15pt" o:ole="">
+          <v:shape id="_x0000_i1055" type="#_x0000_t75" style="width:10.5pt;height:18pt" o:ole="">
             <v:imagedata r:id="rId36" o:title=""/>
           </v:shape>
-          <o:OLEObject Type="Embed" ProgID="Equation.3" ShapeID="_x0000_i1055" DrawAspect="Content" ObjectID="_1615297614" r:id="rId65"/>
+          <o:OLEObject Type="Embed" ProgID="Equation.3" ShapeID="_x0000_i1055" DrawAspect="Content" ObjectID="_1646826445" r:id="rId65"/>
         </w:object>
       </w:r>
       <w:r>
@@ -9933,10 +9947,10 @@
           <w:position w:val="-8"/>
         </w:rPr>
         <w:object w:dxaOrig="220" w:dyaOrig="279">
-          <v:shape id="_x0000_i1056" type="#_x0000_t75" style="width:10.65pt;height:13.75pt" o:ole="">
+          <v:shape id="_x0000_i1056" type="#_x0000_t75" style="width:10.5pt;height:14pt" o:ole="">
             <v:imagedata r:id="rId40" o:title=""/>
           </v:shape>
-          <o:OLEObject Type="Embed" ProgID="Equation.3" ShapeID="_x0000_i1056" DrawAspect="Content" ObjectID="_1615297615" r:id="rId66"/>
+          <o:OLEObject Type="Embed" ProgID="Equation.3" ShapeID="_x0000_i1056" DrawAspect="Content" ObjectID="_1646826446" r:id="rId66"/>
         </w:object>
       </w:r>
       <w:r>
@@ -9947,10 +9961,10 @@
           <w:position w:val="-10"/>
         </w:rPr>
         <w:object w:dxaOrig="220" w:dyaOrig="360">
-          <v:shape id="_x0000_i1057" type="#_x0000_t75" style="width:10.65pt;height:18.15pt" o:ole="">
+          <v:shape id="_x0000_i1057" type="#_x0000_t75" style="width:10.5pt;height:18pt" o:ole="">
             <v:imagedata r:id="rId36" o:title=""/>
           </v:shape>
-          <o:OLEObject Type="Embed" ProgID="Equation.3" ShapeID="_x0000_i1057" DrawAspect="Content" ObjectID="_1615297616" r:id="rId67"/>
+          <o:OLEObject Type="Embed" ProgID="Equation.3" ShapeID="_x0000_i1057" DrawAspect="Content" ObjectID="_1646826447" r:id="rId67"/>
         </w:object>
       </w:r>
       <w:r>
@@ -11268,7 +11282,7 @@
       <w:r>
         <w:rPr>
           <w:noProof/>
-          <w:lang w:val="en-GB"/>
+          <w:lang w:eastAsia="en-US"/>
         </w:rPr>
         <w:drawing>
           <wp:inline distT="0" distB="0" distL="0" distR="0" wp14:anchorId="55D9FAF1" wp14:editId="267CD4DB">
@@ -11317,7 +11331,7 @@
       <w:r>
         <w:rPr>
           <w:noProof/>
-          <w:lang w:val="en-GB"/>
+          <w:lang w:eastAsia="en-US"/>
         </w:rPr>
         <w:drawing>
           <wp:inline distT="0" distB="0" distL="0" distR="0" wp14:anchorId="1DFE9F37" wp14:editId="4C2EC9A9">
@@ -11371,7 +11385,7 @@
       <w:r>
         <w:rPr>
           <w:noProof/>
-          <w:lang w:val="en-GB"/>
+          <w:lang w:eastAsia="en-US"/>
         </w:rPr>
         <w:drawing>
           <wp:inline distT="0" distB="0" distL="0" distR="0" wp14:anchorId="39FB3994" wp14:editId="75DCACCB">
@@ -11420,7 +11434,7 @@
       <w:r>
         <w:rPr>
           <w:noProof/>
-          <w:lang w:val="en-GB"/>
+          <w:lang w:eastAsia="en-US"/>
         </w:rPr>
         <w:drawing>
           <wp:inline distT="0" distB="0" distL="0" distR="0" wp14:anchorId="2DDDD345" wp14:editId="31FECAB8">
@@ -14909,10 +14923,10 @@
           <w:position w:val="-24"/>
         </w:rPr>
         <w:object w:dxaOrig="2680" w:dyaOrig="580">
-          <v:shape id="_x0000_i1058" type="#_x0000_t75" style="width:134pt;height:28.8pt" o:ole="">
+          <v:shape id="_x0000_i1058" type="#_x0000_t75" style="width:134pt;height:29pt" o:ole="">
             <v:imagedata r:id="rId72" o:title=""/>
           </v:shape>
-          <o:OLEObject Type="Embed" ProgID="Equation.3" ShapeID="_x0000_i1058" DrawAspect="Content" ObjectID="_1615297617" r:id="rId73"/>
+          <o:OLEObject Type="Embed" ProgID="Equation.3" ShapeID="_x0000_i1058" DrawAspect="Content" ObjectID="_1646826448" r:id="rId73"/>
         </w:object>
       </w:r>
       <w:r>
@@ -14923,10 +14937,10 @@
           <w:position w:val="-10"/>
         </w:rPr>
         <w:object w:dxaOrig="2060" w:dyaOrig="340">
-          <v:shape id="_x0000_i1059" type="#_x0000_t75" style="width:103.3pt;height:18.15pt" o:ole="">
+          <v:shape id="_x0000_i1059" type="#_x0000_t75" style="width:103.5pt;height:18pt" o:ole="">
             <v:imagedata r:id="rId74" o:title=""/>
           </v:shape>
-          <o:OLEObject Type="Embed" ProgID="Equation.3" ShapeID="_x0000_i1059" DrawAspect="Content" ObjectID="_1615297618" r:id="rId75"/>
+          <o:OLEObject Type="Embed" ProgID="Equation.3" ShapeID="_x0000_i1059" DrawAspect="Content" ObjectID="_1646826449" r:id="rId75"/>
         </w:object>
       </w:r>
     </w:p>
@@ -14943,10 +14957,10 @@
           <w:position w:val="-20"/>
         </w:rPr>
         <w:object w:dxaOrig="1939" w:dyaOrig="520">
-          <v:shape id="_x0000_i1060" type="#_x0000_t75" style="width:97.65pt;height:25.65pt" o:ole="">
+          <v:shape id="_x0000_i1060" type="#_x0000_t75" style="width:97.5pt;height:25.5pt" o:ole="">
             <v:imagedata r:id="rId76" o:title=""/>
           </v:shape>
-          <o:OLEObject Type="Embed" ProgID="Equation.3" ShapeID="_x0000_i1060" DrawAspect="Content" ObjectID="_1615297619" r:id="rId77"/>
+          <o:OLEObject Type="Embed" ProgID="Equation.3" ShapeID="_x0000_i1060" DrawAspect="Content" ObjectID="_1646826450" r:id="rId77"/>
         </w:object>
       </w:r>
       <w:r>
@@ -14963,10 +14977,10 @@
           <w:position w:val="-10"/>
         </w:rPr>
         <w:object w:dxaOrig="1540" w:dyaOrig="340">
-          <v:shape id="_x0000_i1061" type="#_x0000_t75" style="width:76.4pt;height:18.15pt" o:ole="">
+          <v:shape id="_x0000_i1061" type="#_x0000_t75" style="width:76.5pt;height:18pt" o:ole="">
             <v:imagedata r:id="rId78" o:title=""/>
           </v:shape>
-          <o:OLEObject Type="Embed" ProgID="Equation.3" ShapeID="_x0000_i1061" DrawAspect="Content" ObjectID="_1615297620" r:id="rId79"/>
+          <o:OLEObject Type="Embed" ProgID="Equation.3" ShapeID="_x0000_i1061" DrawAspect="Content" ObjectID="_1646826451" r:id="rId79"/>
         </w:object>
       </w:r>
     </w:p>
@@ -14976,17 +14990,21 @@
         <w:ind w:left="720"/>
       </w:pPr>
       <w:r>
-        <w:t>Gumbel distribution:</w:t>
+        <w:t>Gumbel distribution</w:t>
+      </w:r>
+      <w:proofErr w:type="gramStart"/>
+      <w:r>
+        <w:t>:</w:t>
       </w:r>
       <w:r>
         <w:rPr>
           <w:position w:val="-36"/>
         </w:rPr>
         <w:object w:dxaOrig="2280" w:dyaOrig="820">
-          <v:shape id="_x0000_i1062" type="#_x0000_t75" style="width:113.95pt;height:40.7pt" o:ole="">
+          <v:shape id="_x0000_i1062" type="#_x0000_t75" style="width:114pt;height:40.5pt" o:ole="">
             <v:imagedata r:id="rId80" o:title=""/>
           </v:shape>
-          <o:OLEObject Type="Embed" ProgID="Equation.3" ShapeID="_x0000_i1062" DrawAspect="Content" ObjectID="_1615297621" r:id="rId81"/>
+          <o:OLEObject Type="Embed" ProgID="Equation.3" ShapeID="_x0000_i1062" DrawAspect="Content" ObjectID="_1646826452" r:id="rId81"/>
         </w:object>
       </w:r>
       <w:r>
@@ -15003,15 +15021,16 @@
           <w:position w:val="-10"/>
         </w:rPr>
         <w:object w:dxaOrig="1760" w:dyaOrig="300">
-          <v:shape id="_x0000_i1063" type="#_x0000_t75" style="width:88.3pt;height:15.05pt" o:ole="">
+          <v:shape id="_x0000_i1063" type="#_x0000_t75" style="width:88.5pt;height:15pt" o:ole="">
             <v:imagedata r:id="rId82" o:title=""/>
           </v:shape>
-          <o:OLEObject Type="Embed" ProgID="Equation.3" ShapeID="_x0000_i1063" DrawAspect="Content" ObjectID="_1615297622" r:id="rId83"/>
+          <o:OLEObject Type="Embed" ProgID="Equation.3" ShapeID="_x0000_i1063" DrawAspect="Content" ObjectID="_1646826453" r:id="rId83"/>
         </w:object>
       </w:r>
       <w:r>
         <w:t>,</w:t>
       </w:r>
+      <w:proofErr w:type="gramEnd"/>
     </w:p>
     <w:p>
       <w:r>
@@ -17255,7 +17274,7 @@
       <w:r>
         <w:rPr>
           <w:noProof/>
-          <w:lang w:val="en-GB"/>
+          <w:lang w:eastAsia="en-US"/>
         </w:rPr>
         <w:drawing>
           <wp:inline distT="0" distB="0" distL="0" distR="0" wp14:anchorId="16B3C7B8" wp14:editId="0A018D47">
@@ -17309,7 +17328,7 @@
       <w:r>
         <w:rPr>
           <w:noProof/>
-          <w:lang w:val="en-GB"/>
+          <w:lang w:eastAsia="en-US"/>
         </w:rPr>
         <w:drawing>
           <wp:inline distT="0" distB="0" distL="0" distR="0" wp14:anchorId="78958F71" wp14:editId="1CACDA2A">
@@ -17401,24 +17420,29 @@
           <w:position w:val="-18"/>
         </w:rPr>
         <w:object w:dxaOrig="980" w:dyaOrig="499">
-          <v:shape id="_x0000_i1064" type="#_x0000_t75" style="width:48.2pt;height:25.65pt" o:ole="">
+          <v:shape id="_x0000_i1064" type="#_x0000_t75" style="width:48pt;height:25.5pt" o:ole="">
             <v:imagedata r:id="rId87" o:title=""/>
           </v:shape>
-          <o:OLEObject Type="Embed" ProgID="Equation.3" ShapeID="_x0000_i1064" DrawAspect="Content" ObjectID="_1615297623" r:id="rId88"/>
+          <o:OLEObject Type="Embed" ProgID="Equation.3" ShapeID="_x0000_i1064" DrawAspect="Content" ObjectID="_1646826454" r:id="rId88"/>
         </w:object>
       </w:r>
       <w:r>
-        <w:t xml:space="preserve">. But when the integration become a bit complex, for example, </w:t>
-      </w:r>
+        <w:t>. But when the integration become a bit complex, for example</w:t>
+      </w:r>
+      <w:proofErr w:type="gramStart"/>
+      <w:r>
+        <w:t xml:space="preserve">, </w:t>
+      </w:r>
+      <w:proofErr w:type="gramEnd"/>
       <w:r>
         <w:rPr>
           <w:position w:val="-20"/>
         </w:rPr>
         <w:object w:dxaOrig="1460" w:dyaOrig="580">
-          <v:shape id="_x0000_i1065" type="#_x0000_t75" style="width:73.25pt;height:28.8pt" o:ole="">
+          <v:shape id="_x0000_i1065" type="#_x0000_t75" style="width:73pt;height:29pt" o:ole="">
             <v:imagedata r:id="rId89" o:title=""/>
           </v:shape>
-          <o:OLEObject Type="Embed" ProgID="Equation.3" ShapeID="_x0000_i1065" DrawAspect="Content" ObjectID="_1615297624" r:id="rId90"/>
+          <o:OLEObject Type="Embed" ProgID="Equation.3" ShapeID="_x0000_i1065" DrawAspect="Content" ObjectID="_1646826455" r:id="rId90"/>
         </w:object>
       </w:r>
       <w:r>
@@ -17450,10 +17474,10 @@
           <w:position w:val="-28"/>
         </w:rPr>
         <w:object w:dxaOrig="2320" w:dyaOrig="660">
-          <v:shape id="_x0000_i1066" type="#_x0000_t75" style="width:116.45pt;height:33.2pt" o:ole="">
+          <v:shape id="_x0000_i1066" type="#_x0000_t75" style="width:116.5pt;height:33pt" o:ole="">
             <v:imagedata r:id="rId91" o:title=""/>
           </v:shape>
-          <o:OLEObject Type="Embed" ProgID="Equation.3" ShapeID="_x0000_i1066" DrawAspect="Content" ObjectID="_1615297625" r:id="rId92"/>
+          <o:OLEObject Type="Embed" ProgID="Equation.3" ShapeID="_x0000_i1066" DrawAspect="Content" ObjectID="_1646826456" r:id="rId92"/>
         </w:object>
       </w:r>
       <w:r>
@@ -17693,7 +17717,7 @@
       <w:r>
         <w:rPr>
           <w:noProof/>
-          <w:lang w:val="en-GB"/>
+          <w:lang w:eastAsia="en-US"/>
         </w:rPr>
         <w:drawing>
           <wp:inline distT="0" distB="0" distL="0" distR="0" wp14:anchorId="2E3A3754" wp14:editId="0A696297">
@@ -17786,10 +17810,10 @@
           <w:position w:val="-10"/>
         </w:rPr>
         <w:object w:dxaOrig="1600" w:dyaOrig="340">
-          <v:shape id="_x0000_i1067" type="#_x0000_t75" style="width:80.15pt;height:18.15pt" o:ole="">
+          <v:shape id="_x0000_i1067" type="#_x0000_t75" style="width:80pt;height:18pt" o:ole="">
             <v:imagedata r:id="rId94" o:title=""/>
           </v:shape>
-          <o:OLEObject Type="Embed" ProgID="Equation.3" ShapeID="_x0000_i1067" DrawAspect="Content" ObjectID="_1615297626" r:id="rId95"/>
+          <o:OLEObject Type="Embed" ProgID="Equation.3" ShapeID="_x0000_i1067" DrawAspect="Content" ObjectID="_1646826457" r:id="rId95"/>
         </w:object>
       </w:r>
       <w:r>
@@ -18172,10 +18196,10 @@
           <w:position w:val="-10"/>
         </w:rPr>
         <w:object w:dxaOrig="2960" w:dyaOrig="360">
-          <v:shape id="_x0000_i1068" type="#_x0000_t75" style="width:147.15pt;height:18.15pt" o:ole="">
+          <v:shape id="_x0000_i1068" type="#_x0000_t75" style="width:147pt;height:18pt" o:ole="">
             <v:imagedata r:id="rId97" o:title=""/>
           </v:shape>
-          <o:OLEObject Type="Embed" ProgID="Equation.3" ShapeID="_x0000_i1068" DrawAspect="Content" ObjectID="_1615297627" r:id="rId98"/>
+          <o:OLEObject Type="Embed" ProgID="Equation.3" ShapeID="_x0000_i1068" DrawAspect="Content" ObjectID="_1646826458" r:id="rId98"/>
         </w:object>
       </w:r>
       <w:r>
@@ -18189,18 +18213,23 @@
       </w:r>
     </w:p>
     <w:p>
-      <w:r>
-        <w:t xml:space="preserve">where the </w:t>
+      <w:proofErr w:type="gramStart"/>
+      <w:r>
+        <w:t>where</w:t>
+      </w:r>
+      <w:proofErr w:type="gramEnd"/>
+      <w:r>
+        <w:t xml:space="preserve"> the </w:t>
       </w:r>
       <w:r>
         <w:rPr>
           <w:position w:val="-6"/>
         </w:rPr>
         <w:object w:dxaOrig="859" w:dyaOrig="320">
-          <v:shape id="_x0000_i1069" type="#_x0000_t75" style="width:42.55pt;height:15.65pt" o:ole="">
+          <v:shape id="_x0000_i1069" type="#_x0000_t75" style="width:42.5pt;height:15.5pt" o:ole="">
             <v:imagedata r:id="rId99" o:title=""/>
           </v:shape>
-          <o:OLEObject Type="Embed" ProgID="Equation.3" ShapeID="_x0000_i1069" DrawAspect="Content" ObjectID="_1615297628" r:id="rId100"/>
+          <o:OLEObject Type="Embed" ProgID="Equation.3" ShapeID="_x0000_i1069" DrawAspect="Content" ObjectID="_1646826459" r:id="rId100"/>
         </w:object>
       </w:r>
       <w:r>
@@ -18210,18 +18239,10 @@
         <w:t>i</w:t>
       </w:r>
       <w:r>
-        <w:t xml:space="preserve">d </w:t>
-      </w:r>
-      <w:proofErr w:type="gramStart"/>
-      <w:r>
-        <w:t>R.V</w:t>
-      </w:r>
-      <w:r>
-        <w:t>s</w:t>
-      </w:r>
-      <w:proofErr w:type="gramEnd"/>
-      <w:r>
-        <w:t xml:space="preserve"> </w:t>
+        <w:t>d R.V</w:t>
+      </w:r>
+      <w:r>
+        <w:t xml:space="preserve">s </w:t>
       </w:r>
       <w:r>
         <w:t>(independent</w:t>
@@ -22126,7 +22147,7 @@
 </file>
 
 <file path=word/endnotes.xml><?xml version="1.0" encoding="utf-8"?>
-<w:endnotes xmlns:wpc="http://schemas.microsoft.com/office/word/2010/wordprocessingCanvas" xmlns:cx="http://schemas.microsoft.com/office/drawing/2014/chartex" xmlns:cx1="http://schemas.microsoft.com/office/drawing/2015/9/8/chartex" xmlns:cx2="http://schemas.microsoft.com/office/drawing/2015/10/21/chartex" xmlns:cx3="http://schemas.microsoft.com/office/drawing/2016/5/9/chartex" xmlns:cx4="http://schemas.microsoft.com/office/drawing/2016/5/10/chartex" xmlns:cx5="http://schemas.microsoft.com/office/drawing/2016/5/11/chartex" xmlns:cx6="http://schemas.microsoft.com/office/drawing/2016/5/12/chartex" xmlns:cx7="http://schemas.microsoft.com/office/drawing/2016/5/13/chartex" xmlns:cx8="http://schemas.microsoft.com/office/drawing/2016/5/14/chartex" xmlns:mc="http://schemas.openxmlformats.org/markup-compatibility/2006" xmlns:aink="http://schemas.microsoft.com/office/drawing/2016/ink" xmlns:am3d="http://schemas.microsoft.com/office/drawing/2017/model3d" xmlns:o="urn:schemas-microsoft-com:office:office" xmlns:r="http://schemas.openxmlformats.org/officeDocument/2006/relationships" xmlns:m="http://schemas.openxmlformats.org/officeDocument/2006/math" xmlns:v="urn:schemas-microsoft-com:vml" xmlns:wp14="http://schemas.microsoft.com/office/word/2010/wordprocessingDrawing" xmlns:wp="http://schemas.openxmlformats.org/drawingml/2006/wordprocessingDrawing" xmlns:w10="urn:schemas-microsoft-com:office:word" xmlns:w="http://schemas.openxmlformats.org/wordprocessingml/2006/main" xmlns:w14="http://schemas.microsoft.com/office/word/2010/wordml" xmlns:w15="http://schemas.microsoft.com/office/word/2012/wordml" xmlns:w16cid="http://schemas.microsoft.com/office/word/2016/wordml/cid" xmlns:w16se="http://schemas.microsoft.com/office/word/2015/wordml/symex" xmlns:wpg="http://schemas.microsoft.com/office/word/2010/wordprocessingGroup" xmlns:wpi="http://schemas.microsoft.com/office/word/2010/wordprocessingInk" xmlns:wne="http://schemas.microsoft.com/office/word/2006/wordml" xmlns:wps="http://schemas.microsoft.com/office/word/2010/wordprocessingShape" mc:Ignorable="w14 w15 w16se w16cid wp14">
+<w:endnotes xmlns:wpc="http://schemas.microsoft.com/office/word/2010/wordprocessingCanvas" xmlns:cx="http://schemas.microsoft.com/office/drawing/2014/chartex" xmlns:cx1="http://schemas.microsoft.com/office/drawing/2015/9/8/chartex" xmlns:mc="http://schemas.openxmlformats.org/markup-compatibility/2006" xmlns:o="urn:schemas-microsoft-com:office:office" xmlns:r="http://schemas.openxmlformats.org/officeDocument/2006/relationships" xmlns:m="http://schemas.openxmlformats.org/officeDocument/2006/math" xmlns:v="urn:schemas-microsoft-com:vml" xmlns:wp14="http://schemas.microsoft.com/office/word/2010/wordprocessingDrawing" xmlns:wp="http://schemas.openxmlformats.org/drawingml/2006/wordprocessingDrawing" xmlns:w10="urn:schemas-microsoft-com:office:word" xmlns:w="http://schemas.openxmlformats.org/wordprocessingml/2006/main" xmlns:w14="http://schemas.microsoft.com/office/word/2010/wordml" xmlns:w15="http://schemas.microsoft.com/office/word/2012/wordml" xmlns:w16se="http://schemas.microsoft.com/office/word/2015/wordml/symex" xmlns:wpg="http://schemas.microsoft.com/office/word/2010/wordprocessingGroup" xmlns:wpi="http://schemas.microsoft.com/office/word/2010/wordprocessingInk" xmlns:wne="http://schemas.microsoft.com/office/word/2006/wordml" xmlns:wps="http://schemas.microsoft.com/office/word/2010/wordprocessingShape" mc:Ignorable="w14 w15 w16se wp14">
   <w:endnote w:type="separator" w:id="-1">
     <w:p>
       <w:pPr>
@@ -22151,7 +22172,7 @@
 </file>
 
 <file path=word/footer1.xml><?xml version="1.0" encoding="utf-8"?>
-<w:ftr xmlns:wpc="http://schemas.microsoft.com/office/word/2010/wordprocessingCanvas" xmlns:cx="http://schemas.microsoft.com/office/drawing/2014/chartex" xmlns:cx1="http://schemas.microsoft.com/office/drawing/2015/9/8/chartex" xmlns:cx2="http://schemas.microsoft.com/office/drawing/2015/10/21/chartex" xmlns:cx3="http://schemas.microsoft.com/office/drawing/2016/5/9/chartex" xmlns:cx4="http://schemas.microsoft.com/office/drawing/2016/5/10/chartex" xmlns:cx5="http://schemas.microsoft.com/office/drawing/2016/5/11/chartex" xmlns:cx6="http://schemas.microsoft.com/office/drawing/2016/5/12/chartex" xmlns:cx7="http://schemas.microsoft.com/office/drawing/2016/5/13/chartex" xmlns:cx8="http://schemas.microsoft.com/office/drawing/2016/5/14/chartex" xmlns:mc="http://schemas.openxmlformats.org/markup-compatibility/2006" xmlns:aink="http://schemas.microsoft.com/office/drawing/2016/ink" xmlns:am3d="http://schemas.microsoft.com/office/drawing/2017/model3d" xmlns:o="urn:schemas-microsoft-com:office:office" xmlns:r="http://schemas.openxmlformats.org/officeDocument/2006/relationships" xmlns:m="http://schemas.openxmlformats.org/officeDocument/2006/math" xmlns:v="urn:schemas-microsoft-com:vml" xmlns:wp14="http://schemas.microsoft.com/office/word/2010/wordprocessingDrawing" xmlns:wp="http://schemas.openxmlformats.org/drawingml/2006/wordprocessingDrawing" xmlns:w10="urn:schemas-microsoft-com:office:word" xmlns:w="http://schemas.openxmlformats.org/wordprocessingml/2006/main" xmlns:w14="http://schemas.microsoft.com/office/word/2010/wordml" xmlns:w15="http://schemas.microsoft.com/office/word/2012/wordml" xmlns:w16cid="http://schemas.microsoft.com/office/word/2016/wordml/cid" xmlns:w16se="http://schemas.microsoft.com/office/word/2015/wordml/symex" xmlns:wpg="http://schemas.microsoft.com/office/word/2010/wordprocessingGroup" xmlns:wpi="http://schemas.microsoft.com/office/word/2010/wordprocessingInk" xmlns:wne="http://schemas.microsoft.com/office/word/2006/wordml" xmlns:wps="http://schemas.microsoft.com/office/word/2010/wordprocessingShape" mc:Ignorable="w14 w15 w16se w16cid wp14">
+<w:ftr xmlns:wpc="http://schemas.microsoft.com/office/word/2010/wordprocessingCanvas" xmlns:cx="http://schemas.microsoft.com/office/drawing/2014/chartex" xmlns:cx1="http://schemas.microsoft.com/office/drawing/2015/9/8/chartex" xmlns:mc="http://schemas.openxmlformats.org/markup-compatibility/2006" xmlns:o="urn:schemas-microsoft-com:office:office" xmlns:r="http://schemas.openxmlformats.org/officeDocument/2006/relationships" xmlns:m="http://schemas.openxmlformats.org/officeDocument/2006/math" xmlns:v="urn:schemas-microsoft-com:vml" xmlns:wp14="http://schemas.microsoft.com/office/word/2010/wordprocessingDrawing" xmlns:wp="http://schemas.openxmlformats.org/drawingml/2006/wordprocessingDrawing" xmlns:w10="urn:schemas-microsoft-com:office:word" xmlns:w="http://schemas.openxmlformats.org/wordprocessingml/2006/main" xmlns:w14="http://schemas.microsoft.com/office/word/2010/wordml" xmlns:w15="http://schemas.microsoft.com/office/word/2012/wordml" xmlns:w16se="http://schemas.microsoft.com/office/word/2015/wordml/symex" xmlns:wpg="http://schemas.microsoft.com/office/word/2010/wordprocessingGroup" xmlns:wpi="http://schemas.microsoft.com/office/word/2010/wordprocessingInk" xmlns:wne="http://schemas.microsoft.com/office/word/2006/wordml" xmlns:wps="http://schemas.microsoft.com/office/word/2010/wordprocessingShape" mc:Ignorable="w14 w15 w16se wp14">
   <w:p>
     <w:pPr>
       <w:pStyle w:val="Footer"/>
@@ -22170,7 +22191,7 @@
       <w:rPr>
         <w:noProof/>
       </w:rPr>
-      <w:t>18</w:t>
+      <w:t>19</w:t>
     </w:r>
     <w:r>
       <w:rPr>
@@ -22188,7 +22209,7 @@
 </file>
 
 <file path=word/footnotes.xml><?xml version="1.0" encoding="utf-8"?>
-<w:footnotes xmlns:wpc="http://schemas.microsoft.com/office/word/2010/wordprocessingCanvas" xmlns:cx="http://schemas.microsoft.com/office/drawing/2014/chartex" xmlns:cx1="http://schemas.microsoft.com/office/drawing/2015/9/8/chartex" xmlns:cx2="http://schemas.microsoft.com/office/drawing/2015/10/21/chartex" xmlns:cx3="http://schemas.microsoft.com/office/drawing/2016/5/9/chartex" xmlns:cx4="http://schemas.microsoft.com/office/drawing/2016/5/10/chartex" xmlns:cx5="http://schemas.microsoft.com/office/drawing/2016/5/11/chartex" xmlns:cx6="http://schemas.microsoft.com/office/drawing/2016/5/12/chartex" xmlns:cx7="http://schemas.microsoft.com/office/drawing/2016/5/13/chartex" xmlns:cx8="http://schemas.microsoft.com/office/drawing/2016/5/14/chartex" xmlns:mc="http://schemas.openxmlformats.org/markup-compatibility/2006" xmlns:aink="http://schemas.microsoft.com/office/drawing/2016/ink" xmlns:am3d="http://schemas.microsoft.com/office/drawing/2017/model3d" xmlns:o="urn:schemas-microsoft-com:office:office" xmlns:r="http://schemas.openxmlformats.org/officeDocument/2006/relationships" xmlns:m="http://schemas.openxmlformats.org/officeDocument/2006/math" xmlns:v="urn:schemas-microsoft-com:vml" xmlns:wp14="http://schemas.microsoft.com/office/word/2010/wordprocessingDrawing" xmlns:wp="http://schemas.openxmlformats.org/drawingml/2006/wordprocessingDrawing" xmlns:w10="urn:schemas-microsoft-com:office:word" xmlns:w="http://schemas.openxmlformats.org/wordprocessingml/2006/main" xmlns:w14="http://schemas.microsoft.com/office/word/2010/wordml" xmlns:w15="http://schemas.microsoft.com/office/word/2012/wordml" xmlns:w16cid="http://schemas.microsoft.com/office/word/2016/wordml/cid" xmlns:w16se="http://schemas.microsoft.com/office/word/2015/wordml/symex" xmlns:wpg="http://schemas.microsoft.com/office/word/2010/wordprocessingGroup" xmlns:wpi="http://schemas.microsoft.com/office/word/2010/wordprocessingInk" xmlns:wne="http://schemas.microsoft.com/office/word/2006/wordml" xmlns:wps="http://schemas.microsoft.com/office/word/2010/wordprocessingShape" mc:Ignorable="w14 w15 w16se w16cid wp14">
+<w:footnotes xmlns:wpc="http://schemas.microsoft.com/office/word/2010/wordprocessingCanvas" xmlns:cx="http://schemas.microsoft.com/office/drawing/2014/chartex" xmlns:cx1="http://schemas.microsoft.com/office/drawing/2015/9/8/chartex" xmlns:mc="http://schemas.openxmlformats.org/markup-compatibility/2006" xmlns:o="urn:schemas-microsoft-com:office:office" xmlns:r="http://schemas.openxmlformats.org/officeDocument/2006/relationships" xmlns:m="http://schemas.openxmlformats.org/officeDocument/2006/math" xmlns:v="urn:schemas-microsoft-com:vml" xmlns:wp14="http://schemas.microsoft.com/office/word/2010/wordprocessingDrawing" xmlns:wp="http://schemas.openxmlformats.org/drawingml/2006/wordprocessingDrawing" xmlns:w10="urn:schemas-microsoft-com:office:word" xmlns:w="http://schemas.openxmlformats.org/wordprocessingml/2006/main" xmlns:w14="http://schemas.microsoft.com/office/word/2010/wordml" xmlns:w15="http://schemas.microsoft.com/office/word/2012/wordml" xmlns:w16se="http://schemas.microsoft.com/office/word/2015/wordml/symex" xmlns:wpg="http://schemas.microsoft.com/office/word/2010/wordprocessingGroup" xmlns:wpi="http://schemas.microsoft.com/office/word/2010/wordprocessingInk" xmlns:wne="http://schemas.microsoft.com/office/word/2006/wordml" xmlns:wps="http://schemas.microsoft.com/office/word/2010/wordprocessingShape" mc:Ignorable="w14 w15 w16se wp14">
   <w:footnote w:type="separator" w:id="-1">
     <w:p>
       <w:pPr>
@@ -22213,7 +22234,7 @@
 </file>
 
 <file path=word/numbering.xml><?xml version="1.0" encoding="utf-8"?>
-<w:numbering xmlns:wpc="http://schemas.microsoft.com/office/word/2010/wordprocessingCanvas" xmlns:cx="http://schemas.microsoft.com/office/drawing/2014/chartex" xmlns:cx1="http://schemas.microsoft.com/office/drawing/2015/9/8/chartex" xmlns:cx2="http://schemas.microsoft.com/office/drawing/2015/10/21/chartex" xmlns:cx3="http://schemas.microsoft.com/office/drawing/2016/5/9/chartex" xmlns:cx4="http://schemas.microsoft.com/office/drawing/2016/5/10/chartex" xmlns:cx5="http://schemas.microsoft.com/office/drawing/2016/5/11/chartex" xmlns:cx6="http://schemas.microsoft.com/office/drawing/2016/5/12/chartex" xmlns:cx7="http://schemas.microsoft.com/office/drawing/2016/5/13/chartex" xmlns:cx8="http://schemas.microsoft.com/office/drawing/2016/5/14/chartex" xmlns:mc="http://schemas.openxmlformats.org/markup-compatibility/2006" xmlns:aink="http://schemas.microsoft.com/office/drawing/2016/ink" xmlns:am3d="http://schemas.microsoft.com/office/drawing/2017/model3d" xmlns:o="urn:schemas-microsoft-com:office:office" xmlns:r="http://schemas.openxmlformats.org/officeDocument/2006/relationships" xmlns:m="http://schemas.openxmlformats.org/officeDocument/2006/math" xmlns:v="urn:schemas-microsoft-com:vml" xmlns:wp14="http://schemas.microsoft.com/office/word/2010/wordprocessingDrawing" xmlns:wp="http://schemas.openxmlformats.org/drawingml/2006/wordprocessingDrawing" xmlns:w10="urn:schemas-microsoft-com:office:word" xmlns:w="http://schemas.openxmlformats.org/wordprocessingml/2006/main" xmlns:w14="http://schemas.microsoft.com/office/word/2010/wordml" xmlns:w15="http://schemas.microsoft.com/office/word/2012/wordml" xmlns:w16cid="http://schemas.microsoft.com/office/word/2016/wordml/cid" xmlns:w16se="http://schemas.microsoft.com/office/word/2015/wordml/symex" xmlns:wpg="http://schemas.microsoft.com/office/word/2010/wordprocessingGroup" xmlns:wpi="http://schemas.microsoft.com/office/word/2010/wordprocessingInk" xmlns:wne="http://schemas.microsoft.com/office/word/2006/wordml" xmlns:wps="http://schemas.microsoft.com/office/word/2010/wordprocessingShape" mc:Ignorable="w14 w15 w16se w16cid wp14">
+<w:numbering xmlns:wpc="http://schemas.microsoft.com/office/word/2010/wordprocessingCanvas" xmlns:cx="http://schemas.microsoft.com/office/drawing/2014/chartex" xmlns:cx1="http://schemas.microsoft.com/office/drawing/2015/9/8/chartex" xmlns:mc="http://schemas.openxmlformats.org/markup-compatibility/2006" xmlns:o="urn:schemas-microsoft-com:office:office" xmlns:r="http://schemas.openxmlformats.org/officeDocument/2006/relationships" xmlns:m="http://schemas.openxmlformats.org/officeDocument/2006/math" xmlns:v="urn:schemas-microsoft-com:vml" xmlns:wp14="http://schemas.microsoft.com/office/word/2010/wordprocessingDrawing" xmlns:wp="http://schemas.openxmlformats.org/drawingml/2006/wordprocessingDrawing" xmlns:w10="urn:schemas-microsoft-com:office:word" xmlns:w="http://schemas.openxmlformats.org/wordprocessingml/2006/main" xmlns:w14="http://schemas.microsoft.com/office/word/2010/wordml" xmlns:w15="http://schemas.microsoft.com/office/word/2012/wordml" xmlns:w16se="http://schemas.microsoft.com/office/word/2015/wordml/symex" xmlns:wpg="http://schemas.microsoft.com/office/word/2010/wordprocessingGroup" xmlns:wpi="http://schemas.microsoft.com/office/word/2010/wordprocessingInk" xmlns:wne="http://schemas.microsoft.com/office/word/2006/wordml" xmlns:wps="http://schemas.microsoft.com/office/word/2010/wordprocessingShape" mc:Ignorable="w14 w15 w16se wp14">
   <w:abstractNum w:abstractNumId="0" w15:restartNumberingAfterBreak="0">
     <w:nsid w:val="08DF7FB9"/>
     <w:multiLevelType w:val="hybridMultilevel"/>
@@ -22916,7 +22937,7 @@
       <w:lvlText w:val="%1.%2"/>
       <w:lvlJc w:val="left"/>
       <w:pPr>
-        <w:ind w:left="576" w:hanging="576"/>
+        <w:ind w:left="3554" w:hanging="576"/>
       </w:pPr>
       <w:rPr>
         <w:rFonts w:hint="default"/>
@@ -25853,7 +25874,7 @@
 </file>
 
 <file path=word/styles.xml><?xml version="1.0" encoding="utf-8"?>
-<w:styles xmlns:mc="http://schemas.openxmlformats.org/markup-compatibility/2006" xmlns:r="http://schemas.openxmlformats.org/officeDocument/2006/relationships" xmlns:w="http://schemas.openxmlformats.org/wordprocessingml/2006/main" xmlns:w14="http://schemas.microsoft.com/office/word/2010/wordml" xmlns:w15="http://schemas.microsoft.com/office/word/2012/wordml" xmlns:w16cid="http://schemas.microsoft.com/office/word/2016/wordml/cid" xmlns:w16se="http://schemas.microsoft.com/office/word/2015/wordml/symex" mc:Ignorable="w14 w15 w16se w16cid">
+<w:styles xmlns:mc="http://schemas.openxmlformats.org/markup-compatibility/2006" xmlns:r="http://schemas.openxmlformats.org/officeDocument/2006/relationships" xmlns:w="http://schemas.openxmlformats.org/wordprocessingml/2006/main" xmlns:w14="http://schemas.microsoft.com/office/word/2010/wordml" xmlns:w15="http://schemas.microsoft.com/office/word/2012/wordml" xmlns:w16se="http://schemas.microsoft.com/office/word/2015/wordml/symex" mc:Ignorable="w14 w15 w16se">
   <w:docDefaults>
     <w:rPrDefault>
       <w:rPr>
@@ -25869,7 +25890,7 @@
       </w:pPr>
     </w:pPrDefault>
   </w:docDefaults>
-  <w:latentStyles w:defLockedState="0" w:defUIPriority="99" w:defSemiHidden="0" w:defUnhideWhenUsed="0" w:defQFormat="0" w:count="375">
+  <w:latentStyles w:defLockedState="0" w:defUIPriority="99" w:defSemiHidden="0" w:defUnhideWhenUsed="0" w:defQFormat="0" w:count="371">
     <w:lsdException w:name="Normal" w:uiPriority="0" w:qFormat="1"/>
     <w:lsdException w:name="heading 1" w:uiPriority="9" w:qFormat="1"/>
     <w:lsdException w:name="heading 2" w:semiHidden="1" w:uiPriority="9" w:unhideWhenUsed="1" w:qFormat="1"/>
@@ -25975,6 +25996,7 @@
     <w:lsdException w:name="HTML Sample" w:semiHidden="1" w:unhideWhenUsed="1"/>
     <w:lsdException w:name="HTML Typewriter" w:semiHidden="1" w:unhideWhenUsed="1"/>
     <w:lsdException w:name="HTML Variable" w:semiHidden="1" w:unhideWhenUsed="1"/>
+    <w:lsdException w:name="Normal Table" w:semiHidden="1" w:unhideWhenUsed="1"/>
     <w:lsdException w:name="annotation subject" w:semiHidden="1" w:unhideWhenUsed="1"/>
     <w:lsdException w:name="No List" w:semiHidden="1" w:unhideWhenUsed="1"/>
     <w:lsdException w:name="Outline List 1" w:semiHidden="1" w:unhideWhenUsed="1"/>
@@ -26018,8 +26040,10 @@
     <w:lsdException w:name="Table Elegant" w:semiHidden="1" w:unhideWhenUsed="1"/>
     <w:lsdException w:name="Table Professional" w:semiHidden="1" w:unhideWhenUsed="1"/>
     <w:lsdException w:name="Table Subtle 1" w:semiHidden="1" w:unhideWhenUsed="1"/>
+    <w:lsdException w:name="Table Subtle 2" w:semiHidden="1" w:unhideWhenUsed="1"/>
     <w:lsdException w:name="Table Web 1" w:semiHidden="1" w:unhideWhenUsed="1"/>
     <w:lsdException w:name="Table Web 2" w:semiHidden="1" w:unhideWhenUsed="1"/>
+    <w:lsdException w:name="Table Web 3" w:semiHidden="1" w:unhideWhenUsed="1"/>
     <w:lsdException w:name="Balloon Text" w:semiHidden="1" w:unhideWhenUsed="1"/>
     <w:lsdException w:name="Table Grid" w:uiPriority="59"/>
     <w:lsdException w:name="Table Theme" w:semiHidden="1" w:unhideWhenUsed="1"/>
@@ -26238,10 +26262,6 @@
     <w:lsdException w:name="List Table 5 Dark Accent 6" w:uiPriority="50"/>
     <w:lsdException w:name="List Table 6 Colorful Accent 6" w:uiPriority="51"/>
     <w:lsdException w:name="List Table 7 Colorful Accent 6" w:uiPriority="52"/>
-    <w:lsdException w:name="Mention" w:semiHidden="1" w:unhideWhenUsed="1"/>
-    <w:lsdException w:name="Smart Hyperlink" w:semiHidden="1" w:unhideWhenUsed="1"/>
-    <w:lsdException w:name="Hashtag" w:semiHidden="1" w:unhideWhenUsed="1"/>
-    <w:lsdException w:name="Unresolved Mention" w:semiHidden="1" w:unhideWhenUsed="1"/>
   </w:latentStyles>
   <w:style w:type="paragraph" w:default="1" w:styleId="Normal">
     <w:name w:val="Normal"/>
@@ -26300,6 +26320,7 @@
         <w:ilvl w:val="1"/>
         <w:numId w:val="7"/>
       </w:numPr>
+      <w:ind w:left="576"/>
       <w:outlineLvl w:val="1"/>
     </w:pPr>
     <w:rPr>
@@ -27238,7 +27259,7 @@
 </file>
 
 <file path=customXml/itemProps1.xml><?xml version="1.0" encoding="utf-8"?>
-<ds:datastoreItem xmlns:ds="http://schemas.openxmlformats.org/officeDocument/2006/customXml" ds:itemID="{0754F686-6D01-41A7-BD11-FD41F231AC5D}">
+<ds:datastoreItem xmlns:ds="http://schemas.openxmlformats.org/officeDocument/2006/customXml" ds:itemID="{75BB5642-BF7C-469F-A26E-A6B12C0075A0}">
   <ds:schemaRefs>
     <ds:schemaRef ds:uri="http://schemas.openxmlformats.org/officeDocument/2006/bibliography"/>
   </ds:schemaRefs>

</xml_diff>

<commit_message>
Corrected some errors in page 19.
</commit_message>
<xml_diff>
--- a/computer_exercises/SJO750_Computer Excercises.docx
+++ b/computer_exercises/SJO750_Computer Excercises.docx
@@ -4863,17 +4863,7 @@
           <w:sz w:val="20"/>
           <w:szCs w:val="20"/>
         </w:rPr>
-        <w:t>(</w:t>
-      </w:r>
-      <w:bookmarkStart w:id="1" w:name="_GoBack"/>
-      <w:bookmarkEnd w:id="1"/>
-      <w:r>
-        <w:rPr>
-          <w:i/>
-          <w:sz w:val="20"/>
-          <w:szCs w:val="20"/>
-        </w:rPr>
-        <w:t>stress(:,2))</w:t>
+        <w:t>(stress(:,2))</w:t>
       </w:r>
     </w:p>
     <w:p>
@@ -6940,10 +6930,10 @@
             <v:path o:extrusionok="f" gradientshapeok="t" o:connecttype="rect"/>
             <o:lock v:ext="edit" aspectratio="t"/>
           </v:shapetype>
-          <v:shape id="_x0000_i1025" type="#_x0000_t75" style="width:48pt;height:33pt" o:ole="">
+          <v:shape id="_x0000_i1025" type="#_x0000_t75" style="width:47.8pt;height:32.85pt" o:ole="">
             <v:imagedata r:id="rId11" o:title=""/>
           </v:shape>
-          <o:OLEObject Type="Embed" ProgID="Equation.3" ShapeID="_x0000_i1025" DrawAspect="Content" ObjectID="_1646826415" r:id="rId12"/>
+          <o:OLEObject Type="Embed" ProgID="Equation.3" ShapeID="_x0000_i1025" DrawAspect="Content" ObjectID="_1649156820" r:id="rId12"/>
         </w:object>
       </w:r>
       <w:r>
@@ -6972,10 +6962,10 @@
           <w:position w:val="-10"/>
         </w:rPr>
         <w:object w:dxaOrig="920" w:dyaOrig="340">
-          <v:shape id="_x0000_i1026" type="#_x0000_t75" style="width:46.5pt;height:18pt" o:ole="">
+          <v:shape id="_x0000_i1026" type="#_x0000_t75" style="width:46.65pt;height:17.85pt" o:ole="">
             <v:imagedata r:id="rId13" o:title=""/>
           </v:shape>
-          <o:OLEObject Type="Embed" ProgID="Equation.3" ShapeID="_x0000_i1026" DrawAspect="Content" ObjectID="_1646826416" r:id="rId14"/>
+          <o:OLEObject Type="Embed" ProgID="Equation.3" ShapeID="_x0000_i1026" DrawAspect="Content" ObjectID="_1649156821" r:id="rId14"/>
         </w:object>
       </w:r>
       <w:proofErr w:type="gramStart"/>
@@ -6988,10 +6978,10 @@
           <w:position w:val="-10"/>
         </w:rPr>
         <w:object w:dxaOrig="620" w:dyaOrig="340">
-          <v:shape id="_x0000_i1027" type="#_x0000_t75" style="width:31.5pt;height:18pt" o:ole="">
+          <v:shape id="_x0000_i1027" type="#_x0000_t75" style="width:31.7pt;height:17.85pt" o:ole="">
             <v:imagedata r:id="rId15" o:title=""/>
           </v:shape>
-          <o:OLEObject Type="Embed" ProgID="Equation.3" ShapeID="_x0000_i1027" DrawAspect="Content" ObjectID="_1646826417" r:id="rId16"/>
+          <o:OLEObject Type="Embed" ProgID="Equation.3" ShapeID="_x0000_i1027" DrawAspect="Content" ObjectID="_1649156822" r:id="rId16"/>
         </w:object>
       </w:r>
       <w:r>
@@ -7289,10 +7279,10 @@
           <w:lang w:eastAsia="en-US"/>
         </w:rPr>
         <w:object w:dxaOrig="1359" w:dyaOrig="540">
-          <v:shape id="_x0000_i1028" type="#_x0000_t75" style="width:67.5pt;height:27pt" o:ole="">
+          <v:shape id="_x0000_i1028" type="#_x0000_t75" style="width:67.4pt;height:27.05pt" o:ole="">
             <v:imagedata r:id="rId17" o:title=""/>
           </v:shape>
-          <o:OLEObject Type="Embed" ProgID="Equation.3" ShapeID="_x0000_i1028" DrawAspect="Content" ObjectID="_1646826418" r:id="rId18"/>
+          <o:OLEObject Type="Embed" ProgID="Equation.3" ShapeID="_x0000_i1028" DrawAspect="Content" ObjectID="_1649156823" r:id="rId18"/>
         </w:object>
       </w:r>
       <w:proofErr w:type="gramStart"/>
@@ -7316,10 +7306,10 @@
           <w:szCs w:val="20"/>
         </w:rPr>
         <w:object w:dxaOrig="1860" w:dyaOrig="660">
-          <v:shape id="_x0000_i1029" type="#_x0000_t75" style="width:93.5pt;height:33pt" o:ole="">
+          <v:shape id="_x0000_i1029" type="#_x0000_t75" style="width:93.3pt;height:32.85pt" o:ole="">
             <v:imagedata r:id="rId19" o:title=""/>
           </v:shape>
-          <o:OLEObject Type="Embed" ProgID="Equation.3" ShapeID="_x0000_i1029" DrawAspect="Content" ObjectID="_1646826419" r:id="rId20"/>
+          <o:OLEObject Type="Embed" ProgID="Equation.3" ShapeID="_x0000_i1029" DrawAspect="Content" ObjectID="_1649156824" r:id="rId20"/>
         </w:object>
       </w:r>
       <w:r>
@@ -7399,10 +7389,10 @@
           <w:lang w:eastAsia="en-US"/>
         </w:rPr>
         <w:object w:dxaOrig="840" w:dyaOrig="580">
-          <v:shape id="_x0000_i1030" type="#_x0000_t75" style="width:42pt;height:29pt" o:ole="">
+          <v:shape id="_x0000_i1030" type="#_x0000_t75" style="width:42.05pt;height:28.8pt" o:ole="">
             <v:imagedata r:id="rId21" o:title=""/>
           </v:shape>
-          <o:OLEObject Type="Embed" ProgID="Equation.3" ShapeID="_x0000_i1030" DrawAspect="Content" ObjectID="_1646826420" r:id="rId22"/>
+          <o:OLEObject Type="Embed" ProgID="Equation.3" ShapeID="_x0000_i1030" DrawAspect="Content" ObjectID="_1649156825" r:id="rId22"/>
         </w:object>
       </w:r>
       <w:r>
@@ -8754,10 +8744,10 @@
           <w:position w:val="-10"/>
         </w:rPr>
         <w:object w:dxaOrig="1960" w:dyaOrig="340">
-          <v:shape id="_x0000_i1031" type="#_x0000_t75" style="width:97.5pt;height:18pt" o:ole="">
+          <v:shape id="_x0000_i1031" type="#_x0000_t75" style="width:97.35pt;height:17.85pt" o:ole="">
             <v:imagedata r:id="rId26" o:title=""/>
           </v:shape>
-          <o:OLEObject Type="Embed" ProgID="Equation.3" ShapeID="_x0000_i1031" DrawAspect="Content" ObjectID="_1646826421" r:id="rId27"/>
+          <o:OLEObject Type="Embed" ProgID="Equation.3" ShapeID="_x0000_i1031" DrawAspect="Content" ObjectID="_1649156826" r:id="rId27"/>
         </w:object>
       </w:r>
       <w:r>
@@ -9025,10 +9015,10 @@
           <w:position w:val="-8"/>
         </w:rPr>
         <w:object w:dxaOrig="220" w:dyaOrig="279">
-          <v:shape id="_x0000_i1032" type="#_x0000_t75" style="width:10.5pt;height:14pt" o:ole="">
+          <v:shape id="_x0000_i1032" type="#_x0000_t75" style="width:10.35pt;height:13.8pt" o:ole="">
             <v:imagedata r:id="rId28" o:title=""/>
           </v:shape>
-          <o:OLEObject Type="Embed" ProgID="Equation.3" ShapeID="_x0000_i1032" DrawAspect="Content" ObjectID="_1646826422" r:id="rId29"/>
+          <o:OLEObject Type="Embed" ProgID="Equation.3" ShapeID="_x0000_i1032" DrawAspect="Content" ObjectID="_1649156827" r:id="rId29"/>
         </w:object>
       </w:r>
       <w:r>
@@ -9044,10 +9034,10 @@
           <w:position w:val="-10"/>
         </w:rPr>
         <w:object w:dxaOrig="220" w:dyaOrig="360">
-          <v:shape id="_x0000_i1033" type="#_x0000_t75" style="width:10.5pt;height:18pt" o:ole="">
+          <v:shape id="_x0000_i1033" type="#_x0000_t75" style="width:10.35pt;height:17.85pt" o:ole="">
             <v:imagedata r:id="rId30" o:title=""/>
           </v:shape>
-          <o:OLEObject Type="Embed" ProgID="Equation.3" ShapeID="_x0000_i1033" DrawAspect="Content" ObjectID="_1646826423" r:id="rId31"/>
+          <o:OLEObject Type="Embed" ProgID="Equation.3" ShapeID="_x0000_i1033" DrawAspect="Content" ObjectID="_1649156828" r:id="rId31"/>
         </w:object>
       </w:r>
       <w:r>
@@ -9336,10 +9326,10 @@
           <w:position w:val="-8"/>
         </w:rPr>
         <w:object w:dxaOrig="200" w:dyaOrig="320">
-          <v:shape id="_x0000_i1034" type="#_x0000_t75" style="width:10.5pt;height:15.5pt" o:ole="">
+          <v:shape id="_x0000_i1034" type="#_x0000_t75" style="width:10.35pt;height:15.55pt" o:ole="">
             <v:imagedata r:id="rId32" o:title=""/>
           </v:shape>
-          <o:OLEObject Type="Embed" ProgID="Equation.3" ShapeID="_x0000_i1034" DrawAspect="Content" ObjectID="_1646826424" r:id="rId33"/>
+          <o:OLEObject Type="Embed" ProgID="Equation.3" ShapeID="_x0000_i1034" DrawAspect="Content" ObjectID="_1649156829" r:id="rId33"/>
         </w:object>
       </w:r>
       <w:r>
@@ -9350,10 +9340,10 @@
           <w:position w:val="-8"/>
         </w:rPr>
         <w:object w:dxaOrig="200" w:dyaOrig="279">
-          <v:shape id="_x0000_i1035" type="#_x0000_t75" style="width:10.5pt;height:14pt" o:ole="">
+          <v:shape id="_x0000_i1035" type="#_x0000_t75" style="width:10.35pt;height:13.8pt" o:ole="">
             <v:imagedata r:id="rId34" o:title=""/>
           </v:shape>
-          <o:OLEObject Type="Embed" ProgID="Equation.3" ShapeID="_x0000_i1035" DrawAspect="Content" ObjectID="_1646826425" r:id="rId35"/>
+          <o:OLEObject Type="Embed" ProgID="Equation.3" ShapeID="_x0000_i1035" DrawAspect="Content" ObjectID="_1649156830" r:id="rId35"/>
         </w:object>
       </w:r>
       <w:r>
@@ -9386,10 +9376,10 @@
           <w:position w:val="-10"/>
         </w:rPr>
         <w:object w:dxaOrig="220" w:dyaOrig="360">
-          <v:shape id="_x0000_i1036" type="#_x0000_t75" style="width:10.5pt;height:18pt" o:ole="">
+          <v:shape id="_x0000_i1036" type="#_x0000_t75" style="width:10.35pt;height:17.85pt" o:ole="">
             <v:imagedata r:id="rId36" o:title=""/>
           </v:shape>
-          <o:OLEObject Type="Embed" ProgID="Equation.3" ShapeID="_x0000_i1036" DrawAspect="Content" ObjectID="_1646826426" r:id="rId37"/>
+          <o:OLEObject Type="Embed" ProgID="Equation.3" ShapeID="_x0000_i1036" DrawAspect="Content" ObjectID="_1649156831" r:id="rId37"/>
         </w:object>
       </w:r>
       <w:r>
@@ -9408,10 +9398,10 @@
           <w:position w:val="-10"/>
         </w:rPr>
         <w:object w:dxaOrig="220" w:dyaOrig="300">
-          <v:shape id="_x0000_i1037" type="#_x0000_t75" style="width:10.5pt;height:14.5pt" o:ole="">
+          <v:shape id="_x0000_i1037" type="#_x0000_t75" style="width:10.35pt;height:14.4pt" o:ole="">
             <v:imagedata r:id="rId38" o:title=""/>
           </v:shape>
-          <o:OLEObject Type="Embed" ProgID="Equation.3" ShapeID="_x0000_i1037" DrawAspect="Content" ObjectID="_1646826427" r:id="rId39"/>
+          <o:OLEObject Type="Embed" ProgID="Equation.3" ShapeID="_x0000_i1037" DrawAspect="Content" ObjectID="_1649156832" r:id="rId39"/>
         </w:object>
       </w:r>
       <w:r>
@@ -9449,10 +9439,10 @@
           <w:position w:val="-8"/>
         </w:rPr>
         <w:object w:dxaOrig="220" w:dyaOrig="279">
-          <v:shape id="_x0000_i1038" type="#_x0000_t75" style="width:10.5pt;height:14pt" o:ole="">
+          <v:shape id="_x0000_i1038" type="#_x0000_t75" style="width:10.35pt;height:13.8pt" o:ole="">
             <v:imagedata r:id="rId40" o:title=""/>
           </v:shape>
-          <o:OLEObject Type="Embed" ProgID="Equation.3" ShapeID="_x0000_i1038" DrawAspect="Content" ObjectID="_1646826428" r:id="rId41"/>
+          <o:OLEObject Type="Embed" ProgID="Equation.3" ShapeID="_x0000_i1038" DrawAspect="Content" ObjectID="_1649156833" r:id="rId41"/>
         </w:object>
       </w:r>
       <w:r>
@@ -9463,10 +9453,10 @@
           <w:position w:val="-10"/>
         </w:rPr>
         <w:object w:dxaOrig="220" w:dyaOrig="360">
-          <v:shape id="_x0000_i1039" type="#_x0000_t75" style="width:10.5pt;height:18pt" o:ole="">
+          <v:shape id="_x0000_i1039" type="#_x0000_t75" style="width:10.35pt;height:17.85pt" o:ole="">
             <v:imagedata r:id="rId36" o:title=""/>
           </v:shape>
-          <o:OLEObject Type="Embed" ProgID="Equation.3" ShapeID="_x0000_i1039" DrawAspect="Content" ObjectID="_1646826429" r:id="rId42"/>
+          <o:OLEObject Type="Embed" ProgID="Equation.3" ShapeID="_x0000_i1039" DrawAspect="Content" ObjectID="_1649156834" r:id="rId42"/>
         </w:object>
       </w:r>
       <w:r>
@@ -9534,10 +9524,10 @@
           <w:position w:val="-8"/>
         </w:rPr>
         <w:object w:dxaOrig="220" w:dyaOrig="279">
-          <v:shape id="_x0000_i1040" type="#_x0000_t75" style="width:10.5pt;height:14pt" o:ole="">
+          <v:shape id="_x0000_i1040" type="#_x0000_t75" style="width:10.35pt;height:13.8pt" o:ole="">
             <v:imagedata r:id="rId40" o:title=""/>
           </v:shape>
-          <o:OLEObject Type="Embed" ProgID="Equation.3" ShapeID="_x0000_i1040" DrawAspect="Content" ObjectID="_1646826430" r:id="rId43"/>
+          <o:OLEObject Type="Embed" ProgID="Equation.3" ShapeID="_x0000_i1040" DrawAspect="Content" ObjectID="_1649156835" r:id="rId43"/>
         </w:object>
       </w:r>
       <w:r>
@@ -9548,10 +9538,10 @@
           <w:position w:val="-10"/>
         </w:rPr>
         <w:object w:dxaOrig="220" w:dyaOrig="360">
-          <v:shape id="_x0000_i1041" type="#_x0000_t75" style="width:10.5pt;height:18pt" o:ole="">
+          <v:shape id="_x0000_i1041" type="#_x0000_t75" style="width:10.35pt;height:17.85pt" o:ole="">
             <v:imagedata r:id="rId36" o:title=""/>
           </v:shape>
-          <o:OLEObject Type="Embed" ProgID="Equation.3" ShapeID="_x0000_i1041" DrawAspect="Content" ObjectID="_1646826431" r:id="rId44"/>
+          <o:OLEObject Type="Embed" ProgID="Equation.3" ShapeID="_x0000_i1041" DrawAspect="Content" ObjectID="_1649156836" r:id="rId44"/>
         </w:object>
       </w:r>
       <w:r>
@@ -9586,10 +9576,10 @@
           <w:position w:val="-10"/>
         </w:rPr>
         <w:object w:dxaOrig="1500" w:dyaOrig="279">
-          <v:shape id="_x0000_i1042" type="#_x0000_t75" style="width:75pt;height:14.5pt" o:ole="">
+          <v:shape id="_x0000_i1042" type="#_x0000_t75" style="width:74.9pt;height:14.4pt" o:ole="">
             <v:imagedata r:id="rId45" o:title=""/>
           </v:shape>
-          <o:OLEObject Type="Embed" ProgID="Equation.3" ShapeID="_x0000_i1042" DrawAspect="Content" ObjectID="_1646826432" r:id="rId46"/>
+          <o:OLEObject Type="Embed" ProgID="Equation.3" ShapeID="_x0000_i1042" DrawAspect="Content" ObjectID="_1649156837" r:id="rId46"/>
         </w:object>
       </w:r>
       <w:r>
@@ -9603,10 +9593,10 @@
           <w:position w:val="-10"/>
         </w:rPr>
         <w:object w:dxaOrig="1400" w:dyaOrig="279">
-          <v:shape id="_x0000_i1043" type="#_x0000_t75" style="width:69pt;height:14.5pt" o:ole="">
+          <v:shape id="_x0000_i1043" type="#_x0000_t75" style="width:69.1pt;height:14.4pt" o:ole="">
             <v:imagedata r:id="rId47" o:title=""/>
           </v:shape>
-          <o:OLEObject Type="Embed" ProgID="Equation.3" ShapeID="_x0000_i1043" DrawAspect="Content" ObjectID="_1646826433" r:id="rId48"/>
+          <o:OLEObject Type="Embed" ProgID="Equation.3" ShapeID="_x0000_i1043" DrawAspect="Content" ObjectID="_1649156838" r:id="rId48"/>
         </w:object>
       </w:r>
       <w:r>
@@ -9643,10 +9633,10 @@
           <w:position w:val="-8"/>
         </w:rPr>
         <w:object w:dxaOrig="2200" w:dyaOrig="320">
-          <v:shape id="_x0000_i1044" type="#_x0000_t75" style="width:111pt;height:15.5pt" o:ole="">
+          <v:shape id="_x0000_i1044" type="#_x0000_t75" style="width:111.15pt;height:15.55pt" o:ole="">
             <v:imagedata r:id="rId49" o:title=""/>
           </v:shape>
-          <o:OLEObject Type="Embed" ProgID="Equation.3" ShapeID="_x0000_i1044" DrawAspect="Content" ObjectID="_1646826434" r:id="rId50"/>
+          <o:OLEObject Type="Embed" ProgID="Equation.3" ShapeID="_x0000_i1044" DrawAspect="Content" ObjectID="_1649156839" r:id="rId50"/>
         </w:object>
       </w:r>
       <w:r>
@@ -9657,10 +9647,10 @@
           <w:position w:val="-10"/>
         </w:rPr>
         <w:object w:dxaOrig="2240" w:dyaOrig="279">
-          <v:shape id="_x0000_i1045" type="#_x0000_t75" style="width:112.5pt;height:14.5pt" o:ole="">
+          <v:shape id="_x0000_i1045" type="#_x0000_t75" style="width:112.3pt;height:14.4pt" o:ole="">
             <v:imagedata r:id="rId51" o:title=""/>
           </v:shape>
-          <o:OLEObject Type="Embed" ProgID="Equation.3" ShapeID="_x0000_i1045" DrawAspect="Content" ObjectID="_1646826435" r:id="rId52"/>
+          <o:OLEObject Type="Embed" ProgID="Equation.3" ShapeID="_x0000_i1045" DrawAspect="Content" ObjectID="_1649156840" r:id="rId52"/>
         </w:object>
       </w:r>
       <w:r>
@@ -9676,10 +9666,10 @@
           <w:position w:val="-10"/>
         </w:rPr>
         <w:object w:dxaOrig="420" w:dyaOrig="300">
-          <v:shape id="_x0000_i1046" type="#_x0000_t75" style="width:21.5pt;height:15pt" o:ole="">
+          <v:shape id="_x0000_i1046" type="#_x0000_t75" style="width:21.3pt;height:15pt" o:ole="">
             <v:imagedata r:id="rId53" o:title=""/>
           </v:shape>
-          <o:OLEObject Type="Embed" ProgID="Equation.3" ShapeID="_x0000_i1046" DrawAspect="Content" ObjectID="_1646826436" r:id="rId54"/>
+          <o:OLEObject Type="Embed" ProgID="Equation.3" ShapeID="_x0000_i1046" DrawAspect="Content" ObjectID="_1649156841" r:id="rId54"/>
         </w:object>
       </w:r>
       <w:r>
@@ -9711,10 +9701,10 @@
           <w:position w:val="-10"/>
         </w:rPr>
         <w:object w:dxaOrig="2220" w:dyaOrig="340">
-          <v:shape id="_x0000_i1047" type="#_x0000_t75" style="width:111pt;height:18pt" o:ole="">
+          <v:shape id="_x0000_i1047" type="#_x0000_t75" style="width:111.15pt;height:17.85pt" o:ole="">
             <v:imagedata r:id="rId55" o:title=""/>
           </v:shape>
-          <o:OLEObject Type="Embed" ProgID="Equation.3" ShapeID="_x0000_i1047" DrawAspect="Content" ObjectID="_1646826437" r:id="rId56"/>
+          <o:OLEObject Type="Embed" ProgID="Equation.3" ShapeID="_x0000_i1047" DrawAspect="Content" ObjectID="_1649156842" r:id="rId56"/>
         </w:object>
       </w:r>
       <w:r>
@@ -9772,10 +9762,10 @@
           <w:position w:val="-8"/>
         </w:rPr>
         <w:object w:dxaOrig="220" w:dyaOrig="279">
-          <v:shape id="_x0000_i1048" type="#_x0000_t75" style="width:10.5pt;height:14pt" o:ole="">
+          <v:shape id="_x0000_i1048" type="#_x0000_t75" style="width:10.35pt;height:13.8pt" o:ole="">
             <v:imagedata r:id="rId40" o:title=""/>
           </v:shape>
-          <o:OLEObject Type="Embed" ProgID="Equation.3" ShapeID="_x0000_i1048" DrawAspect="Content" ObjectID="_1646826438" r:id="rId57"/>
+          <o:OLEObject Type="Embed" ProgID="Equation.3" ShapeID="_x0000_i1048" DrawAspect="Content" ObjectID="_1649156843" r:id="rId57"/>
         </w:object>
       </w:r>
       <w:r>
@@ -9786,10 +9776,10 @@
           <w:position w:val="-10"/>
         </w:rPr>
         <w:object w:dxaOrig="220" w:dyaOrig="360">
-          <v:shape id="_x0000_i1049" type="#_x0000_t75" style="width:10.5pt;height:18pt" o:ole="">
+          <v:shape id="_x0000_i1049" type="#_x0000_t75" style="width:10.35pt;height:17.85pt" o:ole="">
             <v:imagedata r:id="rId36" o:title=""/>
           </v:shape>
-          <o:OLEObject Type="Embed" ProgID="Equation.3" ShapeID="_x0000_i1049" DrawAspect="Content" ObjectID="_1646826439" r:id="rId58"/>
+          <o:OLEObject Type="Embed" ProgID="Equation.3" ShapeID="_x0000_i1049" DrawAspect="Content" ObjectID="_1649156844" r:id="rId58"/>
         </w:object>
       </w:r>
       <w:r>
@@ -9806,10 +9796,10 @@
           <w:position w:val="-10"/>
         </w:rPr>
         <w:object w:dxaOrig="420" w:dyaOrig="300">
-          <v:shape id="_x0000_i1050" type="#_x0000_t75" style="width:21.5pt;height:15pt" o:ole="">
+          <v:shape id="_x0000_i1050" type="#_x0000_t75" style="width:21.3pt;height:15pt" o:ole="">
             <v:imagedata r:id="rId53" o:title=""/>
           </v:shape>
-          <o:OLEObject Type="Embed" ProgID="Equation.3" ShapeID="_x0000_i1050" DrawAspect="Content" ObjectID="_1646826440" r:id="rId59"/>
+          <o:OLEObject Type="Embed" ProgID="Equation.3" ShapeID="_x0000_i1050" DrawAspect="Content" ObjectID="_1649156845" r:id="rId59"/>
         </w:object>
       </w:r>
       <w:r>
@@ -9828,10 +9818,10 @@
           <w:position w:val="-10"/>
         </w:rPr>
         <w:object w:dxaOrig="420" w:dyaOrig="300">
-          <v:shape id="_x0000_i1051" type="#_x0000_t75" style="width:21.5pt;height:15pt" o:ole="">
+          <v:shape id="_x0000_i1051" type="#_x0000_t75" style="width:21.3pt;height:15pt" o:ole="">
             <v:imagedata r:id="rId53" o:title=""/>
           </v:shape>
-          <o:OLEObject Type="Embed" ProgID="Equation.3" ShapeID="_x0000_i1051" DrawAspect="Content" ObjectID="_1646826441" r:id="rId60"/>
+          <o:OLEObject Type="Embed" ProgID="Equation.3" ShapeID="_x0000_i1051" DrawAspect="Content" ObjectID="_1649156846" r:id="rId60"/>
         </w:object>
       </w:r>
       <w:r>
@@ -9847,10 +9837,10 @@
           <w:position w:val="-10"/>
         </w:rPr>
         <w:object w:dxaOrig="420" w:dyaOrig="300">
-          <v:shape id="_x0000_i1052" type="#_x0000_t75" style="width:21.5pt;height:15pt" o:ole="">
+          <v:shape id="_x0000_i1052" type="#_x0000_t75" style="width:21.3pt;height:15pt" o:ole="">
             <v:imagedata r:id="rId53" o:title=""/>
           </v:shape>
-          <o:OLEObject Type="Embed" ProgID="Equation.3" ShapeID="_x0000_i1052" DrawAspect="Content" ObjectID="_1646826442" r:id="rId61"/>
+          <o:OLEObject Type="Embed" ProgID="Equation.3" ShapeID="_x0000_i1052" DrawAspect="Content" ObjectID="_1649156847" r:id="rId61"/>
         </w:object>
       </w:r>
       <w:r>
@@ -9870,10 +9860,10 @@
           <w:position w:val="-10"/>
         </w:rPr>
         <w:object w:dxaOrig="6500" w:dyaOrig="380">
-          <v:shape id="_x0000_i1053" type="#_x0000_t75" style="width:325pt;height:18pt" o:ole="">
+          <v:shape id="_x0000_i1053" type="#_x0000_t75" style="width:324.85pt;height:17.85pt" o:ole="">
             <v:imagedata r:id="rId62" o:title=""/>
           </v:shape>
-          <o:OLEObject Type="Embed" ProgID="Equation.3" ShapeID="_x0000_i1053" DrawAspect="Content" ObjectID="_1646826443" r:id="rId63"/>
+          <o:OLEObject Type="Embed" ProgID="Equation.3" ShapeID="_x0000_i1053" DrawAspect="Content" ObjectID="_1649156848" r:id="rId63"/>
         </w:object>
       </w:r>
       <w:r>
@@ -9903,10 +9893,10 @@
           <w:position w:val="-8"/>
         </w:rPr>
         <w:object w:dxaOrig="220" w:dyaOrig="279">
-          <v:shape id="_x0000_i1054" type="#_x0000_t75" style="width:10.5pt;height:14pt" o:ole="">
+          <v:shape id="_x0000_i1054" type="#_x0000_t75" style="width:10.35pt;height:13.8pt" o:ole="">
             <v:imagedata r:id="rId40" o:title=""/>
           </v:shape>
-          <o:OLEObject Type="Embed" ProgID="Equation.3" ShapeID="_x0000_i1054" DrawAspect="Content" ObjectID="_1646826444" r:id="rId64"/>
+          <o:OLEObject Type="Embed" ProgID="Equation.3" ShapeID="_x0000_i1054" DrawAspect="Content" ObjectID="_1649156849" r:id="rId64"/>
         </w:object>
       </w:r>
       <w:r>
@@ -9925,10 +9915,10 @@
           <w:position w:val="-10"/>
         </w:rPr>
         <w:object w:dxaOrig="220" w:dyaOrig="360">
-          <v:shape id="_x0000_i1055" type="#_x0000_t75" style="width:10.5pt;height:18pt" o:ole="">
+          <v:shape id="_x0000_i1055" type="#_x0000_t75" style="width:10.35pt;height:17.85pt" o:ole="">
             <v:imagedata r:id="rId36" o:title=""/>
           </v:shape>
-          <o:OLEObject Type="Embed" ProgID="Equation.3" ShapeID="_x0000_i1055" DrawAspect="Content" ObjectID="_1646826445" r:id="rId65"/>
+          <o:OLEObject Type="Embed" ProgID="Equation.3" ShapeID="_x0000_i1055" DrawAspect="Content" ObjectID="_1649156850" r:id="rId65"/>
         </w:object>
       </w:r>
       <w:r>
@@ -9947,10 +9937,10 @@
           <w:position w:val="-8"/>
         </w:rPr>
         <w:object w:dxaOrig="220" w:dyaOrig="279">
-          <v:shape id="_x0000_i1056" type="#_x0000_t75" style="width:10.5pt;height:14pt" o:ole="">
+          <v:shape id="_x0000_i1056" type="#_x0000_t75" style="width:10.35pt;height:13.8pt" o:ole="">
             <v:imagedata r:id="rId40" o:title=""/>
           </v:shape>
-          <o:OLEObject Type="Embed" ProgID="Equation.3" ShapeID="_x0000_i1056" DrawAspect="Content" ObjectID="_1646826446" r:id="rId66"/>
+          <o:OLEObject Type="Embed" ProgID="Equation.3" ShapeID="_x0000_i1056" DrawAspect="Content" ObjectID="_1649156851" r:id="rId66"/>
         </w:object>
       </w:r>
       <w:r>
@@ -9961,10 +9951,10 @@
           <w:position w:val="-10"/>
         </w:rPr>
         <w:object w:dxaOrig="220" w:dyaOrig="360">
-          <v:shape id="_x0000_i1057" type="#_x0000_t75" style="width:10.5pt;height:18pt" o:ole="">
+          <v:shape id="_x0000_i1057" type="#_x0000_t75" style="width:10.35pt;height:17.85pt" o:ole="">
             <v:imagedata r:id="rId36" o:title=""/>
           </v:shape>
-          <o:OLEObject Type="Embed" ProgID="Equation.3" ShapeID="_x0000_i1057" DrawAspect="Content" ObjectID="_1646826447" r:id="rId67"/>
+          <o:OLEObject Type="Embed" ProgID="Equation.3" ShapeID="_x0000_i1057" DrawAspect="Content" ObjectID="_1649156852" r:id="rId67"/>
         </w:object>
       </w:r>
       <w:r>
@@ -12825,7 +12815,66 @@
           <w:szCs w:val="20"/>
           <w:lang w:val="en-GB"/>
         </w:rPr>
-        <w:t>&gt;&gt;SSR=sum((xest-mean(xest)).^2);</w:t>
+        <w:t>&gt;&gt;SSR=</w:t>
+      </w:r>
+      <w:proofErr w:type="gramStart"/>
+      <w:r>
+        <w:rPr>
+          <w:i/>
+          <w:sz w:val="20"/>
+          <w:szCs w:val="20"/>
+          <w:lang w:val="en-GB"/>
+        </w:rPr>
+        <w:t>sum(</w:t>
+      </w:r>
+      <w:proofErr w:type="gramEnd"/>
+      <w:r>
+        <w:rPr>
+          <w:i/>
+          <w:sz w:val="20"/>
+          <w:szCs w:val="20"/>
+          <w:lang w:val="en-GB"/>
+        </w:rPr>
+        <w:t>(</w:t>
+      </w:r>
+      <w:proofErr w:type="spellStart"/>
+      <w:r>
+        <w:rPr>
+          <w:i/>
+          <w:sz w:val="20"/>
+          <w:szCs w:val="20"/>
+          <w:lang w:val="en-GB"/>
+        </w:rPr>
+        <w:t>xest</w:t>
+      </w:r>
+      <w:proofErr w:type="spellEnd"/>
+      <w:r>
+        <w:rPr>
+          <w:i/>
+          <w:sz w:val="20"/>
+          <w:szCs w:val="20"/>
+          <w:lang w:val="en-GB"/>
+        </w:rPr>
+        <w:t>-mean(</w:t>
+      </w:r>
+      <w:r>
+        <w:rPr>
+          <w:i/>
+          <w:color w:val="FF0000"/>
+          <w:sz w:val="20"/>
+          <w:szCs w:val="20"/>
+          <w:lang w:val="en-GB"/>
+        </w:rPr>
+        <w:t>X</w:t>
+      </w:r>
+      <w:r>
+        <w:rPr>
+          <w:i/>
+          <w:sz w:val="20"/>
+          <w:szCs w:val="20"/>
+          <w:lang w:val="en-GB"/>
+        </w:rPr>
+        <w:t>)).^2);</w:t>
       </w:r>
     </w:p>
     <w:p>
@@ -12929,6 +12978,8 @@
         </w:rPr>
         <w:t>=(SSR/1)/(SSE/7);</w:t>
       </w:r>
+      <w:bookmarkStart w:id="1" w:name="_GoBack"/>
+      <w:bookmarkEnd w:id="1"/>
     </w:p>
     <w:p>
       <w:pPr>
@@ -12948,7 +12999,28 @@
           <w:szCs w:val="20"/>
           <w:lang w:val="sv-SE"/>
         </w:rPr>
-        <w:t>&gt;&gt;P=1-fcdf(F, 1,7);</w:t>
+        <w:t>&gt;&gt;P=1-fcdf(</w:t>
+      </w:r>
+      <w:proofErr w:type="spellStart"/>
+      <w:r>
+        <w:rPr>
+          <w:i/>
+          <w:color w:val="FF0000"/>
+          <w:sz w:val="20"/>
+          <w:szCs w:val="20"/>
+          <w:lang w:val="sv-SE"/>
+        </w:rPr>
+        <w:t>F_ratio</w:t>
+      </w:r>
+      <w:proofErr w:type="spellEnd"/>
+      <w:r>
+        <w:rPr>
+          <w:i/>
+          <w:sz w:val="20"/>
+          <w:szCs w:val="20"/>
+          <w:lang w:val="sv-SE"/>
+        </w:rPr>
+        <w:t>, 1,7);</w:t>
       </w:r>
     </w:p>
     <w:p>
@@ -14923,10 +14995,10 @@
           <w:position w:val="-24"/>
         </w:rPr>
         <w:object w:dxaOrig="2680" w:dyaOrig="580">
-          <v:shape id="_x0000_i1058" type="#_x0000_t75" style="width:134pt;height:29pt" o:ole="">
+          <v:shape id="_x0000_i1058" type="#_x0000_t75" style="width:134.2pt;height:28.8pt" o:ole="">
             <v:imagedata r:id="rId72" o:title=""/>
           </v:shape>
-          <o:OLEObject Type="Embed" ProgID="Equation.3" ShapeID="_x0000_i1058" DrawAspect="Content" ObjectID="_1646826448" r:id="rId73"/>
+          <o:OLEObject Type="Embed" ProgID="Equation.3" ShapeID="_x0000_i1058" DrawAspect="Content" ObjectID="_1649156853" r:id="rId73"/>
         </w:object>
       </w:r>
       <w:r>
@@ -14937,10 +15009,10 @@
           <w:position w:val="-10"/>
         </w:rPr>
         <w:object w:dxaOrig="2060" w:dyaOrig="340">
-          <v:shape id="_x0000_i1059" type="#_x0000_t75" style="width:103.5pt;height:18pt" o:ole="">
+          <v:shape id="_x0000_i1059" type="#_x0000_t75" style="width:103.7pt;height:17.85pt" o:ole="">
             <v:imagedata r:id="rId74" o:title=""/>
           </v:shape>
-          <o:OLEObject Type="Embed" ProgID="Equation.3" ShapeID="_x0000_i1059" DrawAspect="Content" ObjectID="_1646826449" r:id="rId75"/>
+          <o:OLEObject Type="Embed" ProgID="Equation.3" ShapeID="_x0000_i1059" DrawAspect="Content" ObjectID="_1649156854" r:id="rId75"/>
         </w:object>
       </w:r>
     </w:p>
@@ -14957,10 +15029,10 @@
           <w:position w:val="-20"/>
         </w:rPr>
         <w:object w:dxaOrig="1939" w:dyaOrig="520">
-          <v:shape id="_x0000_i1060" type="#_x0000_t75" style="width:97.5pt;height:25.5pt" o:ole="">
+          <v:shape id="_x0000_i1060" type="#_x0000_t75" style="width:97.35pt;height:25.35pt" o:ole="">
             <v:imagedata r:id="rId76" o:title=""/>
           </v:shape>
-          <o:OLEObject Type="Embed" ProgID="Equation.3" ShapeID="_x0000_i1060" DrawAspect="Content" ObjectID="_1646826450" r:id="rId77"/>
+          <o:OLEObject Type="Embed" ProgID="Equation.3" ShapeID="_x0000_i1060" DrawAspect="Content" ObjectID="_1649156855" r:id="rId77"/>
         </w:object>
       </w:r>
       <w:r>
@@ -14977,10 +15049,10 @@
           <w:position w:val="-10"/>
         </w:rPr>
         <w:object w:dxaOrig="1540" w:dyaOrig="340">
-          <v:shape id="_x0000_i1061" type="#_x0000_t75" style="width:76.5pt;height:18pt" o:ole="">
+          <v:shape id="_x0000_i1061" type="#_x0000_t75" style="width:76.6pt;height:17.85pt" o:ole="">
             <v:imagedata r:id="rId78" o:title=""/>
           </v:shape>
-          <o:OLEObject Type="Embed" ProgID="Equation.3" ShapeID="_x0000_i1061" DrawAspect="Content" ObjectID="_1646826451" r:id="rId79"/>
+          <o:OLEObject Type="Embed" ProgID="Equation.3" ShapeID="_x0000_i1061" DrawAspect="Content" ObjectID="_1649156856" r:id="rId79"/>
         </w:object>
       </w:r>
     </w:p>
@@ -15001,10 +15073,10 @@
           <w:position w:val="-36"/>
         </w:rPr>
         <w:object w:dxaOrig="2280" w:dyaOrig="820">
-          <v:shape id="_x0000_i1062" type="#_x0000_t75" style="width:114pt;height:40.5pt" o:ole="">
+          <v:shape id="_x0000_i1062" type="#_x0000_t75" style="width:114.05pt;height:40.3pt" o:ole="">
             <v:imagedata r:id="rId80" o:title=""/>
           </v:shape>
-          <o:OLEObject Type="Embed" ProgID="Equation.3" ShapeID="_x0000_i1062" DrawAspect="Content" ObjectID="_1646826452" r:id="rId81"/>
+          <o:OLEObject Type="Embed" ProgID="Equation.3" ShapeID="_x0000_i1062" DrawAspect="Content" ObjectID="_1649156857" r:id="rId81"/>
         </w:object>
       </w:r>
       <w:r>
@@ -15021,10 +15093,10 @@
           <w:position w:val="-10"/>
         </w:rPr>
         <w:object w:dxaOrig="1760" w:dyaOrig="300">
-          <v:shape id="_x0000_i1063" type="#_x0000_t75" style="width:88.5pt;height:15pt" o:ole="">
+          <v:shape id="_x0000_i1063" type="#_x0000_t75" style="width:88.7pt;height:15pt" o:ole="">
             <v:imagedata r:id="rId82" o:title=""/>
           </v:shape>
-          <o:OLEObject Type="Embed" ProgID="Equation.3" ShapeID="_x0000_i1063" DrawAspect="Content" ObjectID="_1646826453" r:id="rId83"/>
+          <o:OLEObject Type="Embed" ProgID="Equation.3" ShapeID="_x0000_i1063" DrawAspect="Content" ObjectID="_1649156858" r:id="rId83"/>
         </w:object>
       </w:r>
       <w:r>
@@ -17420,10 +17492,10 @@
           <w:position w:val="-18"/>
         </w:rPr>
         <w:object w:dxaOrig="980" w:dyaOrig="499">
-          <v:shape id="_x0000_i1064" type="#_x0000_t75" style="width:48pt;height:25.5pt" o:ole="">
+          <v:shape id="_x0000_i1064" type="#_x0000_t75" style="width:47.8pt;height:25.35pt" o:ole="">
             <v:imagedata r:id="rId87" o:title=""/>
           </v:shape>
-          <o:OLEObject Type="Embed" ProgID="Equation.3" ShapeID="_x0000_i1064" DrawAspect="Content" ObjectID="_1646826454" r:id="rId88"/>
+          <o:OLEObject Type="Embed" ProgID="Equation.3" ShapeID="_x0000_i1064" DrawAspect="Content" ObjectID="_1649156859" r:id="rId88"/>
         </w:object>
       </w:r>
       <w:r>
@@ -17439,10 +17511,10 @@
           <w:position w:val="-20"/>
         </w:rPr>
         <w:object w:dxaOrig="1460" w:dyaOrig="580">
-          <v:shape id="_x0000_i1065" type="#_x0000_t75" style="width:73pt;height:29pt" o:ole="">
+          <v:shape id="_x0000_i1065" type="#_x0000_t75" style="width:73.15pt;height:28.8pt" o:ole="">
             <v:imagedata r:id="rId89" o:title=""/>
           </v:shape>
-          <o:OLEObject Type="Embed" ProgID="Equation.3" ShapeID="_x0000_i1065" DrawAspect="Content" ObjectID="_1646826455" r:id="rId90"/>
+          <o:OLEObject Type="Embed" ProgID="Equation.3" ShapeID="_x0000_i1065" DrawAspect="Content" ObjectID="_1649156860" r:id="rId90"/>
         </w:object>
       </w:r>
       <w:r>
@@ -17474,10 +17546,10 @@
           <w:position w:val="-28"/>
         </w:rPr>
         <w:object w:dxaOrig="2320" w:dyaOrig="660">
-          <v:shape id="_x0000_i1066" type="#_x0000_t75" style="width:116.5pt;height:33pt" o:ole="">
+          <v:shape id="_x0000_i1066" type="#_x0000_t75" style="width:116.35pt;height:32.85pt" o:ole="">
             <v:imagedata r:id="rId91" o:title=""/>
           </v:shape>
-          <o:OLEObject Type="Embed" ProgID="Equation.3" ShapeID="_x0000_i1066" DrawAspect="Content" ObjectID="_1646826456" r:id="rId92"/>
+          <o:OLEObject Type="Embed" ProgID="Equation.3" ShapeID="_x0000_i1066" DrawAspect="Content" ObjectID="_1649156861" r:id="rId92"/>
         </w:object>
       </w:r>
       <w:r>
@@ -17810,10 +17882,10 @@
           <w:position w:val="-10"/>
         </w:rPr>
         <w:object w:dxaOrig="1600" w:dyaOrig="340">
-          <v:shape id="_x0000_i1067" type="#_x0000_t75" style="width:80pt;height:18pt" o:ole="">
+          <v:shape id="_x0000_i1067" type="#_x0000_t75" style="width:80.05pt;height:17.85pt" o:ole="">
             <v:imagedata r:id="rId94" o:title=""/>
           </v:shape>
-          <o:OLEObject Type="Embed" ProgID="Equation.3" ShapeID="_x0000_i1067" DrawAspect="Content" ObjectID="_1646826457" r:id="rId95"/>
+          <o:OLEObject Type="Embed" ProgID="Equation.3" ShapeID="_x0000_i1067" DrawAspect="Content" ObjectID="_1649156862" r:id="rId95"/>
         </w:object>
       </w:r>
       <w:r>
@@ -18196,10 +18268,10 @@
           <w:position w:val="-10"/>
         </w:rPr>
         <w:object w:dxaOrig="2960" w:dyaOrig="360">
-          <v:shape id="_x0000_i1068" type="#_x0000_t75" style="width:147pt;height:18pt" o:ole="">
+          <v:shape id="_x0000_i1068" type="#_x0000_t75" style="width:146.9pt;height:17.85pt" o:ole="">
             <v:imagedata r:id="rId97" o:title=""/>
           </v:shape>
-          <o:OLEObject Type="Embed" ProgID="Equation.3" ShapeID="_x0000_i1068" DrawAspect="Content" ObjectID="_1646826458" r:id="rId98"/>
+          <o:OLEObject Type="Embed" ProgID="Equation.3" ShapeID="_x0000_i1068" DrawAspect="Content" ObjectID="_1649156863" r:id="rId98"/>
         </w:object>
       </w:r>
       <w:r>
@@ -18226,10 +18298,10 @@
           <w:position w:val="-6"/>
         </w:rPr>
         <w:object w:dxaOrig="859" w:dyaOrig="320">
-          <v:shape id="_x0000_i1069" type="#_x0000_t75" style="width:42.5pt;height:15.5pt" o:ole="">
+          <v:shape id="_x0000_i1069" type="#_x0000_t75" style="width:42.6pt;height:15.55pt" o:ole="">
             <v:imagedata r:id="rId99" o:title=""/>
           </v:shape>
-          <o:OLEObject Type="Embed" ProgID="Equation.3" ShapeID="_x0000_i1069" DrawAspect="Content" ObjectID="_1646826459" r:id="rId100"/>
+          <o:OLEObject Type="Embed" ProgID="Equation.3" ShapeID="_x0000_i1069" DrawAspect="Content" ObjectID="_1649156864" r:id="rId100"/>
         </w:object>
       </w:r>
       <w:r>
@@ -22191,7 +22263,7 @@
       <w:rPr>
         <w:noProof/>
       </w:rPr>
-      <w:t>19</w:t>
+      <w:t>28</w:t>
     </w:r>
     <w:r>
       <w:rPr>
@@ -27259,7 +27331,7 @@
 </file>
 
 <file path=customXml/itemProps1.xml><?xml version="1.0" encoding="utf-8"?>
-<ds:datastoreItem xmlns:ds="http://schemas.openxmlformats.org/officeDocument/2006/customXml" ds:itemID="{75BB5642-BF7C-469F-A26E-A6B12C0075A0}">
+<ds:datastoreItem xmlns:ds="http://schemas.openxmlformats.org/officeDocument/2006/customXml" ds:itemID="{0A510015-BB72-469B-B694-1603D52C55CC}">
   <ds:schemaRefs>
     <ds:schemaRef ds:uri="http://schemas.openxmlformats.org/officeDocument/2006/bibliography"/>
   </ds:schemaRefs>

</xml_diff>

<commit_message>
Found a typo in page 4
</commit_message>
<xml_diff>
--- a/computer_exercises/SJO750_Computer Excercises.docx
+++ b/computer_exercises/SJO750_Computer Excercises.docx
@@ -3638,6 +3638,14 @@
         </w:rPr>
         <w:t>R=</w:t>
       </w:r>
+      <w:r>
+        <w:rPr>
+          <w:i/>
+          <w:sz w:val="20"/>
+          <w:szCs w:val="20"/>
+        </w:rPr>
+        <w:t xml:space="preserve"> </w:t>
+      </w:r>
       <w:proofErr w:type="spellStart"/>
       <w:proofErr w:type="gramStart"/>
       <w:r>
@@ -3646,7 +3654,7 @@
           <w:sz w:val="20"/>
           <w:szCs w:val="20"/>
         </w:rPr>
-        <w:t>corrcoef</w:t>
+        <w:t>cov</w:t>
       </w:r>
       <w:proofErr w:type="spellEnd"/>
       <w:r>
@@ -3664,7 +3672,31 @@
           <w:sz w:val="20"/>
           <w:szCs w:val="20"/>
         </w:rPr>
-        <w:t>[X Y Z])</w:t>
+        <w:t>[</w:t>
+      </w:r>
+      <w:r>
+        <w:rPr>
+          <w:i/>
+          <w:sz w:val="20"/>
+          <w:szCs w:val="20"/>
+        </w:rPr>
+        <w:t>X,Y,Z</w:t>
+      </w:r>
+      <w:r>
+        <w:rPr>
+          <w:i/>
+          <w:sz w:val="20"/>
+          <w:szCs w:val="20"/>
+        </w:rPr>
+        <w:t>]</w:t>
+      </w:r>
+      <w:r>
+        <w:rPr>
+          <w:i/>
+          <w:sz w:val="20"/>
+          <w:szCs w:val="20"/>
+        </w:rPr>
+        <w:t>)</w:t>
       </w:r>
     </w:p>
     <w:p>
@@ -3701,6 +3733,14 @@
         </w:rPr>
         <w:t>=</w:t>
       </w:r>
+      <w:r>
+        <w:rPr>
+          <w:i/>
+          <w:sz w:val="20"/>
+          <w:szCs w:val="20"/>
+        </w:rPr>
+        <w:t xml:space="preserve"> </w:t>
+      </w:r>
       <w:proofErr w:type="spellStart"/>
       <w:proofErr w:type="gramStart"/>
       <w:r>
@@ -3709,7 +3749,7 @@
           <w:sz w:val="20"/>
           <w:szCs w:val="20"/>
         </w:rPr>
-        <w:t>cov</w:t>
+        <w:t>corrcoef</w:t>
       </w:r>
       <w:proofErr w:type="spellEnd"/>
       <w:r>
@@ -3727,31 +3767,7 @@
           <w:sz w:val="20"/>
           <w:szCs w:val="20"/>
         </w:rPr>
-        <w:t>[</w:t>
-      </w:r>
-      <w:r>
-        <w:rPr>
-          <w:i/>
-          <w:sz w:val="20"/>
-          <w:szCs w:val="20"/>
-        </w:rPr>
-        <w:t>X,Y,Z</w:t>
-      </w:r>
-      <w:r>
-        <w:rPr>
-          <w:i/>
-          <w:sz w:val="20"/>
-          <w:szCs w:val="20"/>
-        </w:rPr>
-        <w:t>]</w:t>
-      </w:r>
-      <w:r>
-        <w:rPr>
-          <w:i/>
-          <w:sz w:val="20"/>
-          <w:szCs w:val="20"/>
-        </w:rPr>
-        <w:t>)</w:t>
+        <w:t>[X Y Z])</w:t>
       </w:r>
     </w:p>
     <w:p>
@@ -3764,6 +3780,8 @@
           <w:szCs w:val="20"/>
         </w:rPr>
       </w:pPr>
+      <w:bookmarkStart w:id="1" w:name="_GoBack"/>
+      <w:bookmarkEnd w:id="1"/>
     </w:p>
     <w:p>
       <w:pPr>
@@ -6930,10 +6948,10 @@
             <v:path o:extrusionok="f" gradientshapeok="t" o:connecttype="rect"/>
             <o:lock v:ext="edit" aspectratio="t"/>
           </v:shapetype>
-          <v:shape id="_x0000_i1025" type="#_x0000_t75" style="width:47.8pt;height:32.85pt" o:ole="">
+          <v:shape id="_x0000_i1025" type="#_x0000_t75" style="width:48pt;height:33pt" o:ole="">
             <v:imagedata r:id="rId11" o:title=""/>
           </v:shape>
-          <o:OLEObject Type="Embed" ProgID="Equation.3" ShapeID="_x0000_i1025" DrawAspect="Content" ObjectID="_1649156820" r:id="rId12"/>
+          <o:OLEObject Type="Embed" ProgID="Equation.3" ShapeID="_x0000_i1025" DrawAspect="Content" ObjectID="_1652765178" r:id="rId12"/>
         </w:object>
       </w:r>
       <w:r>
@@ -6962,10 +6980,10 @@
           <w:position w:val="-10"/>
         </w:rPr>
         <w:object w:dxaOrig="920" w:dyaOrig="340">
-          <v:shape id="_x0000_i1026" type="#_x0000_t75" style="width:46.65pt;height:17.85pt" o:ole="">
+          <v:shape id="_x0000_i1026" type="#_x0000_t75" style="width:46.5pt;height:18pt" o:ole="">
             <v:imagedata r:id="rId13" o:title=""/>
           </v:shape>
-          <o:OLEObject Type="Embed" ProgID="Equation.3" ShapeID="_x0000_i1026" DrawAspect="Content" ObjectID="_1649156821" r:id="rId14"/>
+          <o:OLEObject Type="Embed" ProgID="Equation.3" ShapeID="_x0000_i1026" DrawAspect="Content" ObjectID="_1652765179" r:id="rId14"/>
         </w:object>
       </w:r>
       <w:proofErr w:type="gramStart"/>
@@ -6978,10 +6996,10 @@
           <w:position w:val="-10"/>
         </w:rPr>
         <w:object w:dxaOrig="620" w:dyaOrig="340">
-          <v:shape id="_x0000_i1027" type="#_x0000_t75" style="width:31.7pt;height:17.85pt" o:ole="">
+          <v:shape id="_x0000_i1027" type="#_x0000_t75" style="width:31.5pt;height:18pt" o:ole="">
             <v:imagedata r:id="rId15" o:title=""/>
           </v:shape>
-          <o:OLEObject Type="Embed" ProgID="Equation.3" ShapeID="_x0000_i1027" DrawAspect="Content" ObjectID="_1649156822" r:id="rId16"/>
+          <o:OLEObject Type="Embed" ProgID="Equation.3" ShapeID="_x0000_i1027" DrawAspect="Content" ObjectID="_1652765180" r:id="rId16"/>
         </w:object>
       </w:r>
       <w:r>
@@ -7279,10 +7297,10 @@
           <w:lang w:eastAsia="en-US"/>
         </w:rPr>
         <w:object w:dxaOrig="1359" w:dyaOrig="540">
-          <v:shape id="_x0000_i1028" type="#_x0000_t75" style="width:67.4pt;height:27.05pt" o:ole="">
+          <v:shape id="_x0000_i1028" type="#_x0000_t75" style="width:67.5pt;height:27pt" o:ole="">
             <v:imagedata r:id="rId17" o:title=""/>
           </v:shape>
-          <o:OLEObject Type="Embed" ProgID="Equation.3" ShapeID="_x0000_i1028" DrawAspect="Content" ObjectID="_1649156823" r:id="rId18"/>
+          <o:OLEObject Type="Embed" ProgID="Equation.3" ShapeID="_x0000_i1028" DrawAspect="Content" ObjectID="_1652765181" r:id="rId18"/>
         </w:object>
       </w:r>
       <w:proofErr w:type="gramStart"/>
@@ -7306,10 +7324,10 @@
           <w:szCs w:val="20"/>
         </w:rPr>
         <w:object w:dxaOrig="1860" w:dyaOrig="660">
-          <v:shape id="_x0000_i1029" type="#_x0000_t75" style="width:93.3pt;height:32.85pt" o:ole="">
+          <v:shape id="_x0000_i1029" type="#_x0000_t75" style="width:93pt;height:33pt" o:ole="">
             <v:imagedata r:id="rId19" o:title=""/>
           </v:shape>
-          <o:OLEObject Type="Embed" ProgID="Equation.3" ShapeID="_x0000_i1029" DrawAspect="Content" ObjectID="_1649156824" r:id="rId20"/>
+          <o:OLEObject Type="Embed" ProgID="Equation.3" ShapeID="_x0000_i1029" DrawAspect="Content" ObjectID="_1652765182" r:id="rId20"/>
         </w:object>
       </w:r>
       <w:r>
@@ -7389,10 +7407,10 @@
           <w:lang w:eastAsia="en-US"/>
         </w:rPr>
         <w:object w:dxaOrig="840" w:dyaOrig="580">
-          <v:shape id="_x0000_i1030" type="#_x0000_t75" style="width:42.05pt;height:28.8pt" o:ole="">
+          <v:shape id="_x0000_i1030" type="#_x0000_t75" style="width:42pt;height:28.5pt" o:ole="">
             <v:imagedata r:id="rId21" o:title=""/>
           </v:shape>
-          <o:OLEObject Type="Embed" ProgID="Equation.3" ShapeID="_x0000_i1030" DrawAspect="Content" ObjectID="_1649156825" r:id="rId22"/>
+          <o:OLEObject Type="Embed" ProgID="Equation.3" ShapeID="_x0000_i1030" DrawAspect="Content" ObjectID="_1652765183" r:id="rId22"/>
         </w:object>
       </w:r>
       <w:r>
@@ -8744,10 +8762,10 @@
           <w:position w:val="-10"/>
         </w:rPr>
         <w:object w:dxaOrig="1960" w:dyaOrig="340">
-          <v:shape id="_x0000_i1031" type="#_x0000_t75" style="width:97.35pt;height:17.85pt" o:ole="">
+          <v:shape id="_x0000_i1031" type="#_x0000_t75" style="width:97.5pt;height:18pt" o:ole="">
             <v:imagedata r:id="rId26" o:title=""/>
           </v:shape>
-          <o:OLEObject Type="Embed" ProgID="Equation.3" ShapeID="_x0000_i1031" DrawAspect="Content" ObjectID="_1649156826" r:id="rId27"/>
+          <o:OLEObject Type="Embed" ProgID="Equation.3" ShapeID="_x0000_i1031" DrawAspect="Content" ObjectID="_1652765184" r:id="rId27"/>
         </w:object>
       </w:r>
       <w:r>
@@ -9015,10 +9033,10 @@
           <w:position w:val="-8"/>
         </w:rPr>
         <w:object w:dxaOrig="220" w:dyaOrig="279">
-          <v:shape id="_x0000_i1032" type="#_x0000_t75" style="width:10.35pt;height:13.8pt" o:ole="">
+          <v:shape id="_x0000_i1032" type="#_x0000_t75" style="width:10.5pt;height:13.5pt" o:ole="">
             <v:imagedata r:id="rId28" o:title=""/>
           </v:shape>
-          <o:OLEObject Type="Embed" ProgID="Equation.3" ShapeID="_x0000_i1032" DrawAspect="Content" ObjectID="_1649156827" r:id="rId29"/>
+          <o:OLEObject Type="Embed" ProgID="Equation.3" ShapeID="_x0000_i1032" DrawAspect="Content" ObjectID="_1652765185" r:id="rId29"/>
         </w:object>
       </w:r>
       <w:r>
@@ -9034,10 +9052,10 @@
           <w:position w:val="-10"/>
         </w:rPr>
         <w:object w:dxaOrig="220" w:dyaOrig="360">
-          <v:shape id="_x0000_i1033" type="#_x0000_t75" style="width:10.35pt;height:17.85pt" o:ole="">
+          <v:shape id="_x0000_i1033" type="#_x0000_t75" style="width:10.5pt;height:18pt" o:ole="">
             <v:imagedata r:id="rId30" o:title=""/>
           </v:shape>
-          <o:OLEObject Type="Embed" ProgID="Equation.3" ShapeID="_x0000_i1033" DrawAspect="Content" ObjectID="_1649156828" r:id="rId31"/>
+          <o:OLEObject Type="Embed" ProgID="Equation.3" ShapeID="_x0000_i1033" DrawAspect="Content" ObjectID="_1652765186" r:id="rId31"/>
         </w:object>
       </w:r>
       <w:r>
@@ -9326,10 +9344,10 @@
           <w:position w:val="-8"/>
         </w:rPr>
         <w:object w:dxaOrig="200" w:dyaOrig="320">
-          <v:shape id="_x0000_i1034" type="#_x0000_t75" style="width:10.35pt;height:15.55pt" o:ole="">
+          <v:shape id="_x0000_i1034" type="#_x0000_t75" style="width:10.5pt;height:15.75pt" o:ole="">
             <v:imagedata r:id="rId32" o:title=""/>
           </v:shape>
-          <o:OLEObject Type="Embed" ProgID="Equation.3" ShapeID="_x0000_i1034" DrawAspect="Content" ObjectID="_1649156829" r:id="rId33"/>
+          <o:OLEObject Type="Embed" ProgID="Equation.3" ShapeID="_x0000_i1034" DrawAspect="Content" ObjectID="_1652765187" r:id="rId33"/>
         </w:object>
       </w:r>
       <w:r>
@@ -9340,10 +9358,10 @@
           <w:position w:val="-8"/>
         </w:rPr>
         <w:object w:dxaOrig="200" w:dyaOrig="279">
-          <v:shape id="_x0000_i1035" type="#_x0000_t75" style="width:10.35pt;height:13.8pt" o:ole="">
+          <v:shape id="_x0000_i1035" type="#_x0000_t75" style="width:10.5pt;height:13.5pt" o:ole="">
             <v:imagedata r:id="rId34" o:title=""/>
           </v:shape>
-          <o:OLEObject Type="Embed" ProgID="Equation.3" ShapeID="_x0000_i1035" DrawAspect="Content" ObjectID="_1649156830" r:id="rId35"/>
+          <o:OLEObject Type="Embed" ProgID="Equation.3" ShapeID="_x0000_i1035" DrawAspect="Content" ObjectID="_1652765188" r:id="rId35"/>
         </w:object>
       </w:r>
       <w:r>
@@ -9376,10 +9394,10 @@
           <w:position w:val="-10"/>
         </w:rPr>
         <w:object w:dxaOrig="220" w:dyaOrig="360">
-          <v:shape id="_x0000_i1036" type="#_x0000_t75" style="width:10.35pt;height:17.85pt" o:ole="">
+          <v:shape id="_x0000_i1036" type="#_x0000_t75" style="width:10.5pt;height:18pt" o:ole="">
             <v:imagedata r:id="rId36" o:title=""/>
           </v:shape>
-          <o:OLEObject Type="Embed" ProgID="Equation.3" ShapeID="_x0000_i1036" DrawAspect="Content" ObjectID="_1649156831" r:id="rId37"/>
+          <o:OLEObject Type="Embed" ProgID="Equation.3" ShapeID="_x0000_i1036" DrawAspect="Content" ObjectID="_1652765189" r:id="rId37"/>
         </w:object>
       </w:r>
       <w:r>
@@ -9398,10 +9416,10 @@
           <w:position w:val="-10"/>
         </w:rPr>
         <w:object w:dxaOrig="220" w:dyaOrig="300">
-          <v:shape id="_x0000_i1037" type="#_x0000_t75" style="width:10.35pt;height:14.4pt" o:ole="">
+          <v:shape id="_x0000_i1037" type="#_x0000_t75" style="width:10.5pt;height:14.25pt" o:ole="">
             <v:imagedata r:id="rId38" o:title=""/>
           </v:shape>
-          <o:OLEObject Type="Embed" ProgID="Equation.3" ShapeID="_x0000_i1037" DrawAspect="Content" ObjectID="_1649156832" r:id="rId39"/>
+          <o:OLEObject Type="Embed" ProgID="Equation.3" ShapeID="_x0000_i1037" DrawAspect="Content" ObjectID="_1652765190" r:id="rId39"/>
         </w:object>
       </w:r>
       <w:r>
@@ -9439,10 +9457,10 @@
           <w:position w:val="-8"/>
         </w:rPr>
         <w:object w:dxaOrig="220" w:dyaOrig="279">
-          <v:shape id="_x0000_i1038" type="#_x0000_t75" style="width:10.35pt;height:13.8pt" o:ole="">
+          <v:shape id="_x0000_i1038" type="#_x0000_t75" style="width:10.5pt;height:13.5pt" o:ole="">
             <v:imagedata r:id="rId40" o:title=""/>
           </v:shape>
-          <o:OLEObject Type="Embed" ProgID="Equation.3" ShapeID="_x0000_i1038" DrawAspect="Content" ObjectID="_1649156833" r:id="rId41"/>
+          <o:OLEObject Type="Embed" ProgID="Equation.3" ShapeID="_x0000_i1038" DrawAspect="Content" ObjectID="_1652765191" r:id="rId41"/>
         </w:object>
       </w:r>
       <w:r>
@@ -9453,10 +9471,10 @@
           <w:position w:val="-10"/>
         </w:rPr>
         <w:object w:dxaOrig="220" w:dyaOrig="360">
-          <v:shape id="_x0000_i1039" type="#_x0000_t75" style="width:10.35pt;height:17.85pt" o:ole="">
+          <v:shape id="_x0000_i1039" type="#_x0000_t75" style="width:10.5pt;height:18pt" o:ole="">
             <v:imagedata r:id="rId36" o:title=""/>
           </v:shape>
-          <o:OLEObject Type="Embed" ProgID="Equation.3" ShapeID="_x0000_i1039" DrawAspect="Content" ObjectID="_1649156834" r:id="rId42"/>
+          <o:OLEObject Type="Embed" ProgID="Equation.3" ShapeID="_x0000_i1039" DrawAspect="Content" ObjectID="_1652765192" r:id="rId42"/>
         </w:object>
       </w:r>
       <w:r>
@@ -9524,10 +9542,10 @@
           <w:position w:val="-8"/>
         </w:rPr>
         <w:object w:dxaOrig="220" w:dyaOrig="279">
-          <v:shape id="_x0000_i1040" type="#_x0000_t75" style="width:10.35pt;height:13.8pt" o:ole="">
+          <v:shape id="_x0000_i1040" type="#_x0000_t75" style="width:10.5pt;height:13.5pt" o:ole="">
             <v:imagedata r:id="rId40" o:title=""/>
           </v:shape>
-          <o:OLEObject Type="Embed" ProgID="Equation.3" ShapeID="_x0000_i1040" DrawAspect="Content" ObjectID="_1649156835" r:id="rId43"/>
+          <o:OLEObject Type="Embed" ProgID="Equation.3" ShapeID="_x0000_i1040" DrawAspect="Content" ObjectID="_1652765193" r:id="rId43"/>
         </w:object>
       </w:r>
       <w:r>
@@ -9538,10 +9556,10 @@
           <w:position w:val="-10"/>
         </w:rPr>
         <w:object w:dxaOrig="220" w:dyaOrig="360">
-          <v:shape id="_x0000_i1041" type="#_x0000_t75" style="width:10.35pt;height:17.85pt" o:ole="">
+          <v:shape id="_x0000_i1041" type="#_x0000_t75" style="width:10.5pt;height:18pt" o:ole="">
             <v:imagedata r:id="rId36" o:title=""/>
           </v:shape>
-          <o:OLEObject Type="Embed" ProgID="Equation.3" ShapeID="_x0000_i1041" DrawAspect="Content" ObjectID="_1649156836" r:id="rId44"/>
+          <o:OLEObject Type="Embed" ProgID="Equation.3" ShapeID="_x0000_i1041" DrawAspect="Content" ObjectID="_1652765194" r:id="rId44"/>
         </w:object>
       </w:r>
       <w:r>
@@ -9576,10 +9594,10 @@
           <w:position w:val="-10"/>
         </w:rPr>
         <w:object w:dxaOrig="1500" w:dyaOrig="279">
-          <v:shape id="_x0000_i1042" type="#_x0000_t75" style="width:74.9pt;height:14.4pt" o:ole="">
+          <v:shape id="_x0000_i1042" type="#_x0000_t75" style="width:75pt;height:14.25pt" o:ole="">
             <v:imagedata r:id="rId45" o:title=""/>
           </v:shape>
-          <o:OLEObject Type="Embed" ProgID="Equation.3" ShapeID="_x0000_i1042" DrawAspect="Content" ObjectID="_1649156837" r:id="rId46"/>
+          <o:OLEObject Type="Embed" ProgID="Equation.3" ShapeID="_x0000_i1042" DrawAspect="Content" ObjectID="_1652765195" r:id="rId46"/>
         </w:object>
       </w:r>
       <w:r>
@@ -9593,10 +9611,10 @@
           <w:position w:val="-10"/>
         </w:rPr>
         <w:object w:dxaOrig="1400" w:dyaOrig="279">
-          <v:shape id="_x0000_i1043" type="#_x0000_t75" style="width:69.1pt;height:14.4pt" o:ole="">
+          <v:shape id="_x0000_i1043" type="#_x0000_t75" style="width:69pt;height:14.25pt" o:ole="">
             <v:imagedata r:id="rId47" o:title=""/>
           </v:shape>
-          <o:OLEObject Type="Embed" ProgID="Equation.3" ShapeID="_x0000_i1043" DrawAspect="Content" ObjectID="_1649156838" r:id="rId48"/>
+          <o:OLEObject Type="Embed" ProgID="Equation.3" ShapeID="_x0000_i1043" DrawAspect="Content" ObjectID="_1652765196" r:id="rId48"/>
         </w:object>
       </w:r>
       <w:r>
@@ -9633,10 +9651,10 @@
           <w:position w:val="-8"/>
         </w:rPr>
         <w:object w:dxaOrig="2200" w:dyaOrig="320">
-          <v:shape id="_x0000_i1044" type="#_x0000_t75" style="width:111.15pt;height:15.55pt" o:ole="">
+          <v:shape id="_x0000_i1044" type="#_x0000_t75" style="width:111pt;height:15.75pt" o:ole="">
             <v:imagedata r:id="rId49" o:title=""/>
           </v:shape>
-          <o:OLEObject Type="Embed" ProgID="Equation.3" ShapeID="_x0000_i1044" DrawAspect="Content" ObjectID="_1649156839" r:id="rId50"/>
+          <o:OLEObject Type="Embed" ProgID="Equation.3" ShapeID="_x0000_i1044" DrawAspect="Content" ObjectID="_1652765197" r:id="rId50"/>
         </w:object>
       </w:r>
       <w:r>
@@ -9647,10 +9665,10 @@
           <w:position w:val="-10"/>
         </w:rPr>
         <w:object w:dxaOrig="2240" w:dyaOrig="279">
-          <v:shape id="_x0000_i1045" type="#_x0000_t75" style="width:112.3pt;height:14.4pt" o:ole="">
+          <v:shape id="_x0000_i1045" type="#_x0000_t75" style="width:112.5pt;height:14.25pt" o:ole="">
             <v:imagedata r:id="rId51" o:title=""/>
           </v:shape>
-          <o:OLEObject Type="Embed" ProgID="Equation.3" ShapeID="_x0000_i1045" DrawAspect="Content" ObjectID="_1649156840" r:id="rId52"/>
+          <o:OLEObject Type="Embed" ProgID="Equation.3" ShapeID="_x0000_i1045" DrawAspect="Content" ObjectID="_1652765198" r:id="rId52"/>
         </w:object>
       </w:r>
       <w:r>
@@ -9666,10 +9684,10 @@
           <w:position w:val="-10"/>
         </w:rPr>
         <w:object w:dxaOrig="420" w:dyaOrig="300">
-          <v:shape id="_x0000_i1046" type="#_x0000_t75" style="width:21.3pt;height:15pt" o:ole="">
+          <v:shape id="_x0000_i1046" type="#_x0000_t75" style="width:21pt;height:15pt" o:ole="">
             <v:imagedata r:id="rId53" o:title=""/>
           </v:shape>
-          <o:OLEObject Type="Embed" ProgID="Equation.3" ShapeID="_x0000_i1046" DrawAspect="Content" ObjectID="_1649156841" r:id="rId54"/>
+          <o:OLEObject Type="Embed" ProgID="Equation.3" ShapeID="_x0000_i1046" DrawAspect="Content" ObjectID="_1652765199" r:id="rId54"/>
         </w:object>
       </w:r>
       <w:r>
@@ -9701,10 +9719,10 @@
           <w:position w:val="-10"/>
         </w:rPr>
         <w:object w:dxaOrig="2220" w:dyaOrig="340">
-          <v:shape id="_x0000_i1047" type="#_x0000_t75" style="width:111.15pt;height:17.85pt" o:ole="">
+          <v:shape id="_x0000_i1047" type="#_x0000_t75" style="width:111pt;height:18pt" o:ole="">
             <v:imagedata r:id="rId55" o:title=""/>
           </v:shape>
-          <o:OLEObject Type="Embed" ProgID="Equation.3" ShapeID="_x0000_i1047" DrawAspect="Content" ObjectID="_1649156842" r:id="rId56"/>
+          <o:OLEObject Type="Embed" ProgID="Equation.3" ShapeID="_x0000_i1047" DrawAspect="Content" ObjectID="_1652765200" r:id="rId56"/>
         </w:object>
       </w:r>
       <w:r>
@@ -9762,10 +9780,10 @@
           <w:position w:val="-8"/>
         </w:rPr>
         <w:object w:dxaOrig="220" w:dyaOrig="279">
-          <v:shape id="_x0000_i1048" type="#_x0000_t75" style="width:10.35pt;height:13.8pt" o:ole="">
+          <v:shape id="_x0000_i1048" type="#_x0000_t75" style="width:10.5pt;height:13.5pt" o:ole="">
             <v:imagedata r:id="rId40" o:title=""/>
           </v:shape>
-          <o:OLEObject Type="Embed" ProgID="Equation.3" ShapeID="_x0000_i1048" DrawAspect="Content" ObjectID="_1649156843" r:id="rId57"/>
+          <o:OLEObject Type="Embed" ProgID="Equation.3" ShapeID="_x0000_i1048" DrawAspect="Content" ObjectID="_1652765201" r:id="rId57"/>
         </w:object>
       </w:r>
       <w:r>
@@ -9776,10 +9794,10 @@
           <w:position w:val="-10"/>
         </w:rPr>
         <w:object w:dxaOrig="220" w:dyaOrig="360">
-          <v:shape id="_x0000_i1049" type="#_x0000_t75" style="width:10.35pt;height:17.85pt" o:ole="">
+          <v:shape id="_x0000_i1049" type="#_x0000_t75" style="width:10.5pt;height:18pt" o:ole="">
             <v:imagedata r:id="rId36" o:title=""/>
           </v:shape>
-          <o:OLEObject Type="Embed" ProgID="Equation.3" ShapeID="_x0000_i1049" DrawAspect="Content" ObjectID="_1649156844" r:id="rId58"/>
+          <o:OLEObject Type="Embed" ProgID="Equation.3" ShapeID="_x0000_i1049" DrawAspect="Content" ObjectID="_1652765202" r:id="rId58"/>
         </w:object>
       </w:r>
       <w:r>
@@ -9796,10 +9814,10 @@
           <w:position w:val="-10"/>
         </w:rPr>
         <w:object w:dxaOrig="420" w:dyaOrig="300">
-          <v:shape id="_x0000_i1050" type="#_x0000_t75" style="width:21.3pt;height:15pt" o:ole="">
+          <v:shape id="_x0000_i1050" type="#_x0000_t75" style="width:21pt;height:15pt" o:ole="">
             <v:imagedata r:id="rId53" o:title=""/>
           </v:shape>
-          <o:OLEObject Type="Embed" ProgID="Equation.3" ShapeID="_x0000_i1050" DrawAspect="Content" ObjectID="_1649156845" r:id="rId59"/>
+          <o:OLEObject Type="Embed" ProgID="Equation.3" ShapeID="_x0000_i1050" DrawAspect="Content" ObjectID="_1652765203" r:id="rId59"/>
         </w:object>
       </w:r>
       <w:r>
@@ -9818,10 +9836,10 @@
           <w:position w:val="-10"/>
         </w:rPr>
         <w:object w:dxaOrig="420" w:dyaOrig="300">
-          <v:shape id="_x0000_i1051" type="#_x0000_t75" style="width:21.3pt;height:15pt" o:ole="">
+          <v:shape id="_x0000_i1051" type="#_x0000_t75" style="width:21pt;height:15pt" o:ole="">
             <v:imagedata r:id="rId53" o:title=""/>
           </v:shape>
-          <o:OLEObject Type="Embed" ProgID="Equation.3" ShapeID="_x0000_i1051" DrawAspect="Content" ObjectID="_1649156846" r:id="rId60"/>
+          <o:OLEObject Type="Embed" ProgID="Equation.3" ShapeID="_x0000_i1051" DrawAspect="Content" ObjectID="_1652765204" r:id="rId60"/>
         </w:object>
       </w:r>
       <w:r>
@@ -9837,10 +9855,10 @@
           <w:position w:val="-10"/>
         </w:rPr>
         <w:object w:dxaOrig="420" w:dyaOrig="300">
-          <v:shape id="_x0000_i1052" type="#_x0000_t75" style="width:21.3pt;height:15pt" o:ole="">
+          <v:shape id="_x0000_i1052" type="#_x0000_t75" style="width:21pt;height:15pt" o:ole="">
             <v:imagedata r:id="rId53" o:title=""/>
           </v:shape>
-          <o:OLEObject Type="Embed" ProgID="Equation.3" ShapeID="_x0000_i1052" DrawAspect="Content" ObjectID="_1649156847" r:id="rId61"/>
+          <o:OLEObject Type="Embed" ProgID="Equation.3" ShapeID="_x0000_i1052" DrawAspect="Content" ObjectID="_1652765205" r:id="rId61"/>
         </w:object>
       </w:r>
       <w:r>
@@ -9860,10 +9878,10 @@
           <w:position w:val="-10"/>
         </w:rPr>
         <w:object w:dxaOrig="6500" w:dyaOrig="380">
-          <v:shape id="_x0000_i1053" type="#_x0000_t75" style="width:324.85pt;height:17.85pt" o:ole="">
+          <v:shape id="_x0000_i1053" type="#_x0000_t75" style="width:324.75pt;height:18pt" o:ole="">
             <v:imagedata r:id="rId62" o:title=""/>
           </v:shape>
-          <o:OLEObject Type="Embed" ProgID="Equation.3" ShapeID="_x0000_i1053" DrawAspect="Content" ObjectID="_1649156848" r:id="rId63"/>
+          <o:OLEObject Type="Embed" ProgID="Equation.3" ShapeID="_x0000_i1053" DrawAspect="Content" ObjectID="_1652765206" r:id="rId63"/>
         </w:object>
       </w:r>
       <w:r>
@@ -9893,10 +9911,10 @@
           <w:position w:val="-8"/>
         </w:rPr>
         <w:object w:dxaOrig="220" w:dyaOrig="279">
-          <v:shape id="_x0000_i1054" type="#_x0000_t75" style="width:10.35pt;height:13.8pt" o:ole="">
+          <v:shape id="_x0000_i1054" type="#_x0000_t75" style="width:10.5pt;height:13.5pt" o:ole="">
             <v:imagedata r:id="rId40" o:title=""/>
           </v:shape>
-          <o:OLEObject Type="Embed" ProgID="Equation.3" ShapeID="_x0000_i1054" DrawAspect="Content" ObjectID="_1649156849" r:id="rId64"/>
+          <o:OLEObject Type="Embed" ProgID="Equation.3" ShapeID="_x0000_i1054" DrawAspect="Content" ObjectID="_1652765207" r:id="rId64"/>
         </w:object>
       </w:r>
       <w:r>
@@ -9915,10 +9933,10 @@
           <w:position w:val="-10"/>
         </w:rPr>
         <w:object w:dxaOrig="220" w:dyaOrig="360">
-          <v:shape id="_x0000_i1055" type="#_x0000_t75" style="width:10.35pt;height:17.85pt" o:ole="">
+          <v:shape id="_x0000_i1055" type="#_x0000_t75" style="width:10.5pt;height:18pt" o:ole="">
             <v:imagedata r:id="rId36" o:title=""/>
           </v:shape>
-          <o:OLEObject Type="Embed" ProgID="Equation.3" ShapeID="_x0000_i1055" DrawAspect="Content" ObjectID="_1649156850" r:id="rId65"/>
+          <o:OLEObject Type="Embed" ProgID="Equation.3" ShapeID="_x0000_i1055" DrawAspect="Content" ObjectID="_1652765208" r:id="rId65"/>
         </w:object>
       </w:r>
       <w:r>
@@ -9937,10 +9955,10 @@
           <w:position w:val="-8"/>
         </w:rPr>
         <w:object w:dxaOrig="220" w:dyaOrig="279">
-          <v:shape id="_x0000_i1056" type="#_x0000_t75" style="width:10.35pt;height:13.8pt" o:ole="">
+          <v:shape id="_x0000_i1056" type="#_x0000_t75" style="width:10.5pt;height:13.5pt" o:ole="">
             <v:imagedata r:id="rId40" o:title=""/>
           </v:shape>
-          <o:OLEObject Type="Embed" ProgID="Equation.3" ShapeID="_x0000_i1056" DrawAspect="Content" ObjectID="_1649156851" r:id="rId66"/>
+          <o:OLEObject Type="Embed" ProgID="Equation.3" ShapeID="_x0000_i1056" DrawAspect="Content" ObjectID="_1652765209" r:id="rId66"/>
         </w:object>
       </w:r>
       <w:r>
@@ -9951,10 +9969,10 @@
           <w:position w:val="-10"/>
         </w:rPr>
         <w:object w:dxaOrig="220" w:dyaOrig="360">
-          <v:shape id="_x0000_i1057" type="#_x0000_t75" style="width:10.35pt;height:17.85pt" o:ole="">
+          <v:shape id="_x0000_i1057" type="#_x0000_t75" style="width:10.5pt;height:18pt" o:ole="">
             <v:imagedata r:id="rId36" o:title=""/>
           </v:shape>
-          <o:OLEObject Type="Embed" ProgID="Equation.3" ShapeID="_x0000_i1057" DrawAspect="Content" ObjectID="_1649156852" r:id="rId67"/>
+          <o:OLEObject Type="Embed" ProgID="Equation.3" ShapeID="_x0000_i1057" DrawAspect="Content" ObjectID="_1652765210" r:id="rId67"/>
         </w:object>
       </w:r>
       <w:r>
@@ -12978,8 +12996,6 @@
         </w:rPr>
         <w:t>=(SSR/1)/(SSE/7);</w:t>
       </w:r>
-      <w:bookmarkStart w:id="1" w:name="_GoBack"/>
-      <w:bookmarkEnd w:id="1"/>
     </w:p>
     <w:p>
       <w:pPr>
@@ -14995,10 +15011,10 @@
           <w:position w:val="-24"/>
         </w:rPr>
         <w:object w:dxaOrig="2680" w:dyaOrig="580">
-          <v:shape id="_x0000_i1058" type="#_x0000_t75" style="width:134.2pt;height:28.8pt" o:ole="">
+          <v:shape id="_x0000_i1058" type="#_x0000_t75" style="width:134.25pt;height:28.5pt" o:ole="">
             <v:imagedata r:id="rId72" o:title=""/>
           </v:shape>
-          <o:OLEObject Type="Embed" ProgID="Equation.3" ShapeID="_x0000_i1058" DrawAspect="Content" ObjectID="_1649156853" r:id="rId73"/>
+          <o:OLEObject Type="Embed" ProgID="Equation.3" ShapeID="_x0000_i1058" DrawAspect="Content" ObjectID="_1652765211" r:id="rId73"/>
         </w:object>
       </w:r>
       <w:r>
@@ -15009,10 +15025,10 @@
           <w:position w:val="-10"/>
         </w:rPr>
         <w:object w:dxaOrig="2060" w:dyaOrig="340">
-          <v:shape id="_x0000_i1059" type="#_x0000_t75" style="width:103.7pt;height:17.85pt" o:ole="">
+          <v:shape id="_x0000_i1059" type="#_x0000_t75" style="width:103.5pt;height:18pt" o:ole="">
             <v:imagedata r:id="rId74" o:title=""/>
           </v:shape>
-          <o:OLEObject Type="Embed" ProgID="Equation.3" ShapeID="_x0000_i1059" DrawAspect="Content" ObjectID="_1649156854" r:id="rId75"/>
+          <o:OLEObject Type="Embed" ProgID="Equation.3" ShapeID="_x0000_i1059" DrawAspect="Content" ObjectID="_1652765212" r:id="rId75"/>
         </w:object>
       </w:r>
     </w:p>
@@ -15029,10 +15045,10 @@
           <w:position w:val="-20"/>
         </w:rPr>
         <w:object w:dxaOrig="1939" w:dyaOrig="520">
-          <v:shape id="_x0000_i1060" type="#_x0000_t75" style="width:97.35pt;height:25.35pt" o:ole="">
+          <v:shape id="_x0000_i1060" type="#_x0000_t75" style="width:97.5pt;height:25.5pt" o:ole="">
             <v:imagedata r:id="rId76" o:title=""/>
           </v:shape>
-          <o:OLEObject Type="Embed" ProgID="Equation.3" ShapeID="_x0000_i1060" DrawAspect="Content" ObjectID="_1649156855" r:id="rId77"/>
+          <o:OLEObject Type="Embed" ProgID="Equation.3" ShapeID="_x0000_i1060" DrawAspect="Content" ObjectID="_1652765213" r:id="rId77"/>
         </w:object>
       </w:r>
       <w:r>
@@ -15049,10 +15065,10 @@
           <w:position w:val="-10"/>
         </w:rPr>
         <w:object w:dxaOrig="1540" w:dyaOrig="340">
-          <v:shape id="_x0000_i1061" type="#_x0000_t75" style="width:76.6pt;height:17.85pt" o:ole="">
+          <v:shape id="_x0000_i1061" type="#_x0000_t75" style="width:76.5pt;height:18pt" o:ole="">
             <v:imagedata r:id="rId78" o:title=""/>
           </v:shape>
-          <o:OLEObject Type="Embed" ProgID="Equation.3" ShapeID="_x0000_i1061" DrawAspect="Content" ObjectID="_1649156856" r:id="rId79"/>
+          <o:OLEObject Type="Embed" ProgID="Equation.3" ShapeID="_x0000_i1061" DrawAspect="Content" ObjectID="_1652765214" r:id="rId79"/>
         </w:object>
       </w:r>
     </w:p>
@@ -15073,10 +15089,10 @@
           <w:position w:val="-36"/>
         </w:rPr>
         <w:object w:dxaOrig="2280" w:dyaOrig="820">
-          <v:shape id="_x0000_i1062" type="#_x0000_t75" style="width:114.05pt;height:40.3pt" o:ole="">
+          <v:shape id="_x0000_i1062" type="#_x0000_t75" style="width:114pt;height:40.5pt" o:ole="">
             <v:imagedata r:id="rId80" o:title=""/>
           </v:shape>
-          <o:OLEObject Type="Embed" ProgID="Equation.3" ShapeID="_x0000_i1062" DrawAspect="Content" ObjectID="_1649156857" r:id="rId81"/>
+          <o:OLEObject Type="Embed" ProgID="Equation.3" ShapeID="_x0000_i1062" DrawAspect="Content" ObjectID="_1652765215" r:id="rId81"/>
         </w:object>
       </w:r>
       <w:r>
@@ -15093,10 +15109,10 @@
           <w:position w:val="-10"/>
         </w:rPr>
         <w:object w:dxaOrig="1760" w:dyaOrig="300">
-          <v:shape id="_x0000_i1063" type="#_x0000_t75" style="width:88.7pt;height:15pt" o:ole="">
+          <v:shape id="_x0000_i1063" type="#_x0000_t75" style="width:88.5pt;height:15pt" o:ole="">
             <v:imagedata r:id="rId82" o:title=""/>
           </v:shape>
-          <o:OLEObject Type="Embed" ProgID="Equation.3" ShapeID="_x0000_i1063" DrawAspect="Content" ObjectID="_1649156858" r:id="rId83"/>
+          <o:OLEObject Type="Embed" ProgID="Equation.3" ShapeID="_x0000_i1063" DrawAspect="Content" ObjectID="_1652765216" r:id="rId83"/>
         </w:object>
       </w:r>
       <w:r>
@@ -17492,10 +17508,10 @@
           <w:position w:val="-18"/>
         </w:rPr>
         <w:object w:dxaOrig="980" w:dyaOrig="499">
-          <v:shape id="_x0000_i1064" type="#_x0000_t75" style="width:47.8pt;height:25.35pt" o:ole="">
+          <v:shape id="_x0000_i1064" type="#_x0000_t75" style="width:48pt;height:25.5pt" o:ole="">
             <v:imagedata r:id="rId87" o:title=""/>
           </v:shape>
-          <o:OLEObject Type="Embed" ProgID="Equation.3" ShapeID="_x0000_i1064" DrawAspect="Content" ObjectID="_1649156859" r:id="rId88"/>
+          <o:OLEObject Type="Embed" ProgID="Equation.3" ShapeID="_x0000_i1064" DrawAspect="Content" ObjectID="_1652765217" r:id="rId88"/>
         </w:object>
       </w:r>
       <w:r>
@@ -17511,10 +17527,10 @@
           <w:position w:val="-20"/>
         </w:rPr>
         <w:object w:dxaOrig="1460" w:dyaOrig="580">
-          <v:shape id="_x0000_i1065" type="#_x0000_t75" style="width:73.15pt;height:28.8pt" o:ole="">
+          <v:shape id="_x0000_i1065" type="#_x0000_t75" style="width:73.5pt;height:28.5pt" o:ole="">
             <v:imagedata r:id="rId89" o:title=""/>
           </v:shape>
-          <o:OLEObject Type="Embed" ProgID="Equation.3" ShapeID="_x0000_i1065" DrawAspect="Content" ObjectID="_1649156860" r:id="rId90"/>
+          <o:OLEObject Type="Embed" ProgID="Equation.3" ShapeID="_x0000_i1065" DrawAspect="Content" ObjectID="_1652765218" r:id="rId90"/>
         </w:object>
       </w:r>
       <w:r>
@@ -17546,10 +17562,10 @@
           <w:position w:val="-28"/>
         </w:rPr>
         <w:object w:dxaOrig="2320" w:dyaOrig="660">
-          <v:shape id="_x0000_i1066" type="#_x0000_t75" style="width:116.35pt;height:32.85pt" o:ole="">
+          <v:shape id="_x0000_i1066" type="#_x0000_t75" style="width:116.25pt;height:33pt" o:ole="">
             <v:imagedata r:id="rId91" o:title=""/>
           </v:shape>
-          <o:OLEObject Type="Embed" ProgID="Equation.3" ShapeID="_x0000_i1066" DrawAspect="Content" ObjectID="_1649156861" r:id="rId92"/>
+          <o:OLEObject Type="Embed" ProgID="Equation.3" ShapeID="_x0000_i1066" DrawAspect="Content" ObjectID="_1652765219" r:id="rId92"/>
         </w:object>
       </w:r>
       <w:r>
@@ -17882,10 +17898,10 @@
           <w:position w:val="-10"/>
         </w:rPr>
         <w:object w:dxaOrig="1600" w:dyaOrig="340">
-          <v:shape id="_x0000_i1067" type="#_x0000_t75" style="width:80.05pt;height:17.85pt" o:ole="">
+          <v:shape id="_x0000_i1067" type="#_x0000_t75" style="width:80.25pt;height:18pt" o:ole="">
             <v:imagedata r:id="rId94" o:title=""/>
           </v:shape>
-          <o:OLEObject Type="Embed" ProgID="Equation.3" ShapeID="_x0000_i1067" DrawAspect="Content" ObjectID="_1649156862" r:id="rId95"/>
+          <o:OLEObject Type="Embed" ProgID="Equation.3" ShapeID="_x0000_i1067" DrawAspect="Content" ObjectID="_1652765220" r:id="rId95"/>
         </w:object>
       </w:r>
       <w:r>
@@ -18268,10 +18284,10 @@
           <w:position w:val="-10"/>
         </w:rPr>
         <w:object w:dxaOrig="2960" w:dyaOrig="360">
-          <v:shape id="_x0000_i1068" type="#_x0000_t75" style="width:146.9pt;height:17.85pt" o:ole="">
+          <v:shape id="_x0000_i1068" type="#_x0000_t75" style="width:147pt;height:18pt" o:ole="">
             <v:imagedata r:id="rId97" o:title=""/>
           </v:shape>
-          <o:OLEObject Type="Embed" ProgID="Equation.3" ShapeID="_x0000_i1068" DrawAspect="Content" ObjectID="_1649156863" r:id="rId98"/>
+          <o:OLEObject Type="Embed" ProgID="Equation.3" ShapeID="_x0000_i1068" DrawAspect="Content" ObjectID="_1652765221" r:id="rId98"/>
         </w:object>
       </w:r>
       <w:r>
@@ -18298,10 +18314,10 @@
           <w:position w:val="-6"/>
         </w:rPr>
         <w:object w:dxaOrig="859" w:dyaOrig="320">
-          <v:shape id="_x0000_i1069" type="#_x0000_t75" style="width:42.6pt;height:15.55pt" o:ole="">
+          <v:shape id="_x0000_i1069" type="#_x0000_t75" style="width:42.75pt;height:15.75pt" o:ole="">
             <v:imagedata r:id="rId99" o:title=""/>
           </v:shape>
-          <o:OLEObject Type="Embed" ProgID="Equation.3" ShapeID="_x0000_i1069" DrawAspect="Content" ObjectID="_1649156864" r:id="rId100"/>
+          <o:OLEObject Type="Embed" ProgID="Equation.3" ShapeID="_x0000_i1069" DrawAspect="Content" ObjectID="_1652765222" r:id="rId100"/>
         </w:object>
       </w:r>
       <w:r>
@@ -22263,7 +22279,7 @@
       <w:rPr>
         <w:noProof/>
       </w:rPr>
-      <w:t>28</w:t>
+      <w:t>22</w:t>
     </w:r>
     <w:r>
       <w:rPr>
@@ -27331,7 +27347,7 @@
 </file>
 
 <file path=customXml/itemProps1.xml><?xml version="1.0" encoding="utf-8"?>
-<ds:datastoreItem xmlns:ds="http://schemas.openxmlformats.org/officeDocument/2006/customXml" ds:itemID="{0A510015-BB72-469B-B694-1603D52C55CC}">
+<ds:datastoreItem xmlns:ds="http://schemas.openxmlformats.org/officeDocument/2006/customXml" ds:itemID="{4215AE41-F7E8-4EB0-AD4A-525DF27158F6}">
   <ds:schemaRefs>
     <ds:schemaRef ds:uri="http://schemas.openxmlformats.org/officeDocument/2006/bibliography"/>
   </ds:schemaRefs>

</xml_diff>